<commit_message>
some typo is fixed
</commit_message>
<xml_diff>
--- a/doc/Program Flow v1.0.docx
+++ b/doc/Program Flow v1.0.docx
@@ -1,6 +1,6 @@
 
 <file path=word/document.xml><?xml version="1.0" encoding="utf-8"?>
-<w:document xmlns:wpc="http://schemas.microsoft.com/office/word/2010/wordprocessingCanvas" xmlns:mo="http://schemas.microsoft.com/office/mac/office/2008/main" xmlns:mc="http://schemas.openxmlformats.org/markup-compatibility/2006" xmlns:mv="urn:schemas-microsoft-com:mac:vml" xmlns:o="urn:schemas-microsoft-com:office:office" xmlns:r="http://schemas.openxmlformats.org/officeDocument/2006/relationships" xmlns:m="http://schemas.openxmlformats.org/officeDocument/2006/math" xmlns:v="urn:schemas-microsoft-com:vml" xmlns:wp14="http://schemas.microsoft.com/office/word/2010/wordprocessingDrawing" xmlns:wp="http://schemas.openxmlformats.org/drawingml/2006/wordprocessingDrawing" xmlns:w10="urn:schemas-microsoft-com:office:word" xmlns:w="http://schemas.openxmlformats.org/wordprocessingml/2006/main" xmlns:w14="http://schemas.microsoft.com/office/word/2010/wordml" xmlns:wpg="http://schemas.microsoft.com/office/word/2010/wordprocessingGroup" xmlns:wpi="http://schemas.microsoft.com/office/word/2010/wordprocessingInk" xmlns:wne="http://schemas.microsoft.com/office/word/2006/wordml" xmlns:wps="http://schemas.microsoft.com/office/word/2010/wordprocessingShape" mc:Ignorable="w14 wp14 mv">
+<w:document xmlns:wpc="http://schemas.microsoft.com/office/word/2010/wordprocessingCanvas" xmlns:mo="http://schemas.microsoft.com/office/mac/office/2008/main" xmlns:mc="http://schemas.openxmlformats.org/markup-compatibility/2006" xmlns:mv="urn:schemas-microsoft-com:mac:vml" xmlns:o="urn:schemas-microsoft-com:office:office" xmlns:r="http://schemas.openxmlformats.org/officeDocument/2006/relationships" xmlns:m="http://schemas.openxmlformats.org/officeDocument/2006/math" xmlns:v="urn:schemas-microsoft-com:vml" xmlns:wp14="http://schemas.microsoft.com/office/word/2010/wordprocessingDrawing" xmlns:wp="http://schemas.openxmlformats.org/drawingml/2006/wordprocessingDrawing" xmlns:w10="urn:schemas-microsoft-com:office:word" xmlns:w="http://schemas.openxmlformats.org/wordprocessingml/2006/main" xmlns:w14="http://schemas.microsoft.com/office/word/2010/wordml" xmlns:w15="http://schemas.microsoft.com/office/word/2012/wordml" xmlns:wpg="http://schemas.microsoft.com/office/word/2010/wordprocessingGroup" xmlns:wpi="http://schemas.microsoft.com/office/word/2010/wordprocessingInk" xmlns:wne="http://schemas.microsoft.com/office/word/2006/wordml" xmlns:wps="http://schemas.microsoft.com/office/word/2010/wordprocessingShape" mc:Ignorable="w14 w15 wp14 mv">
   <w:background w:color="FFFFFF"/>
   <w:body>
     <w:p>
@@ -13,8 +13,6 @@
           <w:lang w:val="en-US"/>
         </w:rPr>
       </w:pPr>
-      <w:bookmarkStart w:id="0" w:name="_GoBack"/>
-      <w:bookmarkEnd w:id="0"/>
       <w:r>
         <w:rPr>
           <w:b/>
@@ -46,7 +44,7 @@
           <w:lang w:val="en-US"/>
         </w:rPr>
         <w:sectPr>
-          <w:footerReference w:type="default" r:id="rId9"/>
+          <w:footerReference w:type="default" r:id="rId8"/>
           <w:type w:val="continuous"/>
           <w:pgSz w:w="12240" w:h="15840"/>
           <w:pgMar w:top="720" w:right="1134" w:bottom="1701" w:left="1701" w:header="720" w:footer="720" w:gutter="0"/>
@@ -54,6 +52,8 @@
           <w:docGrid w:linePitch="360"/>
         </w:sectPr>
       </w:pPr>
+      <w:bookmarkStart w:id="0" w:name="_GoBack"/>
+      <w:bookmarkEnd w:id="0"/>
     </w:p>
     <w:p>
       <w:pPr>
@@ -1530,21 +1530,7 @@
           <w:lang w:val="en-US"/>
         </w:rPr>
         <w:tab/>
-        <w:t xml:space="preserve">This section list all tools and </w:t>
-      </w:r>
-      <w:proofErr w:type="gramStart"/>
-      <w:r>
-        <w:rPr>
-          <w:lang w:val="en-US"/>
-        </w:rPr>
-        <w:t>libraries which</w:t>
-      </w:r>
-      <w:proofErr w:type="gramEnd"/>
-      <w:r>
-        <w:rPr>
-          <w:lang w:val="en-US"/>
-        </w:rPr>
-        <w:t xml:space="preserve"> are required to compile and install the </w:t>
+        <w:t xml:space="preserve">This section list all tools and libraries which are required to compile and install the </w:t>
       </w:r>
       <w:proofErr w:type="spellStart"/>
       <w:r>
@@ -1612,14 +1598,12 @@
         </w:rPr>
         <w:t xml:space="preserve">This graph below </w:t>
       </w:r>
-      <w:proofErr w:type="spellStart"/>
-      <w:r>
-        <w:rPr>
-          <w:lang w:val="en-US"/>
-        </w:rPr>
-        <w:t>describles</w:t>
-      </w:r>
-      <w:proofErr w:type="spellEnd"/>
+      <w:r>
+        <w:rPr>
+          <w:lang w:val="en-US"/>
+        </w:rPr>
+        <w:t>describes</w:t>
+      </w:r>
       <w:r>
         <w:rPr>
           <w:lang w:val="en-US"/>
@@ -1673,7 +1657,7 @@
           <w:szCs w:val="24"/>
         </w:rPr>
         <w:pict w14:anchorId="45F1497E">
-          <v:group id="_x0000_s2110" style="width:477.75pt;height:340.7pt;mso-position-horizontal-relative:char;mso-position-vertical-relative:line" coordorigin="2527,8484" coordsize="6471,4617" editas="canvas">
+          <v:group id="_x0000_s1086" style="width:477.75pt;height:340.7pt;mso-position-horizontal-relative:char;mso-position-vertical-relative:line" coordorigin="2527,8484" coordsize="6471,4617">
             <o:lock v:ext="edit" aspectratio="t"/>
             <v:shapetype id="_x0000_t75" coordsize="21600,21600" o:spt="75" o:preferrelative="t" path="m@4@5l@4@11@9@11@9@5xe" filled="f" stroked="f">
               <v:stroke joinstyle="miter"/>
@@ -1694,13 +1678,13 @@
               <v:path o:extrusionok="f" gradientshapeok="t" o:connecttype="rect"/>
               <o:lock v:ext="edit" aspectratio="t"/>
             </v:shapetype>
-            <v:shape id="_x0000_s2111" type="#_x0000_t75" style="position:absolute;left:2527;top:8484;width:6471;height:4617" o:preferrelative="f">
+            <v:shape id="_x0000_s1087" type="#_x0000_t75" style="position:absolute;left:2527;top:8484;width:6471;height:4617" o:preferrelative="f">
               <v:fill o:detectmouseclick="t"/>
               <v:path o:extrusionok="t" o:connecttype="none"/>
               <o:lock v:ext="edit" text="t"/>
             </v:shape>
-            <v:rect id="_x0000_s2113" style="position:absolute;left:3691;top:10953;width:2199;height:410;v-text-anchor:middle" o:regroupid="1" filled="f">
-              <v:textbox style="mso-next-textbox:#_x0000_s2113">
+            <v:rect id="_x0000_s1089" style="position:absolute;left:3691;top:10953;width:2199;height:410;v-text-anchor:middle" filled="f">
+              <v:textbox style="mso-next-textbox:#_x0000_s1089">
                 <w:txbxContent>
                   <w:p>
                     <w:pPr>
@@ -1736,18 +1720,18 @@
               <v:path arrowok="t" fillok="f" o:connecttype="none"/>
               <o:lock v:ext="edit" shapetype="t"/>
             </v:shapetype>
-            <v:shape id="_x0000_s2114" type="#_x0000_t32" style="position:absolute;left:4785;top:8915;width:3;height:387" o:connectortype="straight" o:regroupid="1">
+            <v:shape id="_x0000_s1090" type="#_x0000_t32" style="position:absolute;left:4785;top:8915;width:3;height:387" o:connectortype="straight">
               <v:stroke endarrow="block"/>
             </v:shape>
-            <v:shape id="_x0000_s2115" type="#_x0000_t32" style="position:absolute;left:5826;top:12168;width:5;height:459;flip:x" o:connectortype="straight" o:regroupid="1">
+            <v:shape id="_x0000_s1091" type="#_x0000_t32" style="position:absolute;left:5826;top:12168;width:5;height:459;flip:x" o:connectortype="straight">
               <v:stroke endarrow="block"/>
             </v:shape>
             <v:shapetype id="_x0000_t202" coordsize="21600,21600" o:spt="202" path="m0,0l0,21600,21600,21600,21600,0xe">
               <v:stroke joinstyle="miter"/>
               <v:path gradientshapeok="t" o:connecttype="rect"/>
             </v:shapetype>
-            <v:shape id="_x0000_s2116" type="#_x0000_t202" style="position:absolute;left:3608;top:8484;width:2353;height:431;v-text-anchor:middle" o:regroupid="1" filled="f" stroked="f">
-              <v:textbox style="mso-next-textbox:#_x0000_s2116">
+            <v:shape id="_x0000_s1092" type="#_x0000_t202" style="position:absolute;left:3608;top:8484;width:2353;height:431;v-text-anchor:middle" filled="f" stroked="f">
+              <v:textbox style="mso-next-textbox:#_x0000_s1092">
                 <w:txbxContent>
                   <w:p>
                     <w:pPr>
@@ -1770,8 +1754,8 @@
                 </w:txbxContent>
               </v:textbox>
             </v:shape>
-            <v:shape id="_x0000_s2117" type="#_x0000_t202" style="position:absolute;left:4617;top:12627;width:2419;height:474;v-text-anchor:middle" o:regroupid="1" filled="f" stroked="f">
-              <v:textbox style="mso-next-textbox:#_x0000_s2117">
+            <v:shape id="_x0000_s1093" type="#_x0000_t202" style="position:absolute;left:4617;top:12627;width:2419;height:474;v-text-anchor:middle" filled="f" stroked="f">
+              <v:textbox style="mso-next-textbox:#_x0000_s1093">
                 <w:txbxContent>
                   <w:p>
                     <w:pPr>
@@ -1794,10 +1778,10 @@
                 </w:txbxContent>
               </v:textbox>
             </v:shape>
-            <v:shape id="_x0000_s2118" type="#_x0000_t32" style="position:absolute;left:4788;top:10166;width:3;height:787" o:connectortype="straight" o:regroupid="1">
+            <v:shape id="_x0000_s1094" type="#_x0000_t32" style="position:absolute;left:4788;top:10166;width:3;height:787" o:connectortype="straight">
               <v:stroke endarrow="block"/>
             </v:shape>
-            <v:rect id="_x0000_s2119" style="position:absolute;left:6521;top:10953;width:2128;height:410;v-text-anchor:middle" o:regroupid="1" filled="f">
+            <v:rect id="_x0000_s1095" style="position:absolute;left:6521;top:10953;width:2128;height:410;v-text-anchor:middle" filled="f">
               <v:textbox>
                 <w:txbxContent>
                   <w:p>
@@ -1834,7 +1818,7 @@
               <v:stroke joinstyle="miter"/>
               <v:path gradientshapeok="t" o:connecttype="rect" textboxrect="5400,5400,16200,16200"/>
             </v:shapetype>
-            <v:shape id="_x0000_s2120" type="#_x0000_t4" style="position:absolute;left:3757;top:9302;width:2062;height:864;v-text-anchor:middle" o:regroupid="1">
+            <v:shape id="_x0000_s1096" type="#_x0000_t4" style="position:absolute;left:3757;top:9302;width:2062;height:864;v-text-anchor:middle">
               <v:textbox inset="2mm,0">
                 <w:txbxContent>
                   <w:p>
@@ -1863,10 +1847,10 @@
               <v:path arrowok="t" fillok="f" o:connecttype="none"/>
               <o:lock v:ext="edit" shapetype="t"/>
             </v:shapetype>
-            <v:shape id="_x0000_s2121" type="#_x0000_t33" style="position:absolute;left:5819;top:9734;width:1766;height:1219" o:connectortype="elbow" o:regroupid="1" adj="-54348,-68402,-54348">
+            <v:shape id="_x0000_s1097" type="#_x0000_t33" style="position:absolute;left:5819;top:9734;width:1766;height:1219" o:connectortype="elbow" adj="-54348,-68402,-54348">
               <v:stroke endarrow="block"/>
             </v:shape>
-            <v:shape id="_x0000_s2122" type="#_x0000_t202" style="position:absolute;left:4617;top:10226;width:703;height:380;v-text-anchor:middle" o:regroupid="1" filled="f" stroked="f">
+            <v:shape id="_x0000_s1098" type="#_x0000_t202" style="position:absolute;left:4617;top:10226;width:703;height:380;v-text-anchor:middle" filled="f" stroked="f">
               <v:textbox>
                 <w:txbxContent>
                   <w:p>
@@ -1890,7 +1874,7 @@
                 </w:txbxContent>
               </v:textbox>
             </v:shape>
-            <v:shape id="_x0000_s2123" type="#_x0000_t202" style="position:absolute;left:6884;top:9734;width:701;height:432;v-text-anchor:middle" o:regroupid="1" filled="f" stroked="f">
+            <v:shape id="_x0000_s1099" type="#_x0000_t202" style="position:absolute;left:6884;top:9734;width:701;height:432;v-text-anchor:middle" filled="f" stroked="f">
               <v:textbox>
                 <w:txbxContent>
                   <w:p>
@@ -1917,11 +1901,11 @@
             <v:shapetype id="_x0000_t120" coordsize="21600,21600" o:spt="120" path="m10800,0qx0,10800,10800,21600,21600,10800,10800,0xe">
               <v:path gradientshapeok="t" o:connecttype="custom" o:connectlocs="10800,0;3163,3163;0,10800;3163,18437;10800,21600;18437,18437;21600,10800;18437,3163" textboxrect="3163,3163,18437,18437"/>
             </v:shapetype>
-            <v:shape id="_x0000_s2124" type="#_x0000_t120" style="position:absolute;left:5745;top:11985;width:172;height:183" o:regroupid="1"/>
-            <v:shape id="_x0000_s2125" type="#_x0000_t33" style="position:absolute;left:6394;top:10886;width:714;height:1668;rotation:90" o:connectortype="elbow" o:regroupid="1" adj="-188103,-71044,-188103">
+            <v:shape id="_x0000_s1100" type="#_x0000_t120" style="position:absolute;left:5745;top:11985;width:172;height:183"/>
+            <v:shape id="_x0000_s1101" type="#_x0000_t33" style="position:absolute;left:6394;top:10886;width:714;height:1668;rotation:90" o:connectortype="elbow" adj="-188103,-71044,-188103">
               <v:stroke endarrow="block"/>
             </v:shape>
-            <v:shape id="_x0000_s2126" type="#_x0000_t202" style="position:absolute;left:2545;top:10411;width:1681;height:480;v-text-anchor:middle" o:regroupid="1" filled="f" stroked="f">
+            <v:shape id="_x0000_s1102" type="#_x0000_t202" style="position:absolute;left:2545;top:10411;width:1681;height:480;v-text-anchor:middle" filled="f" stroked="f">
               <v:textbox>
                 <w:txbxContent>
                   <w:p>
@@ -1955,10 +1939,10 @@
                 </w:txbxContent>
               </v:textbox>
             </v:shape>
-            <v:shape id="_x0000_s2127" type="#_x0000_t32" style="position:absolute;left:3386;top:9734;width:371;height:677;flip:x" o:connectortype="straight" o:regroupid="1">
+            <v:shape id="_x0000_s1103" type="#_x0000_t32" style="position:absolute;left:3386;top:9734;width:371;height:677;flip:x" o:connectortype="straight">
               <v:stroke dashstyle="dash"/>
             </v:shape>
-            <v:shape id="_x0000_s2128" type="#_x0000_t33" style="position:absolute;left:4911;top:11243;width:714;height:954;rotation:90;flip:x" o:connectortype="elbow" o:regroupid="1" adj="-103467,124189,-103467">
+            <v:shape id="_x0000_s1104" type="#_x0000_t33" style="position:absolute;left:4911;top:11243;width:714;height:954;rotation:90;flip:x" o:connectortype="elbow" adj="-103467,124189,-103467">
               <v:stroke endarrow="block"/>
             </v:shape>
             <w10:wrap type="none"/>
@@ -1981,18 +1965,12 @@
         </w:rPr>
         <w:t xml:space="preserve">Details of </w:t>
       </w:r>
+      <w:proofErr w:type="gramStart"/>
       <w:r>
         <w:rPr>
           <w:b/>
         </w:rPr>
-        <w:t>HykSortHelper</w:t>
-      </w:r>
-      <w:proofErr w:type="gramStart"/>
-      <w:r>
-        <w:rPr>
-          <w:b/>
-        </w:rPr>
-        <w:t>::</w:t>
+        <w:t>HykSortHelper::</w:t>
       </w:r>
       <w:proofErr w:type="gramEnd"/>
       <w:r>
@@ -2028,18 +2006,18 @@
           <w:szCs w:val="24"/>
         </w:rPr>
         <w:pict w14:anchorId="32511B5A">
-          <v:group id="_x0000_s2129" style="width:517.75pt;height:623.85pt;mso-position-horizontal-relative:char;mso-position-vertical-relative:line" coordorigin="2527,7810" coordsize="7013,8450" editas="canvas">
+          <v:group id="_x0000_s1105" style="width:517.75pt;height:623.85pt;mso-position-horizontal-relative:char;mso-position-vertical-relative:line" coordorigin="2527,7810" coordsize="7013,8450">
             <o:lock v:ext="edit" aspectratio="t"/>
-            <v:shape id="_x0000_s2130" type="#_x0000_t75" style="position:absolute;left:2527;top:7810;width:7013;height:8450" o:preferrelative="f">
+            <v:shape id="_x0000_s1106" type="#_x0000_t75" style="position:absolute;left:2527;top:7810;width:7013;height:8450" o:preferrelative="f">
               <v:fill o:detectmouseclick="t"/>
               <v:path o:extrusionok="t" o:connecttype="none"/>
               <o:lock v:ext="edit" text="t"/>
             </v:shape>
-            <v:shape id="_x0000_s2131" type="#_x0000_t32" style="position:absolute;left:5887;top:8216;width:7;height:202;flip:x" o:connectortype="straight">
+            <v:shape id="_x0000_s1107" type="#_x0000_t32" style="position:absolute;left:5887;top:8216;width:7;height:202;flip:x" o:connectortype="straight">
               <v:stroke endarrow="block"/>
             </v:shape>
-            <v:shape id="_x0000_s2132" type="#_x0000_t202" style="position:absolute;left:4754;top:7810;width:2280;height:406;v-text-anchor:middle" filled="f" stroked="f">
-              <v:textbox style="mso-next-textbox:#_x0000_s2132">
+            <v:shape id="_x0000_s1108" type="#_x0000_t202" style="position:absolute;left:4754;top:7810;width:2280;height:406;v-text-anchor:middle" filled="f" stroked="f">
+              <v:textbox style="mso-next-textbox:#_x0000_s1108">
                 <w:txbxContent>
                   <w:p>
                     <w:pPr>
@@ -2062,11 +2040,11 @@
                 </w:txbxContent>
               </v:textbox>
             </v:shape>
-            <v:shape id="_x0000_s2133" type="#_x0000_t32" style="position:absolute;left:7998;top:10236;width:1;height:306" o:connectortype="straight">
+            <v:shape id="_x0000_s1109" type="#_x0000_t32" style="position:absolute;left:7998;top:10236;width:1;height:306" o:connectortype="straight">
               <v:stroke endarrow="block"/>
             </v:shape>
-            <v:shape id="_x0000_s2134" type="#_x0000_t4" style="position:absolute;left:5217;top:8418;width:1339;height:596;v-text-anchor:middle">
-              <v:textbox style="mso-next-textbox:#_x0000_s2134" inset="2mm,0">
+            <v:shape id="_x0000_s1110" type="#_x0000_t4" style="position:absolute;left:5217;top:8418;width:1339;height:596;v-text-anchor:middle">
+              <v:textbox style="mso-next-textbox:#_x0000_s1110" inset="2mm,0">
                 <w:txbxContent>
                   <w:p>
                     <w:pPr>
@@ -2089,11 +2067,11 @@
                 </w:txbxContent>
               </v:textbox>
             </v:shape>
-            <v:shape id="_x0000_s2135" type="#_x0000_t33" style="position:absolute;left:4045;top:8716;width:1172;height:555;rotation:180;flip:y" o:connectortype="elbow" adj="-70889,60585,-70889">
+            <v:shape id="_x0000_s1111" type="#_x0000_t33" style="position:absolute;left:4045;top:8716;width:1172;height:555;rotation:180;flip:y" o:connectortype="elbow" adj="-70889,60585,-70889">
               <v:stroke endarrow="block"/>
             </v:shape>
-            <v:shape id="_x0000_s2136" type="#_x0000_t202" style="position:absolute;left:4690;top:8608;width:619;height:334;v-text-anchor:middle" filled="f" stroked="f">
-              <v:textbox style="mso-next-textbox:#_x0000_s2136">
+            <v:shape id="_x0000_s1112" type="#_x0000_t202" style="position:absolute;left:4690;top:8608;width:619;height:334;v-text-anchor:middle" filled="f" stroked="f">
+              <v:textbox style="mso-next-textbox:#_x0000_s1112">
                 <w:txbxContent>
                   <w:p>
                     <w:pPr>
@@ -2116,11 +2094,11 @@
                 </w:txbxContent>
               </v:textbox>
             </v:shape>
-            <v:shape id="_x0000_s2137" type="#_x0000_t33" style="position:absolute;left:6556;top:8716;width:1442;height:795" o:connectortype="elbow" adj="-77695,-42335,-77695">
+            <v:shape id="_x0000_s1113" type="#_x0000_t33" style="position:absolute;left:6556;top:8716;width:1442;height:795" o:connectortype="elbow" adj="-77695,-42335,-77695">
               <v:stroke endarrow="block"/>
             </v:shape>
-            <v:shape id="_x0000_s2138" type="#_x0000_t202" style="position:absolute;left:6556;top:8550;width:617;height:333;v-text-anchor:middle" filled="f" stroked="f">
-              <v:textbox style="mso-next-textbox:#_x0000_s2138">
+            <v:shape id="_x0000_s1114" type="#_x0000_t202" style="position:absolute;left:6556;top:8550;width:617;height:333;v-text-anchor:middle" filled="f" stroked="f">
+              <v:textbox style="mso-next-textbox:#_x0000_s1114">
                 <w:txbxContent>
                   <w:p>
                     <w:pPr>
@@ -2143,8 +2121,8 @@
                 </w:txbxContent>
               </v:textbox>
             </v:shape>
-            <v:rect id="_x0000_s2139" style="position:absolute;left:2608;top:9988;width:2873;height:472" filled="f">
-              <v:textbox style="mso-next-textbox:#_x0000_s2139" inset=",0">
+            <v:rect id="_x0000_s1115" style="position:absolute;left:2608;top:9988;width:2873;height:472" filled="f">
+              <v:textbox style="mso-next-textbox:#_x0000_s1115" inset=",0">
                 <w:txbxContent>
                   <w:p>
                     <w:pPr>
@@ -2168,8 +2146,8 @@
                 </w:txbxContent>
               </v:textbox>
             </v:rect>
-            <v:rect id="_x0000_s2140" style="position:absolute;left:2608;top:10628;width:2873;height:603;v-text-anchor:middle" filled="f">
-              <v:textbox style="mso-next-textbox:#_x0000_s2140" inset=".5mm">
+            <v:rect id="_x0000_s1116" style="position:absolute;left:2608;top:10628;width:2873;height:603;v-text-anchor:middle" filled="f">
+              <v:textbox style="mso-next-textbox:#_x0000_s1116" inset=".5mm">
                 <w:txbxContent>
                   <w:p>
                     <w:pPr>
@@ -2209,11 +2187,11 @@
                 </w:txbxContent>
               </v:textbox>
             </v:rect>
-            <v:shape id="_x0000_s2141" type="#_x0000_t32" style="position:absolute;left:4045;top:10460;width:1;height:168" o:connectortype="straight">
+            <v:shape id="_x0000_s1117" type="#_x0000_t32" style="position:absolute;left:4045;top:10460;width:1;height:168" o:connectortype="straight">
               <v:stroke endarrow="block"/>
             </v:shape>
-            <v:rect id="_x0000_s2142" style="position:absolute;left:2608;top:11374;width:2873;height:606;v-text-anchor:middle" filled="f">
-              <v:textbox style="mso-next-textbox:#_x0000_s2142">
+            <v:rect id="_x0000_s1118" style="position:absolute;left:2608;top:11374;width:2873;height:606;v-text-anchor:middle" filled="f">
+              <v:textbox style="mso-next-textbox:#_x0000_s1118">
                 <w:txbxContent>
                   <w:p>
                     <w:pPr>
@@ -2270,11 +2248,11 @@
                 </w:txbxContent>
               </v:textbox>
             </v:rect>
-            <v:shape id="_x0000_s2143" type="#_x0000_t32" style="position:absolute;left:4045;top:11231;width:1;height:143" o:connectortype="straight">
+            <v:shape id="_x0000_s1119" type="#_x0000_t32" style="position:absolute;left:4045;top:11231;width:1;height:143" o:connectortype="straight">
               <v:stroke endarrow="block"/>
             </v:shape>
-            <v:rect id="_x0000_s2144" style="position:absolute;left:2527;top:8942;width:3068;height:3129;v-text-anchor:middle" filled="f">
-              <v:textbox style="mso-next-textbox:#_x0000_s2144">
+            <v:rect id="_x0000_s1120" style="position:absolute;left:2527;top:8942;width:3068;height:3129;v-text-anchor:middle" filled="f">
+              <v:textbox style="mso-next-textbox:#_x0000_s1120">
                 <w:txbxContent>
                   <w:p>
                     <w:pPr>
@@ -2288,8 +2266,8 @@
                 </w:txbxContent>
               </v:textbox>
             </v:rect>
-            <v:shape id="_x0000_s2145" type="#_x0000_t202" style="position:absolute;left:2608;top:8883;width:1444;height:455;v-text-anchor:middle" filled="f" stroked="f">
-              <v:textbox style="mso-next-textbox:#_x0000_s2145">
+            <v:shape id="_x0000_s1121" type="#_x0000_t202" style="position:absolute;left:2608;top:8883;width:1444;height:455;v-text-anchor:middle" filled="f" stroked="f">
+              <v:textbox style="mso-next-textbox:#_x0000_s1121">
                 <w:txbxContent>
                   <w:p>
                     <w:pPr>
@@ -2321,8 +2299,8 @@
                 </w:txbxContent>
               </v:textbox>
             </v:shape>
-            <v:rect id="_x0000_s2146" style="position:absolute;left:6733;top:9511;width:2529;height:725;v-text-anchor:middle" filled="f">
-              <v:textbox style="mso-next-textbox:#_x0000_s2146">
+            <v:rect id="_x0000_s1122" style="position:absolute;left:6733;top:9511;width:2529;height:725;v-text-anchor:middle" filled="f">
+              <v:textbox style="mso-next-textbox:#_x0000_s1122">
                 <w:txbxContent>
                   <w:p>
                     <w:pPr>
@@ -2363,8 +2341,8 @@
                 </w:txbxContent>
               </v:textbox>
             </v:rect>
-            <v:rect id="_x0000_s2147" style="position:absolute;left:6733;top:10542;width:2529;height:466;v-text-anchor:middle" filled="f">
-              <v:textbox style="mso-next-textbox:#_x0000_s2147">
+            <v:rect id="_x0000_s1123" style="position:absolute;left:6733;top:10542;width:2529;height:466;v-text-anchor:middle" filled="f">
+              <v:textbox style="mso-next-textbox:#_x0000_s1123">
                 <w:txbxContent>
                   <w:p>
                     <w:pPr>
@@ -2404,8 +2382,8 @@
                 </w:txbxContent>
               </v:textbox>
             </v:rect>
-            <v:rect id="_x0000_s2148" style="position:absolute;left:6733;top:11231;width:2529;height:749;v-text-anchor:middle" filled="f">
-              <v:textbox style="mso-next-textbox:#_x0000_s2148">
+            <v:rect id="_x0000_s1124" style="position:absolute;left:6733;top:11231;width:2529;height:749;v-text-anchor:middle" filled="f">
+              <v:textbox style="mso-next-textbox:#_x0000_s1124">
                 <w:txbxContent>
                   <w:p>
                     <w:pPr>
@@ -2480,14 +2458,14 @@
                 </w:txbxContent>
               </v:textbox>
             </v:rect>
-            <v:shape id="_x0000_s2149" type="#_x0000_t32" style="position:absolute;left:7998;top:11008;width:1;height:223" o:connectortype="straight">
+            <v:shape id="_x0000_s1125" type="#_x0000_t32" style="position:absolute;left:7998;top:11008;width:1;height:223" o:connectortype="straight">
               <v:stroke endarrow="block"/>
             </v:shape>
-            <v:shape id="_x0000_s2150" type="#_x0000_t33" style="position:absolute;left:6943;top:11107;width:182;height:1928;rotation:90" o:connectortype="elbow" adj="-785871,-54019,-785871">
+            <v:shape id="_x0000_s1126" type="#_x0000_t33" style="position:absolute;left:6943;top:11107;width:182;height:1928;rotation:90" o:connectortype="elbow" adj="-785871,-54019,-785871">
               <v:stroke endarrow="block"/>
             </v:shape>
-            <v:rect id="_x0000_s2151" style="position:absolute;left:6587;top:8986;width:2848;height:3085;v-text-anchor:middle" filled="f">
-              <v:textbox style="mso-next-textbox:#_x0000_s2151">
+            <v:rect id="_x0000_s1127" style="position:absolute;left:6587;top:8986;width:2848;height:3085;v-text-anchor:middle" filled="f">
+              <v:textbox style="mso-next-textbox:#_x0000_s1127">
                 <w:txbxContent>
                   <w:p>
                     <w:pPr>
@@ -2501,11 +2479,11 @@
                 </w:txbxContent>
               </v:textbox>
             </v:rect>
-            <v:shape id="_x0000_s2152" type="#_x0000_t33" style="position:absolute;left:4883;top:11142;width:182;height:1857;rotation:90;flip:x" o:connectortype="elbow" adj="-317175,56088,-317175">
+            <v:shape id="_x0000_s1128" type="#_x0000_t33" style="position:absolute;left:4883;top:11142;width:182;height:1857;rotation:90;flip:x" o:connectortype="elbow" adj="-317175,56088,-317175">
               <v:stroke endarrow="block"/>
             </v:shape>
-            <v:shape id="_x0000_s2153" type="#_x0000_t202" style="position:absolute;left:7896;top:8992;width:1644;height:346;v-text-anchor:middle" filled="f" stroked="f">
-              <v:textbox style="mso-next-textbox:#_x0000_s2153">
+            <v:shape id="_x0000_s1129" type="#_x0000_t202" style="position:absolute;left:7896;top:8992;width:1644;height:346;v-text-anchor:middle" filled="f" stroked="f">
+              <v:textbox style="mso-next-textbox:#_x0000_s1129">
                 <w:txbxContent>
                   <w:p>
                     <w:pPr>
@@ -2537,15 +2515,15 @@
                 </w:txbxContent>
               </v:textbox>
             </v:shape>
-            <v:shape id="_x0000_s2154" type="#_x0000_t32" style="position:absolute;left:5983;top:13088;width:11;height:292" o:connectortype="straight">
+            <v:shape id="_x0000_s1130" type="#_x0000_t32" style="position:absolute;left:5983;top:13088;width:11;height:292" o:connectortype="straight">
               <v:stroke endarrow="block"/>
             </v:shape>
-            <v:shape id="_x0000_s2155" type="#_x0000_t120" style="position:absolute;left:5902;top:12071;width:168;height:182"/>
-            <v:shape id="_x0000_s2156" type="#_x0000_t32" style="position:absolute;left:4438;top:12862;width:941;height:54;flip:x" o:connectortype="straight">
+            <v:shape id="_x0000_s1131" type="#_x0000_t120" style="position:absolute;left:5902;top:12071;width:168;height:182"/>
+            <v:shape id="_x0000_s1132" type="#_x0000_t32" style="position:absolute;left:4438;top:12862;width:941;height:54;flip:x" o:connectortype="straight">
               <v:stroke dashstyle="dash"/>
             </v:shape>
-            <v:rect id="_x0000_s2157" style="position:absolute;left:2608;top:9271;width:2873;height:538;v-text-anchor:middle" filled="f">
-              <v:textbox style="mso-next-textbox:#_x0000_s2157">
+            <v:rect id="_x0000_s1133" style="position:absolute;left:2608;top:9271;width:2873;height:538;v-text-anchor:middle" filled="f">
+              <v:textbox style="mso-next-textbox:#_x0000_s1133">
                 <w:txbxContent>
                   <w:p>
                     <w:pPr>
@@ -2569,11 +2547,11 @@
                 </w:txbxContent>
               </v:textbox>
             </v:rect>
-            <v:shape id="_x0000_s2158" type="#_x0000_t32" style="position:absolute;left:4045;top:9809;width:1;height:179" o:connectortype="straight">
+            <v:shape id="_x0000_s1134" type="#_x0000_t32" style="position:absolute;left:4045;top:9809;width:1;height:179" o:connectortype="straight">
               <v:stroke endarrow="block"/>
             </v:shape>
-            <v:rect id="_x0000_s2160" style="position:absolute;left:4754;top:13380;width:2480;height:402;v-text-anchor:middle" o:regroupid="2" filled="f">
-              <v:textbox style="mso-next-textbox:#_x0000_s2160">
+            <v:rect id="_x0000_s1136" style="position:absolute;left:4754;top:13380;width:2480;height:402;v-text-anchor:middle" filled="f">
+              <v:textbox style="mso-next-textbox:#_x0000_s1136">
                 <w:txbxContent>
                   <w:p>
                     <w:pPr>
@@ -2605,11 +2583,11 @@
                 </w:txbxContent>
               </v:textbox>
             </v:rect>
-            <v:shape id="_x0000_s2161" type="#_x0000_t32" style="position:absolute;left:5993;top:13782;width:1;height:125;flip:x" o:connectortype="straight" o:regroupid="2">
+            <v:shape id="_x0000_s1137" type="#_x0000_t32" style="position:absolute;left:5993;top:13782;width:1;height:125;flip:x" o:connectortype="straight">
               <v:stroke endarrow="block"/>
             </v:shape>
-            <v:shape id="_x0000_s2162" type="#_x0000_t202" style="position:absolute;left:6658;top:15702;width:2318;height:376;v-text-anchor:middle" o:regroupid="2" filled="f" stroked="f">
-              <v:textbox style="mso-next-textbox:#_x0000_s2162">
+            <v:shape id="_x0000_s1138" type="#_x0000_t202" style="position:absolute;left:6658;top:15702;width:2318;height:376;v-text-anchor:middle" filled="f" stroked="f">
+              <v:textbox style="mso-next-textbox:#_x0000_s1138">
                 <w:txbxContent>
                   <w:p>
                     <w:pPr>
@@ -2632,8 +2610,8 @@
                 </w:txbxContent>
               </v:textbox>
             </v:shape>
-            <v:rect id="_x0000_s2163" style="position:absolute;left:4754;top:13907;width:2478;height:405;v-text-anchor:middle" o:regroupid="2" filled="f">
-              <v:textbox style="mso-next-textbox:#_x0000_s2163">
+            <v:rect id="_x0000_s1139" style="position:absolute;left:4754;top:13907;width:2478;height:405;v-text-anchor:middle" filled="f">
+              <v:textbox style="mso-next-textbox:#_x0000_s1139">
                 <w:txbxContent>
                   <w:p>
                     <w:pPr>
@@ -2665,8 +2643,8 @@
                 </w:txbxContent>
               </v:textbox>
             </v:rect>
-            <v:rect id="_x0000_s2164" style="position:absolute;left:4750;top:14567;width:2477;height:403;v-text-anchor:middle" o:regroupid="2" filled="f">
-              <v:textbox style="mso-next-textbox:#_x0000_s2164">
+            <v:rect id="_x0000_s1140" style="position:absolute;left:4750;top:14567;width:2477;height:403;v-text-anchor:middle" filled="f">
+              <v:textbox style="mso-next-textbox:#_x0000_s1140">
                 <w:txbxContent>
                   <w:p>
                     <w:pPr>
@@ -2698,11 +2676,11 @@
                 </w:txbxContent>
               </v:textbox>
             </v:rect>
-            <v:shape id="_x0000_s2165" type="#_x0000_t32" style="position:absolute;left:5988;top:14312;width:5;height:255;flip:x" o:connectortype="straight" o:regroupid="2">
+            <v:shape id="_x0000_s1141" type="#_x0000_t32" style="position:absolute;left:5988;top:14312;width:5;height:255;flip:x" o:connectortype="straight">
               <v:stroke endarrow="block"/>
             </v:shape>
-            <v:rect id="_x0000_s2166" style="position:absolute;left:4752;top:15138;width:2478;height:431;v-text-anchor:middle" o:regroupid="2" filled="f">
-              <v:textbox style="mso-next-textbox:#_x0000_s2166">
+            <v:rect id="_x0000_s1142" style="position:absolute;left:4752;top:15138;width:2478;height:431;v-text-anchor:middle" filled="f">
+              <v:textbox style="mso-next-textbox:#_x0000_s1142">
                 <w:txbxContent>
                   <w:p>
                     <w:pPr>
@@ -2725,17 +2703,17 @@
                 </w:txbxContent>
               </v:textbox>
             </v:rect>
-            <v:shape id="_x0000_s2167" type="#_x0000_t32" style="position:absolute;left:5988;top:14970;width:3;height:168" o:connectortype="straight" o:regroupid="2">
+            <v:shape id="_x0000_s1143" type="#_x0000_t32" style="position:absolute;left:5988;top:14970;width:3;height:168" o:connectortype="straight">
               <v:stroke endarrow="block"/>
             </v:shape>
-            <v:shape id="_x0000_s2168" type="#_x0000_t32" style="position:absolute;left:5983;top:12253;width:3;height:384;flip:x" o:connectortype="straight" o:regroupid="2">
+            <v:shape id="_x0000_s1144" type="#_x0000_t32" style="position:absolute;left:5983;top:12253;width:3;height:384;flip:x" o:connectortype="straight">
               <v:stroke endarrow="block"/>
             </v:shape>
-            <v:shape id="_x0000_s2169" type="#_x0000_t33" style="position:absolute;left:6587;top:12862;width:1230;height:2840" o:connectortype="elbow" o:regroupid="2" adj="-91633,-43391,-91633">
+            <v:shape id="_x0000_s1145" type="#_x0000_t33" style="position:absolute;left:6587;top:12862;width:1230;height:2840" o:connectortype="elbow" adj="-91633,-43391,-91633">
               <v:stroke endarrow="block"/>
             </v:shape>
-            <v:shape id="_x0000_s2170" type="#_x0000_t4" style="position:absolute;left:5379;top:12637;width:1208;height:451;v-text-anchor:middle" o:regroupid="2">
-              <v:textbox style="mso-next-textbox:#_x0000_s2170" inset="2mm,0">
+            <v:shape id="_x0000_s1146" type="#_x0000_t4" style="position:absolute;left:5379;top:12637;width:1208;height:451;v-text-anchor:middle">
+              <v:textbox style="mso-next-textbox:#_x0000_s1146" inset="2mm,0">
                 <w:txbxContent>
                   <w:p>
                     <w:pPr>
@@ -2758,9 +2736,9 @@
                 </w:txbxContent>
               </v:textbox>
             </v:shape>
-            <v:shape id="_x0000_s2171" type="#_x0000_t33" style="position:absolute;left:4841;top:14639;width:220;height:2080;rotation:90" o:connectortype="elbow" o:regroupid="2" adj="-453534,-87357,-453534"/>
-            <v:shape id="_x0000_s2172" type="#_x0000_t202" style="position:absolute;left:5481;top:13046;width:619;height:334;v-text-anchor:middle" o:regroupid="2" filled="f" stroked="f">
-              <v:textbox style="mso-next-textbox:#_x0000_s2172">
+            <v:shape id="_x0000_s1147" type="#_x0000_t33" style="position:absolute;left:4841;top:14639;width:220;height:2080;rotation:90" o:connectortype="elbow" adj="-453534,-87357,-453534"/>
+            <v:shape id="_x0000_s1148" type="#_x0000_t202" style="position:absolute;left:5481;top:13046;width:619;height:334;v-text-anchor:middle" filled="f" stroked="f">
+              <v:textbox style="mso-next-textbox:#_x0000_s1148">
                 <w:txbxContent>
                   <w:p>
                     <w:pPr>
@@ -2783,8 +2761,8 @@
                 </w:txbxContent>
               </v:textbox>
             </v:shape>
-            <v:shape id="_x0000_s2173" type="#_x0000_t202" style="position:absolute;left:7279;top:12806;width:617;height:333;v-text-anchor:middle" o:regroupid="2" filled="f" stroked="f">
-              <v:textbox style="mso-next-textbox:#_x0000_s2173">
+            <v:shape id="_x0000_s1149" type="#_x0000_t202" style="position:absolute;left:7279;top:12806;width:617;height:333;v-text-anchor:middle" filled="f" stroked="f">
+              <v:textbox style="mso-next-textbox:#_x0000_s1149">
                 <w:txbxContent>
                   <w:p>
                     <w:pPr>
@@ -2807,8 +2785,8 @@
                 </w:txbxContent>
               </v:textbox>
             </v:shape>
-            <v:shape id="_x0000_s2174" type="#_x0000_t202" style="position:absolute;left:2527;top:12586;width:1911;height:659;v-text-anchor:middle" o:regroupid="2" filled="f" stroked="f">
-              <v:textbox style="mso-next-textbox:#_x0000_s2174">
+            <v:shape id="_x0000_s1150" type="#_x0000_t202" style="position:absolute;left:2527;top:12586;width:1911;height:659;v-text-anchor:middle" filled="f" stroked="f">
+              <v:textbox style="mso-next-textbox:#_x0000_s1150">
                 <w:txbxContent>
                   <w:p>
                     <w:pPr>
@@ -2852,7 +2830,7 @@
               </v:handles>
               <o:lock v:ext="edit" shapetype="t"/>
             </v:shapetype>
-            <v:shape id="_x0000_s2175" type="#_x0000_t34" style="position:absolute;left:3255;top:13061;width:3392;height:2064;rotation:270" o:connectortype="elbow" o:regroupid="2" adj="21600,-91531,-15136">
+            <v:shape id="_x0000_s1151" type="#_x0000_t34" style="position:absolute;left:3255;top:13061;width:3392;height:2064;rotation:270" o:connectortype="elbow" adj="21600,-91531,-15136">
               <v:stroke endarrow="block"/>
             </v:shape>
             <w10:wrap type="none"/>
@@ -2912,14 +2890,12 @@
         </w:rPr>
         <w:t xml:space="preserve">This graph below </w:t>
       </w:r>
-      <w:proofErr w:type="spellStart"/>
-      <w:r>
-        <w:rPr>
-          <w:lang w:val="en-US"/>
-        </w:rPr>
-        <w:t>describles</w:t>
-      </w:r>
-      <w:proofErr w:type="spellEnd"/>
+      <w:r>
+        <w:rPr>
+          <w:lang w:val="en-US"/>
+        </w:rPr>
+        <w:t>describes</w:t>
+      </w:r>
       <w:r>
         <w:rPr>
           <w:lang w:val="en-US"/>
@@ -2962,14 +2938,14 @@
           <w:szCs w:val="24"/>
         </w:rPr>
         <w:pict w14:anchorId="61CC44B1">
-          <v:group id="_x0000_s2200" style="width:515.35pt;height:456.9pt;mso-position-horizontal-relative:char;mso-position-vertical-relative:line" coordorigin="2179,8484" coordsize="6980,6191" editas="canvas">
+          <v:group id="_x0000_s1176" style="width:515.35pt;height:456.9pt;mso-position-horizontal-relative:char;mso-position-vertical-relative:line" coordorigin="2179,8484" coordsize="6980,6191">
             <o:lock v:ext="edit" aspectratio="t"/>
-            <v:shape id="_x0000_s2201" type="#_x0000_t75" style="position:absolute;left:2179;top:8484;width:6980;height:6191" o:preferrelative="f">
+            <v:shape id="_x0000_s1177" type="#_x0000_t75" style="position:absolute;left:2179;top:8484;width:6980;height:6191" o:preferrelative="f">
               <v:fill o:detectmouseclick="t"/>
               <v:path o:extrusionok="t" o:connecttype="none"/>
               <o:lock v:ext="edit" text="t"/>
             </v:shape>
-            <v:rect id="_x0000_s2202" style="position:absolute;left:2860;top:10895;width:4074;height:436;v-text-anchor:middle" filled="f">
+            <v:rect id="_x0000_s1178" style="position:absolute;left:2860;top:10895;width:4074;height:436;v-text-anchor:middle" filled="f">
               <v:textbox>
                 <w:txbxContent>
                   <w:p>
@@ -3002,13 +2978,13 @@
                 </w:txbxContent>
               </v:textbox>
             </v:rect>
-            <v:shape id="_x0000_s2203" type="#_x0000_t32" style="position:absolute;left:4906;top:9006;width:20;height:423;flip:x" o:connectortype="straight">
+            <v:shape id="_x0000_s1179" type="#_x0000_t32" style="position:absolute;left:4906;top:9006;width:20;height:423;flip:x" o:connectortype="straight">
               <v:stroke endarrow="block"/>
             </v:shape>
-            <v:shape id="_x0000_s2204" type="#_x0000_t32" style="position:absolute;left:4897;top:11331;width:1;height:850" o:connectortype="straight">
+            <v:shape id="_x0000_s1180" type="#_x0000_t32" style="position:absolute;left:4897;top:11331;width:1;height:850" o:connectortype="straight">
               <v:stroke endarrow="block"/>
             </v:shape>
-            <v:shape id="_x0000_s2205" type="#_x0000_t202" style="position:absolute;left:3687;top:8568;width:2479;height:438;v-text-anchor:middle" filled="f" stroked="f">
+            <v:shape id="_x0000_s1181" type="#_x0000_t202" style="position:absolute;left:3687;top:8568;width:2479;height:438;v-text-anchor:middle" filled="f" stroked="f">
               <v:textbox>
                 <w:txbxContent>
                   <w:p>
@@ -3032,7 +3008,7 @@
                 </w:txbxContent>
               </v:textbox>
             </v:shape>
-            <v:rect id="_x0000_s2206" style="position:absolute;left:2860;top:12181;width:4074;height:401;v-text-anchor:middle" filled="f">
+            <v:rect id="_x0000_s1182" style="position:absolute;left:2860;top:12181;width:4074;height:401;v-text-anchor:middle" filled="f">
               <v:textbox>
                 <w:txbxContent>
                   <w:p>
@@ -3065,10 +3041,10 @@
                 </w:txbxContent>
               </v:textbox>
             </v:rect>
-            <v:shape id="_x0000_s2207" type="#_x0000_t34" style="position:absolute;left:2860;top:11815;width:2023;height:567;rotation:180;flip:x" o:connectortype="elbow" adj="-2603,-206854,18657">
+            <v:shape id="_x0000_s1183" type="#_x0000_t34" style="position:absolute;left:2860;top:11815;width:2023;height:567;rotation:180;flip:x" o:connectortype="elbow" adj="-2603,-206854,18657">
               <v:stroke endarrow="block"/>
             </v:shape>
-            <v:shape id="_x0000_s2208" type="#_x0000_t202" style="position:absolute;left:2179;top:12816;width:1170;height:1555;v-text-anchor:middle" filled="f" stroked="f">
+            <v:shape id="_x0000_s1184" type="#_x0000_t202" style="position:absolute;left:2179;top:12816;width:1170;height:1555;v-text-anchor:middle" filled="f" stroked="f">
               <v:textbox>
                 <w:txbxContent>
                   <w:p>
@@ -3147,13 +3123,13 @@
                 </w:txbxContent>
               </v:textbox>
             </v:shape>
-            <v:shape id="_x0000_s2209" type="#_x0000_t32" style="position:absolute;left:2673;top:12355;width:91;height:461" o:connectortype="straight">
+            <v:shape id="_x0000_s1185" type="#_x0000_t32" style="position:absolute;left:2673;top:12355;width:91;height:461" o:connectortype="straight">
               <v:stroke dashstyle="dash"/>
             </v:shape>
-            <v:shape id="_x0000_s2210" type="#_x0000_t32" style="position:absolute;left:4897;top:10294;width:9;height:601;flip:x" o:connectortype="straight">
+            <v:shape id="_x0000_s1186" type="#_x0000_t32" style="position:absolute;left:4897;top:10294;width:9;height:601;flip:x" o:connectortype="straight">
               <v:stroke endarrow="block"/>
             </v:shape>
-            <v:shape id="_x0000_s2211" type="#_x0000_t202" style="position:absolute;left:3686;top:14096;width:2480;height:419;v-text-anchor:middle" filled="f" stroked="f">
+            <v:shape id="_x0000_s1187" type="#_x0000_t202" style="position:absolute;left:3686;top:14096;width:2480;height:419;v-text-anchor:middle" filled="f" stroked="f">
               <v:textbox>
                 <w:txbxContent>
                   <w:p>
@@ -3177,7 +3153,7 @@
                 </w:txbxContent>
               </v:textbox>
             </v:shape>
-            <v:shape id="_x0000_s2212" type="#_x0000_t202" style="position:absolute;left:4561;top:11331;width:2074;height:377;v-text-anchor:middle" filled="f" stroked="f">
+            <v:shape id="_x0000_s1188" type="#_x0000_t202" style="position:absolute;left:4561;top:11331;width:2074;height:377;v-text-anchor:middle" filled="f" stroked="f">
               <v:textbox>
                 <w:txbxContent>
                   <w:p>
@@ -3201,7 +3177,7 @@
                 </w:txbxContent>
               </v:textbox>
             </v:shape>
-            <v:rect id="_x0000_s2213" style="position:absolute;left:5846;top:13012;width:3179;height:393;v-text-anchor:middle" filled="f">
+            <v:rect id="_x0000_s1189" style="position:absolute;left:5846;top:13012;width:3179;height:393;v-text-anchor:middle" filled="f">
               <v:textbox>
                 <w:txbxContent>
                   <w:p>
@@ -3234,7 +3210,7 @@
                 </w:txbxContent>
               </v:textbox>
             </v:rect>
-            <v:shape id="_x0000_s2214" type="#_x0000_t4" style="position:absolute;left:3905;top:9429;width:2002;height:865;v-text-anchor:middle">
+            <v:shape id="_x0000_s1190" type="#_x0000_t4" style="position:absolute;left:3905;top:9429;width:2002;height:865;v-text-anchor:middle">
               <v:textbox inset="2mm,0">
                 <w:txbxContent>
                   <w:p>
@@ -3258,10 +3234,10 @@
                 </w:txbxContent>
               </v:textbox>
             </v:shape>
-            <v:shape id="_x0000_s2215" type="#_x0000_t33" style="position:absolute;left:5907;top:9862;width:1529;height:3150" o:connectortype="elbow" adj="-68963,-19751,-68963">
+            <v:shape id="_x0000_s1191" type="#_x0000_t33" style="position:absolute;left:5907;top:9862;width:1529;height:3150" o:connectortype="elbow" adj="-68963,-19751,-68963">
               <v:stroke endarrow="block"/>
             </v:shape>
-            <v:shape id="_x0000_s2216" type="#_x0000_t202" style="position:absolute;left:4430;top:10294;width:703;height:388;v-text-anchor:middle" filled="f" stroked="f">
+            <v:shape id="_x0000_s1192" type="#_x0000_t202" style="position:absolute;left:4430;top:10294;width:703;height:388;v-text-anchor:middle" filled="f" stroked="f">
               <v:textbox>
                 <w:txbxContent>
                   <w:p>
@@ -3285,7 +3261,7 @@
                 </w:txbxContent>
               </v:textbox>
             </v:shape>
-            <v:shape id="_x0000_s2217" type="#_x0000_t202" style="position:absolute;left:6934;top:9861;width:701;height:370;v-text-anchor:middle" filled="f" stroked="f">
+            <v:shape id="_x0000_s1193" type="#_x0000_t202" style="position:absolute;left:6934;top:9861;width:701;height:370;v-text-anchor:middle" filled="f" stroked="f">
               <v:textbox>
                 <w:txbxContent>
                   <w:p>
@@ -3309,14 +3285,14 @@
                 </w:txbxContent>
               </v:textbox>
             </v:shape>
-            <v:shape id="_x0000_s2218" type="#_x0000_t120" style="position:absolute;left:4812;top:13592;width:171;height:183"/>
-            <v:shape id="_x0000_s2219" type="#_x0000_t33" style="position:absolute;left:6070;top:12318;width:279;height:2453;rotation:90" o:connectortype="elbow" adj="-496118,-56550,-496118">
+            <v:shape id="_x0000_s1194" type="#_x0000_t120" style="position:absolute;left:4812;top:13592;width:171;height:183"/>
+            <v:shape id="_x0000_s1195" type="#_x0000_t33" style="position:absolute;left:6070;top:12318;width:279;height:2453;rotation:90" o:connectortype="elbow" adj="-496118,-56550,-496118">
               <v:stroke endarrow="block"/>
             </v:shape>
-            <v:shape id="_x0000_s2220" type="#_x0000_t32" style="position:absolute;left:3065;top:9862;width:840;height:188;flip:x" o:connectortype="straight">
+            <v:shape id="_x0000_s1196" type="#_x0000_t32" style="position:absolute;left:3065;top:9862;width:840;height:188;flip:x" o:connectortype="straight">
               <v:stroke dashstyle="dash"/>
             </v:shape>
-            <v:shape id="_x0000_s2221" type="#_x0000_t202" style="position:absolute;left:2224;top:10050;width:1681;height:693;v-text-anchor:middle" filled="f" stroked="f">
+            <v:shape id="_x0000_s1197" type="#_x0000_t202" style="position:absolute;left:2224;top:10050;width:1681;height:693;v-text-anchor:middle" filled="f" stroked="f">
               <v:textbox>
                 <w:txbxContent>
                   <w:p>
@@ -3350,10 +3326,10 @@
                 </w:txbxContent>
               </v:textbox>
             </v:shape>
-            <v:shape id="_x0000_s2222" type="#_x0000_t32" style="position:absolute;left:4897;top:12582;width:1;height:1010" o:connectortype="straight">
+            <v:shape id="_x0000_s1198" type="#_x0000_t32" style="position:absolute;left:4897;top:12582;width:1;height:1010" o:connectortype="straight">
               <v:stroke endarrow="block"/>
             </v:shape>
-            <v:shape id="_x0000_s2223" type="#_x0000_t32" style="position:absolute;left:4898;top:13775;width:28;height:321" o:connectortype="straight">
+            <v:shape id="_x0000_s1199" type="#_x0000_t32" style="position:absolute;left:4898;top:13775;width:28;height:321" o:connectortype="straight">
               <v:stroke endarrow="block"/>
             </v:shape>
             <w10:wrap type="none"/>
@@ -3376,18 +3352,12 @@
         </w:rPr>
         <w:t xml:space="preserve">Details of </w:t>
       </w:r>
+      <w:proofErr w:type="gramStart"/>
       <w:r>
         <w:rPr>
           <w:b/>
         </w:rPr>
-        <w:t>HykSortHelper</w:t>
-      </w:r>
-      <w:proofErr w:type="gramStart"/>
-      <w:r>
-        <w:rPr>
-          <w:b/>
-        </w:rPr>
-        <w:t>::</w:t>
+        <w:t>HykSortHelper::</w:t>
       </w:r>
       <w:proofErr w:type="gramEnd"/>
       <w:r>
@@ -3438,17 +3408,17 @@
           <w:szCs w:val="24"/>
         </w:rPr>
         <w:pict w14:anchorId="28CA45FD">
-          <v:group id="_x0000_s2224" style="width:517.8pt;height:678.7pt;mso-position-horizontal-relative:char;mso-position-vertical-relative:line" coordorigin="2527,7810" coordsize="7014,9194" editas="canvas">
+          <v:group id="_x0000_s1200" style="width:517.8pt;height:678.7pt;mso-position-horizontal-relative:char;mso-position-vertical-relative:line" coordorigin="2527,7810" coordsize="7014,9194">
             <o:lock v:ext="edit" aspectratio="t"/>
-            <v:shape id="_x0000_s2225" type="#_x0000_t75" style="position:absolute;left:2527;top:7810;width:7014;height:9194" o:preferrelative="f">
+            <v:shape id="_x0000_s1201" type="#_x0000_t75" style="position:absolute;left:2527;top:7810;width:7014;height:9194" o:preferrelative="f">
               <v:fill o:detectmouseclick="t"/>
               <v:path o:extrusionok="t" o:connecttype="none"/>
               <o:lock v:ext="edit" text="t"/>
             </v:shape>
-            <v:shape id="_x0000_s2226" type="#_x0000_t32" style="position:absolute;left:5758;top:8216;width:23;height:183" o:connectortype="straight">
+            <v:shape id="_x0000_s1202" type="#_x0000_t32" style="position:absolute;left:5758;top:8216;width:23;height:183" o:connectortype="straight">
               <v:stroke endarrow="block"/>
             </v:shape>
-            <v:shape id="_x0000_s2227" type="#_x0000_t202" style="position:absolute;left:4519;top:7810;width:2478;height:406;v-text-anchor:middle" filled="f" stroked="f">
+            <v:shape id="_x0000_s1203" type="#_x0000_t202" style="position:absolute;left:4519;top:7810;width:2478;height:406;v-text-anchor:middle" filled="f" stroked="f">
               <v:textbox>
                 <w:txbxContent>
                   <w:p>
@@ -3472,10 +3442,10 @@
                 </w:txbxContent>
               </v:textbox>
             </v:shape>
-            <v:shape id="_x0000_s2228" type="#_x0000_t32" style="position:absolute;left:7581;top:11528;width:1;height:228" o:connectortype="straight">
+            <v:shape id="_x0000_s1204" type="#_x0000_t32" style="position:absolute;left:7581;top:11528;width:1;height:228" o:connectortype="straight">
               <v:stroke endarrow="block"/>
             </v:shape>
-            <v:shape id="_x0000_s2229" type="#_x0000_t202" style="position:absolute;left:7062;top:16572;width:2479;height:432;v-text-anchor:middle" filled="f" stroked="f">
+            <v:shape id="_x0000_s1205" type="#_x0000_t202" style="position:absolute;left:7062;top:16572;width:2479;height:432;v-text-anchor:middle" filled="f" stroked="f">
               <v:textbox>
                 <w:txbxContent>
                   <w:p>
@@ -3499,7 +3469,7 @@
                 </w:txbxContent>
               </v:textbox>
             </v:shape>
-            <v:shape id="_x0000_s2230" type="#_x0000_t4" style="position:absolute;left:5141;top:8399;width:1280;height:797;v-text-anchor:middle">
+            <v:shape id="_x0000_s1206" type="#_x0000_t4" style="position:absolute;left:5141;top:8399;width:1280;height:797;v-text-anchor:middle">
               <v:textbox inset="2mm,0">
                 <w:txbxContent>
                   <w:p>
@@ -3523,10 +3493,10 @@
                 </w:txbxContent>
               </v:textbox>
             </v:shape>
-            <v:shape id="_x0000_s2231" type="#_x0000_t33" style="position:absolute;left:3938;top:8798;width:1203;height:680;rotation:180;flip:y" o:connectortype="elbow" adj="-67693,49390,-67693">
+            <v:shape id="_x0000_s1207" type="#_x0000_t33" style="position:absolute;left:3938;top:8798;width:1203;height:680;rotation:180;flip:y" o:connectortype="elbow" adj="-67693,49390,-67693">
               <v:stroke endarrow="block"/>
             </v:shape>
-            <v:shape id="_x0000_s2232" type="#_x0000_t202" style="position:absolute;left:4575;top:8464;width:619;height:334;v-text-anchor:middle" filled="f" stroked="f">
+            <v:shape id="_x0000_s1208" type="#_x0000_t202" style="position:absolute;left:4575;top:8464;width:619;height:334;v-text-anchor:middle" filled="f" stroked="f">
               <v:textbox>
                 <w:txbxContent>
                   <w:p>
@@ -3550,10 +3520,10 @@
                 </w:txbxContent>
               </v:textbox>
             </v:shape>
-            <v:shape id="_x0000_s2233" type="#_x0000_t33" style="position:absolute;left:6421;top:8798;width:1167;height:398" o:connectortype="elbow" adj="-93496,-84416,-93496">
+            <v:shape id="_x0000_s1209" type="#_x0000_t33" style="position:absolute;left:6421;top:8798;width:1167;height:398" o:connectortype="elbow" adj="-93496,-84416,-93496">
               <v:stroke endarrow="block"/>
             </v:shape>
-            <v:shape id="_x0000_s2234" type="#_x0000_t202" style="position:absolute;left:6421;top:8466;width:617;height:332;v-text-anchor:middle" filled="f" stroked="f">
+            <v:shape id="_x0000_s1210" type="#_x0000_t202" style="position:absolute;left:6421;top:8466;width:617;height:332;v-text-anchor:middle" filled="f" stroked="f">
               <v:textbox>
                 <w:txbxContent>
                   <w:p>
@@ -3577,7 +3547,7 @@
                 </w:txbxContent>
               </v:textbox>
             </v:shape>
-            <v:rect id="_x0000_s2235" style="position:absolute;left:2608;top:10135;width:2659;height:611;v-text-anchor:middle" filled="f">
+            <v:rect id="_x0000_s1211" style="position:absolute;left:2608;top:10135;width:2659;height:611;v-text-anchor:middle" filled="f">
               <v:textbox>
                 <w:txbxContent>
                   <w:p>
@@ -3610,7 +3580,7 @@
                 </w:txbxContent>
               </v:textbox>
             </v:rect>
-            <v:rect id="_x0000_s2236" style="position:absolute;left:2608;top:10896;width:2659;height:575;v-text-anchor:middle" filled="f">
+            <v:rect id="_x0000_s1212" style="position:absolute;left:2608;top:10896;width:2659;height:575;v-text-anchor:middle" filled="f">
               <v:textbox>
                 <w:txbxContent>
                   <w:p>
@@ -3651,10 +3621,10 @@
                 </w:txbxContent>
               </v:textbox>
             </v:rect>
-            <v:shape id="_x0000_s2237" type="#_x0000_t32" style="position:absolute;left:3938;top:10746;width:1;height:150" o:connectortype="straight">
+            <v:shape id="_x0000_s1213" type="#_x0000_t32" style="position:absolute;left:3938;top:10746;width:1;height:150" o:connectortype="straight">
               <v:stroke endarrow="block"/>
             </v:shape>
-            <v:rect id="_x0000_s2238" style="position:absolute;left:2574;top:12758;width:2693;height:745;v-text-anchor:middle" filled="f">
+            <v:rect id="_x0000_s1214" style="position:absolute;left:2574;top:12758;width:2693;height:745;v-text-anchor:middle" filled="f">
               <v:textbox>
                 <w:txbxContent>
                   <w:p>
@@ -3713,10 +3683,10 @@
                 </w:txbxContent>
               </v:textbox>
             </v:rect>
-            <v:shape id="_x0000_s2239" type="#_x0000_t32" style="position:absolute;left:3938;top:11471;width:1;height:143" o:connectortype="straight">
+            <v:shape id="_x0000_s1215" type="#_x0000_t32" style="position:absolute;left:3938;top:11471;width:1;height:143" o:connectortype="straight">
               <v:stroke endarrow="block"/>
             </v:shape>
-            <v:rect id="_x0000_s2240" style="position:absolute;left:2527;top:9196;width:2954;height:4419;v-text-anchor:middle" filled="f">
+            <v:rect id="_x0000_s1216" style="position:absolute;left:2527;top:9196;width:2954;height:4419;v-text-anchor:middle" filled="f">
               <v:textbox>
                 <w:txbxContent>
                   <w:p>
@@ -3731,7 +3701,7 @@
                 </w:txbxContent>
               </v:textbox>
             </v:rect>
-            <v:rect id="_x0000_s2241" style="position:absolute;left:5994;top:9196;width:3187;height:939;v-text-anchor:middle" filled="f">
+            <v:rect id="_x0000_s1217" style="position:absolute;left:5994;top:9196;width:3187;height:939;v-text-anchor:middle" filled="f">
               <v:textbox>
                 <w:txbxContent>
                   <w:p>
@@ -3799,10 +3769,10 @@
                 </w:txbxContent>
               </v:textbox>
             </v:rect>
-            <v:shape id="_x0000_s2242" type="#_x0000_t32" style="position:absolute;left:7581;top:10135;width:7;height:677;flip:x" o:connectortype="straight">
+            <v:shape id="_x0000_s1218" type="#_x0000_t32" style="position:absolute;left:7581;top:10135;width:7;height:677;flip:x" o:connectortype="straight">
               <v:stroke endarrow="block"/>
             </v:shape>
-            <v:rect id="_x0000_s2243" style="position:absolute;left:6259;top:10812;width:2644;height:716;v-text-anchor:middle" filled="f">
+            <v:rect id="_x0000_s1219" style="position:absolute;left:6259;top:10812;width:2644;height:716;v-text-anchor:middle" filled="f">
               <v:textbox>
                 <w:txbxContent>
                   <w:p>
@@ -3844,7 +3814,7 @@
                 </w:txbxContent>
               </v:textbox>
             </v:rect>
-            <v:rect id="_x0000_s2244" style="position:absolute;left:6259;top:11756;width:2644;height:467;v-text-anchor:middle" filled="f">
+            <v:rect id="_x0000_s1220" style="position:absolute;left:6259;top:11756;width:2644;height:467;v-text-anchor:middle" filled="f">
               <v:textbox>
                 <w:txbxContent>
                   <w:p>
@@ -3885,7 +3855,7 @@
                 </w:txbxContent>
               </v:textbox>
             </v:rect>
-            <v:rect id="_x0000_s2245" style="position:absolute;left:6259;top:12534;width:2644;height:724;v-text-anchor:middle" filled="f">
+            <v:rect id="_x0000_s1221" style="position:absolute;left:6259;top:12534;width:2644;height:724;v-text-anchor:middle" filled="f">
               <v:textbox>
                 <w:txbxContent>
                   <w:p>
@@ -3944,13 +3914,13 @@
                 </w:txbxContent>
               </v:textbox>
             </v:rect>
-            <v:shape id="_x0000_s2246" type="#_x0000_t32" style="position:absolute;left:7581;top:12223;width:1;height:311" o:connectortype="straight">
+            <v:shape id="_x0000_s1222" type="#_x0000_t32" style="position:absolute;left:7581;top:12223;width:1;height:311" o:connectortype="straight">
               <v:stroke endarrow="block"/>
             </v:shape>
-            <v:shape id="_x0000_s2247" type="#_x0000_t33" style="position:absolute;left:6648;top:12772;width:448;height:1419;rotation:90" o:connectortype="elbow" adj="-299235,-91586,-299235">
+            <v:shape id="_x0000_s1223" type="#_x0000_t33" style="position:absolute;left:6648;top:12772;width:448;height:1419;rotation:90" o:connectortype="elbow" adj="-299235,-91586,-299235">
               <v:stroke endarrow="block"/>
             </v:shape>
-            <v:rect id="_x0000_s2248" style="position:absolute;left:5994;top:10334;width:3187;height:3169;v-text-anchor:middle" filled="f">
+            <v:rect id="_x0000_s1224" style="position:absolute;left:5994;top:10334;width:3187;height:3169;v-text-anchor:middle" filled="f">
               <v:textbox>
                 <w:txbxContent>
                   <w:p>
@@ -3965,10 +3935,10 @@
                 </w:txbxContent>
               </v:textbox>
             </v:rect>
-            <v:shape id="_x0000_s2249" type="#_x0000_t33" style="position:absolute;left:4856;top:12568;width:203;height:2073;rotation:90;flip:x" o:connectortype="elbow" adj="-271224,65238,-271224">
+            <v:shape id="_x0000_s1225" type="#_x0000_t33" style="position:absolute;left:4856;top:12568;width:203;height:2073;rotation:90;flip:x" o:connectortype="elbow" adj="-271224,65238,-271224">
               <v:stroke endarrow="block"/>
             </v:shape>
-            <v:shape id="_x0000_s2250" type="#_x0000_t202" style="position:absolute;left:7588;top:10334;width:1645;height:346;v-text-anchor:middle" filled="f" stroked="f">
+            <v:shape id="_x0000_s1226" type="#_x0000_t202" style="position:absolute;left:7588;top:10334;width:1645;height:346;v-text-anchor:middle" filled="f" stroked="f">
               <v:textbox>
                 <w:txbxContent>
                   <w:p>
@@ -4001,12 +3971,12 @@
                 </w:txbxContent>
               </v:textbox>
             </v:shape>
-            <v:shape id="_x0000_s2251" type="#_x0000_t120" style="position:absolute;left:5994;top:13615;width:168;height:182"/>
-            <v:shape id="_x0000_s2252" type="#_x0000_t32" style="position:absolute;left:6078;top:13797;width:9;height:283" o:connectortype="straight">
+            <v:shape id="_x0000_s1227" type="#_x0000_t120" style="position:absolute;left:5994;top:13615;width:168;height:182"/>
+            <v:shape id="_x0000_s1228" type="#_x0000_t32" style="position:absolute;left:6078;top:13797;width:9;height:283" o:connectortype="straight">
               <v:stroke endarrow="block"/>
             </v:shape>
-            <v:rect id="_x0000_s2253" style="position:absolute;left:2608;top:9478;width:2659;height:470" filled="f">
-              <v:textbox style="mso-next-textbox:#_x0000_s2253" inset=",0">
+            <v:rect id="_x0000_s1229" style="position:absolute;left:2608;top:9478;width:2659;height:470" filled="f">
+              <v:textbox style="mso-next-textbox:#_x0000_s1229" inset=",0">
                 <w:txbxContent>
                   <w:p>
                     <w:pPr>
@@ -4030,10 +4000,10 @@
                 </w:txbxContent>
               </v:textbox>
             </v:rect>
-            <v:shape id="_x0000_s2254" type="#_x0000_t32" style="position:absolute;left:3938;top:9948;width:1;height:187" o:connectortype="straight">
+            <v:shape id="_x0000_s1230" type="#_x0000_t32" style="position:absolute;left:3938;top:9948;width:1;height:187" o:connectortype="straight">
               <v:stroke endarrow="block"/>
             </v:shape>
-            <v:rect id="_x0000_s2255" style="position:absolute;left:2608;top:11614;width:2659;height:985;v-text-anchor:middle" filled="f">
+            <v:rect id="_x0000_s1231" style="position:absolute;left:2608;top:11614;width:2659;height:985;v-text-anchor:middle" filled="f">
               <v:textbox>
                 <w:txbxContent>
                   <w:p>
@@ -4103,11 +4073,11 @@
                 </w:txbxContent>
               </v:textbox>
             </v:rect>
-            <v:shape id="_x0000_s2256" type="#_x0000_t32" style="position:absolute;left:3921;top:12599;width:17;height:159;flip:x" o:connectortype="straight">
+            <v:shape id="_x0000_s1232" type="#_x0000_t32" style="position:absolute;left:3921;top:12599;width:17;height:159;flip:x" o:connectortype="straight">
               <v:stroke endarrow="block"/>
             </v:shape>
-            <v:rect id="_x0000_s2257" style="position:absolute;left:4841;top:14744;width:2481;height:346;v-text-anchor:middle" filled="f">
-              <v:textbox style="mso-next-textbox:#_x0000_s2257">
+            <v:rect id="_x0000_s1233" style="position:absolute;left:4841;top:14744;width:2481;height:346;v-text-anchor:middle" filled="f">
+              <v:textbox style="mso-next-textbox:#_x0000_s1233">
                 <w:txbxContent>
                   <w:p>
                     <w:pPr>
@@ -4139,11 +4109,11 @@
                 </w:txbxContent>
               </v:textbox>
             </v:rect>
-            <v:shape id="_x0000_s2258" type="#_x0000_t32" style="position:absolute;left:6082;top:15090;width:1;height:165" o:connectortype="straight">
+            <v:shape id="_x0000_s1234" type="#_x0000_t32" style="position:absolute;left:6082;top:15090;width:1;height:165" o:connectortype="straight">
               <v:stroke endarrow="block"/>
             </v:shape>
-            <v:rect id="_x0000_s2259" style="position:absolute;left:4844;top:15255;width:2478;height:347;v-text-anchor:middle" filled="f">
-              <v:textbox style="mso-next-textbox:#_x0000_s2259">
+            <v:rect id="_x0000_s1235" style="position:absolute;left:4844;top:15255;width:2478;height:347;v-text-anchor:middle" filled="f">
+              <v:textbox style="mso-next-textbox:#_x0000_s1235">
                 <w:txbxContent>
                   <w:p>
                     <w:pPr>
@@ -4175,8 +4145,8 @@
                 </w:txbxContent>
               </v:textbox>
             </v:rect>
-            <v:rect id="_x0000_s2260" style="position:absolute;left:4841;top:15772;width:2479;height:348;v-text-anchor:middle" filled="f">
-              <v:textbox style="mso-next-textbox:#_x0000_s2260">
+            <v:rect id="_x0000_s1236" style="position:absolute;left:4841;top:15772;width:2479;height:348;v-text-anchor:middle" filled="f">
+              <v:textbox style="mso-next-textbox:#_x0000_s1236">
                 <w:txbxContent>
                   <w:p>
                     <w:pPr>
@@ -4208,11 +4178,11 @@
                 </w:txbxContent>
               </v:textbox>
             </v:rect>
-            <v:shape id="_x0000_s2261" type="#_x0000_t32" style="position:absolute;left:6081;top:15602;width:2;height:170;flip:x" o:connectortype="straight">
+            <v:shape id="_x0000_s1237" type="#_x0000_t32" style="position:absolute;left:6081;top:15602;width:2;height:170;flip:x" o:connectortype="straight">
               <v:stroke endarrow="block"/>
             </v:shape>
-            <v:rect id="_x0000_s2262" style="position:absolute;left:4841;top:16303;width:2478;height:346;v-text-anchor:middle" filled="f">
-              <v:textbox style="mso-next-textbox:#_x0000_s2262">
+            <v:rect id="_x0000_s1238" style="position:absolute;left:4841;top:16303;width:2478;height:346;v-text-anchor:middle" filled="f">
+              <v:textbox style="mso-next-textbox:#_x0000_s1238">
                 <w:txbxContent>
                   <w:p>
                     <w:pPr>
@@ -4235,14 +4205,14 @@
                 </w:txbxContent>
               </v:textbox>
             </v:rect>
-            <v:shape id="_x0000_s2263" type="#_x0000_t32" style="position:absolute;left:6080;top:16120;width:1;height:183;flip:x" o:connectortype="straight">
+            <v:shape id="_x0000_s1239" type="#_x0000_t32" style="position:absolute;left:6080;top:16120;width:1;height:183;flip:x" o:connectortype="straight">
               <v:stroke endarrow="block"/>
             </v:shape>
-            <v:shape id="_x0000_s2264" type="#_x0000_t33" style="position:absolute;left:6691;top:14280;width:1611;height:2292" o:connectortype="elbow" adj="-71367,-66358,-71367">
+            <v:shape id="_x0000_s1240" type="#_x0000_t33" style="position:absolute;left:6691;top:14280;width:1611;height:2292" o:connectortype="elbow" adj="-71367,-66358,-71367">
               <v:stroke endarrow="block"/>
             </v:shape>
-            <v:shape id="_x0000_s2265" type="#_x0000_t4" style="position:absolute;left:5483;top:14080;width:1208;height:401;v-text-anchor:middle">
-              <v:textbox style="mso-next-textbox:#_x0000_s2265" inset="2mm,0">
+            <v:shape id="_x0000_s1241" type="#_x0000_t4" style="position:absolute;left:5483;top:14080;width:1208;height:401;v-text-anchor:middle">
+              <v:textbox style="mso-next-textbox:#_x0000_s1241" inset="2mm,0">
                 <w:txbxContent>
                   <w:p>
                     <w:pPr>
@@ -4265,9 +4235,9 @@
                 </w:txbxContent>
               </v:textbox>
             </v:shape>
-            <v:shape id="_x0000_s2266" type="#_x0000_t33" style="position:absolute;left:4812;top:15574;width:193;height:2343;rotation:90" o:connectortype="elbow" adj="-507714,-87867,-507714"/>
-            <v:shape id="_x0000_s2267" type="#_x0000_t202" style="position:absolute;left:5543;top:14408;width:619;height:336;v-text-anchor:middle" filled="f" stroked="f">
-              <v:textbox style="mso-next-textbox:#_x0000_s2267">
+            <v:shape id="_x0000_s1242" type="#_x0000_t33" style="position:absolute;left:4812;top:15574;width:193;height:2343;rotation:90" o:connectortype="elbow" adj="-507714,-87867,-507714"/>
+            <v:shape id="_x0000_s1243" type="#_x0000_t202" style="position:absolute;left:5543;top:14408;width:619;height:336;v-text-anchor:middle" filled="f" stroked="f">
+              <v:textbox style="mso-next-textbox:#_x0000_s1243">
                 <w:txbxContent>
                   <w:p>
                     <w:pPr>
@@ -4290,8 +4260,8 @@
                 </w:txbxContent>
               </v:textbox>
             </v:shape>
-            <v:shape id="_x0000_s2268" type="#_x0000_t202" style="position:absolute;left:7619;top:14280;width:617;height:332;v-text-anchor:middle" filled="f" stroked="f">
-              <v:textbox style="mso-next-textbox:#_x0000_s2268">
+            <v:shape id="_x0000_s1244" type="#_x0000_t202" style="position:absolute;left:7619;top:14280;width:617;height:332;v-text-anchor:middle" filled="f" stroked="f">
+              <v:textbox style="mso-next-textbox:#_x0000_s1244">
                 <w:txbxContent>
                   <w:p>
                     <w:pPr>
@@ -4314,8 +4284,8 @@
                 </w:txbxContent>
               </v:textbox>
             </v:shape>
-            <v:shape id="_x0000_s2269" type="#_x0000_t202" style="position:absolute;left:2664;top:14080;width:1911;height:602;v-text-anchor:middle" filled="f" stroked="f">
-              <v:textbox style="mso-next-textbox:#_x0000_s2269">
+            <v:shape id="_x0000_s1245" type="#_x0000_t202" style="position:absolute;left:2664;top:14080;width:1911;height:602;v-text-anchor:middle" filled="f" stroked="f">
+              <v:textbox style="mso-next-textbox:#_x0000_s1245">
                 <w:txbxContent>
                   <w:p>
                     <w:pPr>
@@ -4348,16 +4318,16 @@
                 </w:txbxContent>
               </v:textbox>
             </v:shape>
-            <v:shape id="_x0000_s2270" type="#_x0000_t34" style="position:absolute;left:3436;top:14200;width:2942;height:2342;rotation:270" o:connectortype="elbow" adj="21614,-88543,-17377">
+            <v:shape id="_x0000_s1246" type="#_x0000_t34" style="position:absolute;left:3436;top:14200;width:2942;height:2342;rotation:270" o:connectortype="elbow" adj="21614,-88543,-17377">
               <v:stroke endarrow="block"/>
             </v:shape>
-            <v:shape id="_x0000_s2271" type="#_x0000_t32" style="position:absolute;left:6082;top:14481;width:5;height:263;flip:x" o:connectortype="straight">
+            <v:shape id="_x0000_s1247" type="#_x0000_t32" style="position:absolute;left:6082;top:14481;width:5;height:263;flip:x" o:connectortype="straight">
               <v:stroke endarrow="block"/>
             </v:shape>
-            <v:shape id="_x0000_s2272" type="#_x0000_t32" style="position:absolute;left:4575;top:14280;width:908;height:101;flip:x" o:connectortype="straight">
+            <v:shape id="_x0000_s1248" type="#_x0000_t32" style="position:absolute;left:4575;top:14280;width:908;height:101;flip:x" o:connectortype="straight">
               <v:stroke dashstyle="dash"/>
             </v:shape>
-            <v:shape id="_x0000_s2273" type="#_x0000_t202" style="position:absolute;left:2527;top:9081;width:1849;height:397;v-text-anchor:middle" filled="f" stroked="f">
+            <v:shape id="_x0000_s1249" type="#_x0000_t202" style="position:absolute;left:2527;top:9081;width:1849;height:397;v-text-anchor:middle" filled="f" stroked="f">
               <v:textbox>
                 <w:txbxContent>
                   <w:p>
@@ -4459,14 +4429,12 @@
         </w:rPr>
         <w:t xml:space="preserve">This graph below </w:t>
       </w:r>
-      <w:proofErr w:type="spellStart"/>
-      <w:r>
-        <w:rPr>
-          <w:lang w:val="en-US"/>
-        </w:rPr>
-        <w:t>describles</w:t>
-      </w:r>
-      <w:proofErr w:type="spellEnd"/>
+      <w:r>
+        <w:rPr>
+          <w:lang w:val="en-US"/>
+        </w:rPr>
+        <w:t>describes</w:t>
+      </w:r>
       <w:r>
         <w:rPr>
           <w:lang w:val="en-US"/>
@@ -4508,14 +4476,14 @@
           <w:szCs w:val="24"/>
         </w:rPr>
         <w:pict w14:anchorId="577F52C6">
-          <v:group id="_x0000_s2274" style="width:514.3pt;height:282pt;mso-position-horizontal-relative:char;mso-position-vertical-relative:line" coordorigin="2527,8484" coordsize="6966,3820" editas="canvas">
+          <v:group id="_x0000_s1250" style="width:514.3pt;height:282pt;mso-position-horizontal-relative:char;mso-position-vertical-relative:line" coordorigin="2527,8484" coordsize="6966,3820">
             <o:lock v:ext="edit" aspectratio="t"/>
-            <v:shape id="_x0000_s2275" type="#_x0000_t75" style="position:absolute;left:2527;top:8484;width:6966;height:3820" o:preferrelative="f">
+            <v:shape id="_x0000_s1251" type="#_x0000_t75" style="position:absolute;left:2527;top:8484;width:6966;height:3820" o:preferrelative="f">
               <v:fill o:detectmouseclick="t"/>
               <v:path o:extrusionok="t" o:connecttype="none"/>
               <o:lock v:ext="edit" text="t"/>
             </v:shape>
-            <v:rect id="_x0000_s2276" style="position:absolute;left:4396;top:10383;width:2688;height:417;v-text-anchor:middle" filled="f">
+            <v:rect id="_x0000_s1252" style="position:absolute;left:4396;top:10383;width:2688;height:417;v-text-anchor:middle" filled="f">
               <v:textbox>
                 <w:txbxContent>
                   <w:p>
@@ -4548,13 +4516,13 @@
                 </w:txbxContent>
               </v:textbox>
             </v:rect>
-            <v:shape id="_x0000_s2277" type="#_x0000_t32" style="position:absolute;left:5747;top:8915;width:1;height:216" o:connectortype="straight">
+            <v:shape id="_x0000_s1253" type="#_x0000_t32" style="position:absolute;left:5747;top:8915;width:1;height:216" o:connectortype="straight">
               <v:stroke endarrow="block"/>
             </v:shape>
-            <v:shape id="_x0000_s2278" type="#_x0000_t32" style="position:absolute;left:5740;top:10800;width:7;height:275" o:connectortype="straight" adj="-160,85338,-989120">
+            <v:shape id="_x0000_s1254" type="#_x0000_t32" style="position:absolute;left:5740;top:10800;width:7;height:275" o:connectortype="straight" adj="-160,85338,-989120">
               <v:stroke endarrow="block"/>
             </v:shape>
-            <v:shape id="_x0000_s2279" type="#_x0000_t202" style="position:absolute;left:4507;top:8484;width:2479;height:431;v-text-anchor:middle" filled="f" stroked="f">
+            <v:shape id="_x0000_s1255" type="#_x0000_t202" style="position:absolute;left:4507;top:8484;width:2479;height:431;v-text-anchor:middle" filled="f" stroked="f">
               <v:textbox>
                 <w:txbxContent>
                   <w:p>
@@ -4578,7 +4546,7 @@
                 </w:txbxContent>
               </v:textbox>
             </v:shape>
-            <v:shape id="_x0000_s2280" type="#_x0000_t202" style="position:absolute;left:4558;top:11599;width:2348;height:380;v-text-anchor:middle" filled="f" stroked="f">
+            <v:shape id="_x0000_s1256" type="#_x0000_t202" style="position:absolute;left:4558;top:11599;width:2348;height:380;v-text-anchor:middle" filled="f" stroked="f">
               <v:textbox>
                 <w:txbxContent>
                   <w:p>
@@ -4602,7 +4570,7 @@
                 </w:txbxContent>
               </v:textbox>
             </v:shape>
-            <v:rect id="_x0000_s2281" style="position:absolute;left:7371;top:10383;width:2034;height:417;v-text-anchor:middle" filled="f">
+            <v:rect id="_x0000_s1257" style="position:absolute;left:7371;top:10383;width:2034;height:417;v-text-anchor:middle" filled="f">
               <v:textbox>
                 <w:txbxContent>
                   <w:p>
@@ -4635,7 +4603,7 @@
                 </w:txbxContent>
               </v:textbox>
             </v:rect>
-            <v:shape id="_x0000_s2282" type="#_x0000_t4" style="position:absolute;left:4973;top:9131;width:1546;height:846;v-text-anchor:middle">
+            <v:shape id="_x0000_s1258" type="#_x0000_t4" style="position:absolute;left:4973;top:9131;width:1546;height:846;v-text-anchor:middle">
               <v:textbox inset="2mm,0">
                 <w:txbxContent>
                   <w:p>
@@ -4659,13 +4627,13 @@
                 </w:txbxContent>
               </v:textbox>
             </v:shape>
-            <v:shape id="_x0000_s2283" type="#_x0000_t32" style="position:absolute;left:5740;top:9977;width:7;height:406;flip:x" o:connectortype="straight" adj="-74947,114272,-74947">
+            <v:shape id="_x0000_s1259" type="#_x0000_t32" style="position:absolute;left:5740;top:9977;width:7;height:406;flip:x" o:connectortype="straight" adj="-74947,114272,-74947">
               <v:stroke endarrow="block"/>
             </v:shape>
-            <v:shape id="_x0000_s2284" type="#_x0000_t33" style="position:absolute;left:6519;top:9554;width:1869;height:829" o:connectortype="elbow" adj="-59447,-95382,-59447">
+            <v:shape id="_x0000_s1260" type="#_x0000_t33" style="position:absolute;left:6519;top:9554;width:1869;height:829" o:connectortype="elbow" adj="-59447,-95382,-59447">
               <v:stroke endarrow="block"/>
             </v:shape>
-            <v:shape id="_x0000_s2285" type="#_x0000_t202" style="position:absolute;left:5233;top:9786;width:701;height:339;v-text-anchor:middle" filled="f" stroked="f">
+            <v:shape id="_x0000_s1261" type="#_x0000_t202" style="position:absolute;left:5233;top:9786;width:701;height:339;v-text-anchor:middle" filled="f" stroked="f">
               <v:textbox>
                 <w:txbxContent>
                   <w:p>
@@ -4689,7 +4657,7 @@
                 </w:txbxContent>
               </v:textbox>
             </v:shape>
-            <v:shape id="_x0000_s2286" type="#_x0000_t202" style="position:absolute;left:6986;top:9510;width:701;height:398;v-text-anchor:middle" filled="f" stroked="f">
+            <v:shape id="_x0000_s1262" type="#_x0000_t202" style="position:absolute;left:6986;top:9510;width:701;height:398;v-text-anchor:middle" filled="f" stroked="f">
               <v:textbox>
                 <w:txbxContent>
                   <w:p>
@@ -4713,14 +4681,14 @@
                 </w:txbxContent>
               </v:textbox>
             </v:shape>
-            <v:shape id="_x0000_s2287" type="#_x0000_t120" style="position:absolute;left:5662;top:11075;width:170;height:183"/>
-            <v:shape id="_x0000_s2288" type="#_x0000_t33" style="position:absolute;left:6926;top:9706;width:367;height:2556;rotation:90" o:connectortype="elbow" adj="-412711,-41449,-412711">
+            <v:shape id="_x0000_s1263" type="#_x0000_t120" style="position:absolute;left:5662;top:11075;width:170;height:183"/>
+            <v:shape id="_x0000_s1264" type="#_x0000_t33" style="position:absolute;left:6926;top:9706;width:367;height:2556;rotation:90" o:connectortype="elbow" adj="-412711,-41449,-412711">
               <v:stroke endarrow="block"/>
             </v:shape>
-            <v:shape id="_x0000_s2289" type="#_x0000_t32" style="position:absolute;left:5732;top:11258;width:15;height:341;flip:x" o:connectortype="straight">
+            <v:shape id="_x0000_s1265" type="#_x0000_t32" style="position:absolute;left:5732;top:11258;width:15;height:341;flip:x" o:connectortype="straight">
               <v:stroke endarrow="block"/>
             </v:shape>
-            <v:shape id="_x0000_s2290" type="#_x0000_t202" style="position:absolute;left:2527;top:9318;width:1814;height:385;v-text-anchor:middle" filled="f" stroked="f">
+            <v:shape id="_x0000_s1266" type="#_x0000_t202" style="position:absolute;left:2527;top:9318;width:1814;height:385;v-text-anchor:middle" filled="f" stroked="f">
               <v:textbox>
                 <w:txbxContent>
                   <w:p>
@@ -4754,7 +4722,7 @@
                 </w:txbxContent>
               </v:textbox>
             </v:shape>
-            <v:shape id="_x0000_s2291" type="#_x0000_t32" style="position:absolute;left:4341;top:9511;width:632;height:43;flip:x y" o:connectortype="straight">
+            <v:shape id="_x0000_s1267" type="#_x0000_t32" style="position:absolute;left:4341;top:9511;width:632;height:43;flip:x y" o:connectortype="straight">
               <v:stroke dashstyle="dash"/>
             </v:shape>
             <w10:wrap type="none"/>
@@ -4777,13 +4745,13 @@
         </w:rPr>
         <w:t xml:space="preserve">Details of </w:t>
       </w:r>
+      <w:proofErr w:type="gramStart"/>
       <w:r>
         <w:rPr>
           <w:b/>
         </w:rPr>
         <w:t>HyperQuickSortHelper</w:t>
       </w:r>
-      <w:proofErr w:type="gramStart"/>
       <w:r>
         <w:rPr>
           <w:b/>
@@ -4830,14 +4798,14 @@
           <w:szCs w:val="24"/>
         </w:rPr>
         <w:pict w14:anchorId="29AE0C4F">
-          <v:group id="_x0000_s2292" style="width:504.55pt;height:597.75pt;mso-position-horizontal-relative:char;mso-position-vertical-relative:line" coordorigin="2527,8027" coordsize="6834,8098" editas="canvas">
+          <v:group id="_x0000_s1268" style="width:504.55pt;height:597.75pt;mso-position-horizontal-relative:char;mso-position-vertical-relative:line" coordorigin="2527,8027" coordsize="6834,8098">
             <o:lock v:ext="edit" aspectratio="t"/>
-            <v:shape id="_x0000_s2293" type="#_x0000_t75" style="position:absolute;left:2527;top:8027;width:6834;height:8098" o:preferrelative="f">
+            <v:shape id="_x0000_s1269" type="#_x0000_t75" style="position:absolute;left:2527;top:8027;width:6834;height:8098" o:preferrelative="f">
               <v:fill o:detectmouseclick="t"/>
               <v:path o:extrusionok="t" o:connecttype="none"/>
               <o:lock v:ext="edit" text="t"/>
             </v:shape>
-            <v:shape id="_x0000_s2294" type="#_x0000_t202" style="position:absolute;left:4585;top:8027;width:2478;height:457;v-text-anchor:middle" filled="f" stroked="f">
+            <v:shape id="_x0000_s1270" type="#_x0000_t202" style="position:absolute;left:4585;top:8027;width:2478;height:457;v-text-anchor:middle" filled="f" stroked="f">
               <v:textbox>
                 <w:txbxContent>
                   <w:p>
@@ -4861,7 +4829,7 @@
                 </w:txbxContent>
               </v:textbox>
             </v:shape>
-            <v:shape id="_x0000_s2295" type="#_x0000_t202" style="position:absolute;left:6603;top:15515;width:2482;height:383;v-text-anchor:middle" filled="f" stroked="f">
+            <v:shape id="_x0000_s1271" type="#_x0000_t202" style="position:absolute;left:6603;top:15515;width:2482;height:383;v-text-anchor:middle" filled="f" stroked="f">
               <v:textbox>
                 <w:txbxContent>
                   <w:p>
@@ -4885,11 +4853,11 @@
                 </w:txbxContent>
               </v:textbox>
             </v:shape>
-            <v:shape id="_x0000_s2296" type="#_x0000_t32" style="position:absolute;left:5824;top:8484;width:17;height:685" o:connectortype="straight">
+            <v:shape id="_x0000_s1272" type="#_x0000_t32" style="position:absolute;left:5824;top:8484;width:17;height:685" o:connectortype="straight">
               <v:stroke endarrow="block"/>
             </v:shape>
-            <v:group id="_x0000_s2297" style="position:absolute;left:4062;top:8820;width:3503;height:2915" coordorigin="4062,8820" coordsize="3503,2794">
-              <v:rect id="_x0000_s2298" style="position:absolute;left:4062;top:8820;width:3503;height:2794;v-text-anchor:middle" filled="f">
+            <v:group id="_x0000_s1273" style="position:absolute;left:4062;top:8820;width:3503;height:2915" coordorigin="4062,8820" coordsize="3503,2794">
+              <v:rect id="_x0000_s1274" style="position:absolute;left:4062;top:8820;width:3503;height:2794;v-text-anchor:middle" filled="f">
                 <v:textbox>
                   <w:txbxContent>
                     <w:p>
@@ -4905,10 +4873,10 @@
                 </v:textbox>
               </v:rect>
             </v:group>
-            <v:shape id="_x0000_s2300" type="#_x0000_t32" style="position:absolute;left:5841;top:9906;width:3;height:244" o:connectortype="straight" o:regroupid="3">
+            <v:shape id="_x0000_s1276" type="#_x0000_t32" style="position:absolute;left:5841;top:9906;width:3;height:244" o:connectortype="straight">
               <v:stroke endarrow="block"/>
             </v:shape>
-            <v:rect id="_x0000_s2301" style="position:absolute;left:4582;top:9169;width:2518;height:737;v-text-anchor:middle" o:regroupid="3" filled="f">
+            <v:rect id="_x0000_s1277" style="position:absolute;left:4582;top:9169;width:2518;height:737;v-text-anchor:middle" filled="f">
               <v:textbox>
                 <w:txbxContent>
                   <w:p>
@@ -4950,7 +4918,7 @@
                 </w:txbxContent>
               </v:textbox>
             </v:rect>
-            <v:rect id="_x0000_s2302" style="position:absolute;left:4585;top:10150;width:2518;height:467;v-text-anchor:middle" o:regroupid="3" filled="f">
+            <v:rect id="_x0000_s1278" style="position:absolute;left:4585;top:10150;width:2518;height:467;v-text-anchor:middle" filled="f">
               <v:textbox>
                 <w:txbxContent>
                   <w:p>
@@ -4991,7 +4959,7 @@
                 </w:txbxContent>
               </v:textbox>
             </v:rect>
-            <v:rect id="_x0000_s2303" style="position:absolute;left:4585;top:10892;width:2528;height:730;v-text-anchor:middle" o:regroupid="3" filled="f">
+            <v:rect id="_x0000_s1279" style="position:absolute;left:4585;top:10892;width:2528;height:730;v-text-anchor:middle" filled="f">
               <v:textbox>
                 <w:txbxContent>
                   <w:p>
@@ -5067,10 +5035,10 @@
                 </w:txbxContent>
               </v:textbox>
             </v:rect>
-            <v:shape id="_x0000_s2304" type="#_x0000_t32" style="position:absolute;left:5844;top:10617;width:6;height:275" o:connectortype="straight" o:regroupid="3">
+            <v:shape id="_x0000_s1280" type="#_x0000_t32" style="position:absolute;left:5844;top:10617;width:6;height:275" o:connectortype="straight">
               <v:stroke endarrow="block"/>
             </v:shape>
-            <v:shape id="_x0000_s2305" type="#_x0000_t202" style="position:absolute;left:5921;top:8881;width:1644;height:346;v-text-anchor:middle" o:regroupid="3" filled="f" stroked="f">
+            <v:shape id="_x0000_s1281" type="#_x0000_t202" style="position:absolute;left:5921;top:8881;width:1644;height:346;v-text-anchor:middle" filled="f" stroked="f">
               <v:textbox>
                 <w:txbxContent>
                   <w:p>
@@ -5103,11 +5071,11 @@
                 </w:txbxContent>
               </v:textbox>
             </v:shape>
-            <v:shape id="_x0000_s2306" type="#_x0000_t32" style="position:absolute;left:5835;top:11622;width:15;height:666;flip:x" o:connectortype="straight">
+            <v:shape id="_x0000_s1282" type="#_x0000_t32" style="position:absolute;left:5835;top:11622;width:15;height:666;flip:x" o:connectortype="straight">
               <v:stroke endarrow="block"/>
             </v:shape>
-            <v:rect id="_x0000_s2307" style="position:absolute;left:4585;top:12925;width:2480;height:346;v-text-anchor:middle" filled="f">
-              <v:textbox style="mso-next-textbox:#_x0000_s2307">
+            <v:rect id="_x0000_s1283" style="position:absolute;left:4585;top:12925;width:2480;height:346;v-text-anchor:middle" filled="f">
+              <v:textbox style="mso-next-textbox:#_x0000_s1283">
                 <w:txbxContent>
                   <w:p>
                     <w:pPr>
@@ -5139,11 +5107,11 @@
                 </w:txbxContent>
               </v:textbox>
             </v:rect>
-            <v:shape id="_x0000_s2308" type="#_x0000_t32" style="position:absolute;left:5824;top:13271;width:1;height:310;flip:x" o:connectortype="straight">
+            <v:shape id="_x0000_s1284" type="#_x0000_t32" style="position:absolute;left:5824;top:13271;width:1;height:310;flip:x" o:connectortype="straight">
               <v:stroke endarrow="block"/>
             </v:shape>
-            <v:rect id="_x0000_s2309" style="position:absolute;left:4585;top:13581;width:2478;height:410;v-text-anchor:middle" filled="f">
-              <v:textbox style="mso-next-textbox:#_x0000_s2309">
+            <v:rect id="_x0000_s1285" style="position:absolute;left:4585;top:13581;width:2478;height:410;v-text-anchor:middle" filled="f">
+              <v:textbox style="mso-next-textbox:#_x0000_s1285">
                 <w:txbxContent>
                   <w:p>
                     <w:pPr>
@@ -5175,8 +5143,8 @@
                 </w:txbxContent>
               </v:textbox>
             </v:rect>
-            <v:rect id="_x0000_s2310" style="position:absolute;left:4570;top:14211;width:2478;height:410;v-text-anchor:middle" filled="f">
-              <v:textbox style="mso-next-textbox:#_x0000_s2310">
+            <v:rect id="_x0000_s1286" style="position:absolute;left:4570;top:14211;width:2478;height:410;v-text-anchor:middle" filled="f">
+              <v:textbox style="mso-next-textbox:#_x0000_s1286">
                 <w:txbxContent>
                   <w:p>
                     <w:pPr>
@@ -5208,11 +5176,11 @@
                 </w:txbxContent>
               </v:textbox>
             </v:rect>
-            <v:shape id="_x0000_s2311" type="#_x0000_t32" style="position:absolute;left:5810;top:13991;width:14;height:220;flip:x" o:connectortype="straight">
+            <v:shape id="_x0000_s1287" type="#_x0000_t32" style="position:absolute;left:5810;top:13991;width:14;height:220;flip:x" o:connectortype="straight">
               <v:stroke endarrow="block"/>
             </v:shape>
-            <v:rect id="_x0000_s2312" style="position:absolute;left:4570;top:14862;width:2478;height:345;v-text-anchor:middle" filled="f">
-              <v:textbox style="mso-next-textbox:#_x0000_s2312">
+            <v:rect id="_x0000_s1288" style="position:absolute;left:4570;top:14862;width:2478;height:345;v-text-anchor:middle" filled="f">
+              <v:textbox style="mso-next-textbox:#_x0000_s1288">
                 <w:txbxContent>
                   <w:p>
                     <w:pPr>
@@ -5235,14 +5203,14 @@
                 </w:txbxContent>
               </v:textbox>
             </v:rect>
-            <v:shape id="_x0000_s2313" type="#_x0000_t32" style="position:absolute;left:5810;top:14621;width:1;height:241" o:connectortype="straight">
+            <v:shape id="_x0000_s1289" type="#_x0000_t32" style="position:absolute;left:5810;top:14621;width:1;height:241" o:connectortype="straight">
               <v:stroke endarrow="block"/>
             </v:shape>
-            <v:shape id="_x0000_s2314" type="#_x0000_t33" style="position:absolute;left:6445;top:12368;width:1399;height:3147" o:connectortype="elbow" adj="-78266,-34260,-78266">
+            <v:shape id="_x0000_s1290" type="#_x0000_t33" style="position:absolute;left:6445;top:12368;width:1399;height:3147" o:connectortype="elbow" adj="-78266,-34260,-78266">
               <v:stroke endarrow="block"/>
             </v:shape>
-            <v:shape id="_x0000_s2315" type="#_x0000_t4" style="position:absolute;left:5237;top:12131;width:1208;height:472;v-text-anchor:middle">
-              <v:textbox style="mso-next-textbox:#_x0000_s2315" inset="2mm,0">
+            <v:shape id="_x0000_s1291" type="#_x0000_t4" style="position:absolute;left:5237;top:12131;width:1208;height:472;v-text-anchor:middle">
+              <v:textbox style="mso-next-textbox:#_x0000_s1291" inset="2mm,0">
                 <w:txbxContent>
                   <w:p>
                     <w:pPr>
@@ -5265,9 +5233,9 @@
                 </w:txbxContent>
               </v:textbox>
             </v:shape>
-            <v:shape id="_x0000_s2316" type="#_x0000_t33" style="position:absolute;left:4535;top:14442;width:510;height:2040;rotation:90" o:connectortype="elbow" adj="-187831,-82908,-187831"/>
-            <v:shape id="_x0000_s2317" type="#_x0000_t202" style="position:absolute;left:5302;top:12514;width:619;height:334;v-text-anchor:middle" filled="f" stroked="f">
-              <v:textbox style="mso-next-textbox:#_x0000_s2317">
+            <v:shape id="_x0000_s1292" type="#_x0000_t33" style="position:absolute;left:4535;top:14442;width:510;height:2040;rotation:90" o:connectortype="elbow" adj="-187831,-82908,-187831"/>
+            <v:shape id="_x0000_s1293" type="#_x0000_t202" style="position:absolute;left:5302;top:12514;width:619;height:334;v-text-anchor:middle" filled="f" stroked="f">
+              <v:textbox style="mso-next-textbox:#_x0000_s1293">
                 <w:txbxContent>
                   <w:p>
                     <w:pPr>
@@ -5290,8 +5258,8 @@
                 </w:txbxContent>
               </v:textbox>
             </v:shape>
-            <v:shape id="_x0000_s2318" type="#_x0000_t202" style="position:absolute;left:7311;top:12313;width:617;height:332;v-text-anchor:middle" filled="f" stroked="f">
-              <v:textbox style="mso-next-textbox:#_x0000_s2318">
+            <v:shape id="_x0000_s1294" type="#_x0000_t202" style="position:absolute;left:7311;top:12313;width:617;height:332;v-text-anchor:middle" filled="f" stroked="f">
+              <v:textbox style="mso-next-textbox:#_x0000_s1294">
                 <w:txbxContent>
                   <w:p>
                     <w:pPr>
@@ -5314,8 +5282,8 @@
                 </w:txbxContent>
               </v:textbox>
             </v:shape>
-            <v:shape id="_x0000_s2319" type="#_x0000_t202" style="position:absolute;left:2527;top:12131;width:1911;height:717;v-text-anchor:middle" filled="f" stroked="f">
-              <v:textbox style="mso-next-textbox:#_x0000_s2319">
+            <v:shape id="_x0000_s1295" type="#_x0000_t202" style="position:absolute;left:2527;top:12131;width:1911;height:717;v-text-anchor:middle" filled="f" stroked="f">
+              <v:textbox style="mso-next-textbox:#_x0000_s1295">
                 <w:txbxContent>
                   <w:p>
                     <w:pPr>
@@ -5348,13 +5316,13 @@
                 </w:txbxContent>
               </v:textbox>
             </v:shape>
-            <v:shape id="_x0000_s2320" type="#_x0000_t34" style="position:absolute;left:2912;top:12786;width:3789;height:2074;rotation:270" o:connectortype="elbow" adj="21569,-98942,-12456">
+            <v:shape id="_x0000_s1296" type="#_x0000_t34" style="position:absolute;left:2912;top:12786;width:3789;height:2074;rotation:270" o:connectortype="elbow" adj="21569,-98942,-12456">
               <v:stroke endarrow="block"/>
             </v:shape>
-            <v:shape id="_x0000_s2321" type="#_x0000_t32" style="position:absolute;left:5825;top:12603;width:16;height:322;flip:x" o:connectortype="straight">
+            <v:shape id="_x0000_s1297" type="#_x0000_t32" style="position:absolute;left:5825;top:12603;width:16;height:322;flip:x" o:connectortype="straight">
               <v:stroke endarrow="block"/>
             </v:shape>
-            <v:shape id="_x0000_s2322" type="#_x0000_t32" style="position:absolute;left:4438;top:12368;width:799;height:122;flip:x" o:connectortype="straight">
+            <v:shape id="_x0000_s1298" type="#_x0000_t32" style="position:absolute;left:4438;top:12368;width:799;height:122;flip:x" o:connectortype="straight">
               <v:stroke dashstyle="dash"/>
             </v:shape>
             <w10:wrap type="none"/>
@@ -5399,14 +5367,12 @@
         <w:tab/>
         <w:t xml:space="preserve">This graph below </w:t>
       </w:r>
-      <w:proofErr w:type="spellStart"/>
-      <w:r>
-        <w:rPr>
-          <w:lang w:val="en-US"/>
-        </w:rPr>
-        <w:t>describles</w:t>
-      </w:r>
-      <w:proofErr w:type="spellEnd"/>
+      <w:r>
+        <w:rPr>
+          <w:lang w:val="en-US"/>
+        </w:rPr>
+        <w:t>describes</w:t>
+      </w:r>
       <w:r>
         <w:rPr>
           <w:lang w:val="en-US"/>
@@ -5451,14 +5417,14 @@
           <w:szCs w:val="24"/>
         </w:rPr>
         <w:pict w14:anchorId="480DAF34">
-          <v:group id="_x0000_s2347" style="width:521pt;height:398.45pt;mso-position-horizontal-relative:char;mso-position-vertical-relative:line" coordorigin="2223,8484" coordsize="7057,5399" editas="canvas">
+          <v:group id="_x0000_s1323" style="width:521pt;height:398.45pt;mso-position-horizontal-relative:char;mso-position-vertical-relative:line" coordorigin="2223,8484" coordsize="7057,5399">
             <o:lock v:ext="edit" aspectratio="t"/>
-            <v:shape id="_x0000_s2348" type="#_x0000_t75" style="position:absolute;left:2223;top:8484;width:7057;height:5399" o:preferrelative="f">
+            <v:shape id="_x0000_s1324" type="#_x0000_t75" style="position:absolute;left:2223;top:8484;width:7057;height:5399" o:preferrelative="f">
               <v:fill o:detectmouseclick="t"/>
               <v:path o:extrusionok="t" o:connecttype="none"/>
               <o:lock v:ext="edit" text="t"/>
             </v:shape>
-            <v:rect id="_x0000_s2349" style="position:absolute;left:3056;top:10422;width:4309;height:433;v-text-anchor:middle" filled="f">
+            <v:rect id="_x0000_s1325" style="position:absolute;left:3056;top:10422;width:4309;height:433;v-text-anchor:middle" filled="f">
               <v:textbox>
                 <w:txbxContent>
                   <w:p>
@@ -5491,13 +5457,13 @@
                 </w:txbxContent>
               </v:textbox>
             </v:rect>
-            <v:shape id="_x0000_s2350" type="#_x0000_t32" style="position:absolute;left:5186;top:8917;width:41;height:393" o:connectortype="straight">
+            <v:shape id="_x0000_s1326" type="#_x0000_t32" style="position:absolute;left:5186;top:8917;width:41;height:393" o:connectortype="straight">
               <v:stroke endarrow="block"/>
             </v:shape>
-            <v:shape id="_x0000_s2351" type="#_x0000_t32" style="position:absolute;left:5210;top:10085;width:17;height:337;flip:x" o:connectortype="straight">
+            <v:shape id="_x0000_s1327" type="#_x0000_t32" style="position:absolute;left:5210;top:10085;width:17;height:337;flip:x" o:connectortype="straight">
               <v:stroke endarrow="block"/>
             </v:shape>
-            <v:shape id="_x0000_s2352" type="#_x0000_t202" style="position:absolute;left:3947;top:8567;width:2478;height:350;v-text-anchor:middle" filled="f" stroked="f">
+            <v:shape id="_x0000_s1328" type="#_x0000_t202" style="position:absolute;left:3947;top:8567;width:2478;height:350;v-text-anchor:middle" filled="f" stroked="f">
               <v:textbox>
                 <w:txbxContent>
                   <w:p>
@@ -5521,7 +5487,7 @@
                 </w:txbxContent>
               </v:textbox>
             </v:shape>
-            <v:rect id="_x0000_s2353" style="position:absolute;left:3056;top:11349;width:4309;height:433;v-text-anchor:middle" filled="f">
+            <v:rect id="_x0000_s1329" style="position:absolute;left:3056;top:11349;width:4309;height:433;v-text-anchor:middle" filled="f">
               <v:textbox>
                 <w:txbxContent>
                   <w:p>
@@ -5554,10 +5520,10 @@
                 </w:txbxContent>
               </v:textbox>
             </v:rect>
-            <v:shape id="_x0000_s2354" type="#_x0000_t34" style="position:absolute;left:3056;top:11125;width:2130;height:441;rotation:180;flip:x" o:connectortype="elbow" adj="-2472,-211056,19354">
+            <v:shape id="_x0000_s1330" type="#_x0000_t34" style="position:absolute;left:3056;top:11125;width:2130;height:441;rotation:180;flip:x" o:connectortype="elbow" adj="-2472,-211056,19354">
               <v:stroke endarrow="block"/>
             </v:shape>
-            <v:shape id="_x0000_s2355" type="#_x0000_t202" style="position:absolute;left:2288;top:11868;width:1068;height:1349;v-text-anchor:middle" filled="f" stroked="f">
+            <v:shape id="_x0000_s1331" type="#_x0000_t202" style="position:absolute;left:2288;top:11868;width:1068;height:1349;v-text-anchor:middle" filled="f" stroked="f">
               <v:textbox>
                 <w:txbxContent>
                   <w:p>
@@ -5636,13 +5602,13 @@
                 </w:txbxContent>
               </v:textbox>
             </v:shape>
-            <v:shape id="_x0000_s2356" type="#_x0000_t32" style="position:absolute;left:2822;top:11609;width:95;height:259;flip:x" o:connectortype="straight">
+            <v:shape id="_x0000_s1332" type="#_x0000_t32" style="position:absolute;left:2822;top:11609;width:95;height:259;flip:x" o:connectortype="straight">
               <v:stroke dashstyle="dash"/>
             </v:shape>
-            <v:shape id="_x0000_s2357" type="#_x0000_t32" style="position:absolute;left:5190;top:11782;width:20;height:879;flip:x" o:connectortype="straight">
+            <v:shape id="_x0000_s1333" type="#_x0000_t32" style="position:absolute;left:5190;top:11782;width:20;height:879;flip:x" o:connectortype="straight">
               <v:stroke endarrow="block"/>
             </v:shape>
-            <v:shape id="_x0000_s2358" type="#_x0000_t202" style="position:absolute;left:3945;top:13217;width:2480;height:432;v-text-anchor:middle" filled="f" stroked="f">
+            <v:shape id="_x0000_s1334" type="#_x0000_t202" style="position:absolute;left:3945;top:13217;width:2480;height:432;v-text-anchor:middle" filled="f" stroked="f">
               <v:textbox>
                 <w:txbxContent>
                   <w:p>
@@ -5666,7 +5632,7 @@
                 </w:txbxContent>
               </v:textbox>
             </v:shape>
-            <v:shape id="_x0000_s2359" type="#_x0000_t202" style="position:absolute;left:4913;top:10768;width:2075;height:387;v-text-anchor:middle" filled="f" stroked="f">
+            <v:shape id="_x0000_s1335" type="#_x0000_t202" style="position:absolute;left:4913;top:10768;width:2075;height:387;v-text-anchor:middle" filled="f" stroked="f">
               <v:textbox>
                 <w:txbxContent>
                   <w:p>
@@ -5690,7 +5656,7 @@
                 </w:txbxContent>
               </v:textbox>
             </v:shape>
-            <v:rect id="_x0000_s2360" style="position:absolute;left:6090;top:12053;width:3139;height:428;v-text-anchor:middle" filled="f">
+            <v:rect id="_x0000_s1336" style="position:absolute;left:6090;top:12053;width:3139;height:428;v-text-anchor:middle" filled="f">
               <v:textbox>
                 <w:txbxContent>
                   <w:p>
@@ -5723,7 +5689,7 @@
                 </w:txbxContent>
               </v:textbox>
             </v:rect>
-            <v:shape id="_x0000_s2361" type="#_x0000_t4" style="position:absolute;left:4454;top:9310;width:1545;height:775;v-text-anchor:middle">
+            <v:shape id="_x0000_s1337" type="#_x0000_t4" style="position:absolute;left:4454;top:9310;width:1545;height:775;v-text-anchor:middle">
               <v:textbox inset="2mm,0">
                 <w:txbxContent>
                   <w:p>
@@ -5747,10 +5713,10 @@
                 </w:txbxContent>
               </v:textbox>
             </v:shape>
-            <v:shape id="_x0000_s2362" type="#_x0000_t33" style="position:absolute;left:5999;top:9697;width:1661;height:2356" o:connectortype="elbow" adj="-64078,-24892,-64078">
+            <v:shape id="_x0000_s1338" type="#_x0000_t33" style="position:absolute;left:5999;top:9697;width:1661;height:2356" o:connectortype="elbow" adj="-64078,-24892,-64078">
               <v:stroke endarrow="block"/>
             </v:shape>
-            <v:shape id="_x0000_s2363" type="#_x0000_t202" style="position:absolute;left:5188;top:9933;width:702;height:353;v-text-anchor:middle" filled="f" stroked="f">
+            <v:shape id="_x0000_s1339" type="#_x0000_t202" style="position:absolute;left:5188;top:9933;width:702;height:353;v-text-anchor:middle" filled="f" stroked="f">
               <v:textbox>
                 <w:txbxContent>
                   <w:p>
@@ -5774,7 +5740,7 @@
                 </w:txbxContent>
               </v:textbox>
             </v:shape>
-            <v:shape id="_x0000_s2364" type="#_x0000_t202" style="position:absolute;left:6959;top:9689;width:701;height:396;v-text-anchor:middle" filled="f" stroked="f">
+            <v:shape id="_x0000_s1340" type="#_x0000_t202" style="position:absolute;left:6959;top:9689;width:701;height:396;v-text-anchor:middle" filled="f" stroked="f">
               <v:textbox>
                 <w:txbxContent>
                   <w:p>
@@ -5798,11 +5764,11 @@
                 </w:txbxContent>
               </v:textbox>
             </v:shape>
-            <v:shape id="_x0000_s2365" type="#_x0000_t120" style="position:absolute;left:5104;top:12661;width:172;height:183"/>
-            <v:shape id="_x0000_s2366" type="#_x0000_t33" style="position:absolute;left:6332;top:11425;width:271;height:2384;rotation:90" o:connectortype="elbow" adj="-524110,-49797,-524110">
+            <v:shape id="_x0000_s1341" type="#_x0000_t120" style="position:absolute;left:5104;top:12661;width:172;height:183"/>
+            <v:shape id="_x0000_s1342" type="#_x0000_t33" style="position:absolute;left:6332;top:11425;width:271;height:2384;rotation:90" o:connectortype="elbow" adj="-524110,-49797,-524110">
               <v:stroke endarrow="block"/>
             </v:shape>
-            <v:shape id="_x0000_s2367" type="#_x0000_t202" style="position:absolute;left:2223;top:9548;width:1813;height:385;v-text-anchor:middle" filled="f" stroked="f">
+            <v:shape id="_x0000_s1343" type="#_x0000_t202" style="position:absolute;left:2223;top:9548;width:1813;height:385;v-text-anchor:middle" filled="f" stroked="f">
               <v:textbox>
                 <w:txbxContent>
                   <w:p>
@@ -5836,13 +5802,13 @@
                 </w:txbxContent>
               </v:textbox>
             </v:shape>
-            <v:shape id="_x0000_s2368" type="#_x0000_t32" style="position:absolute;left:4036;top:9697;width:418;height:44;flip:x" o:connectortype="straight">
+            <v:shape id="_x0000_s1344" type="#_x0000_t32" style="position:absolute;left:4036;top:9697;width:418;height:44;flip:x" o:connectortype="straight">
               <v:stroke dashstyle="dash"/>
             </v:shape>
-            <v:shape id="_x0000_s2369" type="#_x0000_t32" style="position:absolute;left:5210;top:10855;width:1;height:494" o:connectortype="straight">
+            <v:shape id="_x0000_s1345" type="#_x0000_t32" style="position:absolute;left:5210;top:10855;width:1;height:494" o:connectortype="straight">
               <v:stroke endarrow="block"/>
             </v:shape>
-            <v:shape id="_x0000_s2370" type="#_x0000_t32" style="position:absolute;left:5185;top:12844;width:5;height:373;flip:x" o:connectortype="straight">
+            <v:shape id="_x0000_s1346" type="#_x0000_t32" style="position:absolute;left:5185;top:12844;width:5;height:373;flip:x" o:connectortype="straight">
               <v:stroke endarrow="block"/>
             </v:shape>
             <w10:wrap type="none"/>
@@ -5865,13 +5831,13 @@
         </w:rPr>
         <w:t xml:space="preserve">Details of </w:t>
       </w:r>
+      <w:proofErr w:type="gramStart"/>
       <w:r>
         <w:rPr>
           <w:b/>
         </w:rPr>
         <w:t>HyperQuickSortHelper</w:t>
       </w:r>
-      <w:proofErr w:type="gramStart"/>
       <w:r>
         <w:rPr>
           <w:b/>
@@ -5933,17 +5899,17 @@
           <w:szCs w:val="24"/>
         </w:rPr>
         <w:pict w14:anchorId="40874BE1">
-          <v:group id="_x0000_s2371" style="width:505.3pt;height:671.25pt;mso-position-horizontal-relative:char;mso-position-vertical-relative:line" coordorigin="2527,7927" coordsize="6844,9093" editas="canvas">
+          <v:group id="_x0000_s1347" style="width:505.3pt;height:671.25pt;mso-position-horizontal-relative:char;mso-position-vertical-relative:line" coordorigin="2527,7927" coordsize="6844,9093">
             <o:lock v:ext="edit" aspectratio="t"/>
-            <v:shape id="_x0000_s2372" type="#_x0000_t75" style="position:absolute;left:2527;top:7927;width:6844;height:9093" o:preferrelative="f">
+            <v:shape id="_x0000_s1348" type="#_x0000_t75" style="position:absolute;left:2527;top:7927;width:6844;height:9093" o:preferrelative="f">
               <v:fill o:detectmouseclick="t"/>
               <v:path o:extrusionok="t" o:connecttype="none"/>
               <o:lock v:ext="edit" text="t"/>
             </v:shape>
-            <v:shape id="_x0000_s2373" type="#_x0000_t32" style="position:absolute;left:5812;top:8272;width:8;height:198" o:connectortype="straight">
+            <v:shape id="_x0000_s1349" type="#_x0000_t32" style="position:absolute;left:5812;top:8272;width:8;height:198" o:connectortype="straight">
               <v:stroke endarrow="block"/>
             </v:shape>
-            <v:shape id="_x0000_s2374" type="#_x0000_t202" style="position:absolute;left:4572;top:7927;width:2478;height:345;v-text-anchor:middle" filled="f" stroked="f">
+            <v:shape id="_x0000_s1350" type="#_x0000_t202" style="position:absolute;left:4572;top:7927;width:2478;height:345;v-text-anchor:middle" filled="f" stroked="f">
               <v:textbox>
                 <w:txbxContent>
                   <w:p>
@@ -5967,7 +5933,7 @@
                 </w:txbxContent>
               </v:textbox>
             </v:shape>
-            <v:rect id="_x0000_s2375" style="position:absolute;left:4194;top:8470;width:3250;height:961;v-text-anchor:middle" filled="f">
+            <v:rect id="_x0000_s1351" style="position:absolute;left:4194;top:8470;width:3250;height:961;v-text-anchor:middle" filled="f">
               <v:textbox>
                 <w:txbxContent>
                   <w:p>
@@ -6035,10 +6001,10 @@
                 </w:txbxContent>
               </v:textbox>
             </v:rect>
-            <v:shape id="_x0000_s2376" type="#_x0000_t32" style="position:absolute;left:5820;top:9431;width:15;height:763" o:connectortype="straight">
+            <v:shape id="_x0000_s1352" type="#_x0000_t32" style="position:absolute;left:5820;top:9431;width:15;height:763" o:connectortype="straight">
               <v:stroke endarrow="block"/>
             </v:shape>
-            <v:rect id="_x0000_s2377" style="position:absolute;left:4062;top:9845;width:3503;height:2796;v-text-anchor:middle" filled="f">
+            <v:rect id="_x0000_s1353" style="position:absolute;left:4062;top:9845;width:3503;height:2796;v-text-anchor:middle" filled="f">
               <v:textbox>
                 <w:txbxContent>
                   <w:p>
@@ -6053,10 +6019,10 @@
                 </w:txbxContent>
               </v:textbox>
             </v:rect>
-            <v:shape id="_x0000_s2378" type="#_x0000_t32" style="position:absolute;left:5835;top:10854;width:1;height:235" o:connectortype="straight">
+            <v:shape id="_x0000_s1354" type="#_x0000_t32" style="position:absolute;left:5835;top:10854;width:1;height:235" o:connectortype="straight">
               <v:stroke endarrow="block"/>
             </v:shape>
-            <v:rect id="_x0000_s2379" style="position:absolute;left:4570;top:10194;width:2530;height:660;v-text-anchor:middle" filled="f">
+            <v:rect id="_x0000_s1355" style="position:absolute;left:4570;top:10194;width:2530;height:660;v-text-anchor:middle" filled="f">
               <v:textbox>
                 <w:txbxContent>
                   <w:p>
@@ -6098,7 +6064,7 @@
                 </w:txbxContent>
               </v:textbox>
             </v:rect>
-            <v:rect id="_x0000_s2380" style="position:absolute;left:4570;top:11089;width:2530;height:468;v-text-anchor:middle" filled="f">
+            <v:rect id="_x0000_s1356" style="position:absolute;left:4570;top:11089;width:2530;height:468;v-text-anchor:middle" filled="f">
               <v:textbox>
                 <w:txbxContent>
                   <w:p>
@@ -6139,7 +6105,7 @@
                 </w:txbxContent>
               </v:textbox>
             </v:rect>
-            <v:rect id="_x0000_s2381" style="position:absolute;left:4572;top:11767;width:2528;height:724;v-text-anchor:middle" filled="f">
+            <v:rect id="_x0000_s1357" style="position:absolute;left:4572;top:11767;width:2528;height:724;v-text-anchor:middle" filled="f">
               <v:textbox>
                 <w:txbxContent>
                   <w:p>
@@ -6215,10 +6181,10 @@
                 </w:txbxContent>
               </v:textbox>
             </v:rect>
-            <v:shape id="_x0000_s2382" type="#_x0000_t32" style="position:absolute;left:5835;top:11557;width:2;height:210" o:connectortype="straight">
+            <v:shape id="_x0000_s1358" type="#_x0000_t32" style="position:absolute;left:5835;top:11557;width:2;height:210" o:connectortype="straight">
               <v:stroke endarrow="block"/>
             </v:shape>
-            <v:shape id="_x0000_s2383" type="#_x0000_t202" style="position:absolute;left:5921;top:9906;width:1644;height:346;v-text-anchor:middle" filled="f" stroked="f">
+            <v:shape id="_x0000_s1359" type="#_x0000_t202" style="position:absolute;left:5921;top:9906;width:1644;height:346;v-text-anchor:middle" filled="f" stroked="f">
               <v:textbox>
                 <w:txbxContent>
                   <w:p>
@@ -6251,10 +6217,10 @@
                 </w:txbxContent>
               </v:textbox>
             </v:shape>
-            <v:shape id="_x0000_s2384" type="#_x0000_t32" style="position:absolute;left:5837;top:12491;width:4;height:678" o:connectortype="straight">
+            <v:shape id="_x0000_s1360" type="#_x0000_t32" style="position:absolute;left:5837;top:12491;width:4;height:678" o:connectortype="straight">
               <v:stroke endarrow="block"/>
             </v:shape>
-            <v:shape id="_x0000_s2386" type="#_x0000_t202" style="position:absolute;left:6688;top:16441;width:2480;height:425;v-text-anchor:middle" o:regroupid="4" filled="f" stroked="f">
+            <v:shape id="_x0000_s1362" type="#_x0000_t202" style="position:absolute;left:6688;top:16441;width:2480;height:425;v-text-anchor:middle" filled="f" stroked="f">
               <v:textbox>
                 <w:txbxContent>
                   <w:p>
@@ -6278,8 +6244,8 @@
                 </w:txbxContent>
               </v:textbox>
             </v:shape>
-            <v:rect id="_x0000_s2387" style="position:absolute;left:4585;top:14071;width:2480;height:399;v-text-anchor:middle" o:regroupid="4" filled="f">
-              <v:textbox style="mso-next-textbox:#_x0000_s2387">
+            <v:rect id="_x0000_s1363" style="position:absolute;left:4585;top:14071;width:2480;height:399;v-text-anchor:middle" filled="f">
+              <v:textbox style="mso-next-textbox:#_x0000_s1363">
                 <w:txbxContent>
                   <w:p>
                     <w:pPr>
@@ -6311,11 +6277,11 @@
                 </w:txbxContent>
               </v:textbox>
             </v:rect>
-            <v:shape id="_x0000_s2388" type="#_x0000_t32" style="position:absolute;left:5824;top:14470;width:1;height:258;flip:x" o:connectortype="straight" o:regroupid="4">
+            <v:shape id="_x0000_s1364" type="#_x0000_t32" style="position:absolute;left:5824;top:14470;width:1;height:258;flip:x" o:connectortype="straight">
               <v:stroke endarrow="block"/>
             </v:shape>
-            <v:rect id="_x0000_s2389" style="position:absolute;left:4585;top:14728;width:2478;height:402;v-text-anchor:middle" o:regroupid="4" filled="f">
-              <v:textbox style="mso-next-textbox:#_x0000_s2389">
+            <v:rect id="_x0000_s1365" style="position:absolute;left:4585;top:14728;width:2478;height:402;v-text-anchor:middle" filled="f">
+              <v:textbox style="mso-next-textbox:#_x0000_s1365">
                 <w:txbxContent>
                   <w:p>
                     <w:pPr>
@@ -6347,8 +6313,8 @@
                 </w:txbxContent>
               </v:textbox>
             </v:rect>
-            <v:rect id="_x0000_s2390" style="position:absolute;left:4570;top:15358;width:2478;height:402;v-text-anchor:middle" o:regroupid="4" filled="f">
-              <v:textbox style="mso-next-textbox:#_x0000_s2390">
+            <v:rect id="_x0000_s1366" style="position:absolute;left:4570;top:15358;width:2478;height:402;v-text-anchor:middle" filled="f">
+              <v:textbox style="mso-next-textbox:#_x0000_s1366">
                 <w:txbxContent>
                   <w:p>
                     <w:pPr>
@@ -6380,11 +6346,11 @@
                 </w:txbxContent>
               </v:textbox>
             </v:rect>
-            <v:shape id="_x0000_s2391" type="#_x0000_t32" style="position:absolute;left:5809;top:15130;width:15;height:228;flip:x" o:connectortype="straight" o:regroupid="4">
+            <v:shape id="_x0000_s1367" type="#_x0000_t32" style="position:absolute;left:5809;top:15130;width:15;height:228;flip:x" o:connectortype="straight">
               <v:stroke endarrow="block"/>
             </v:shape>
-            <v:rect id="_x0000_s2392" style="position:absolute;left:4570;top:16008;width:2478;height:433;v-text-anchor:middle" o:regroupid="4" filled="f">
-              <v:textbox style="mso-next-textbox:#_x0000_s2392">
+            <v:rect id="_x0000_s1368" style="position:absolute;left:4570;top:16008;width:2478;height:433;v-text-anchor:middle" filled="f">
+              <v:textbox style="mso-next-textbox:#_x0000_s1368">
                 <w:txbxContent>
                   <w:p>
                     <w:pPr>
@@ -6407,14 +6373,14 @@
                 </w:txbxContent>
               </v:textbox>
             </v:rect>
-            <v:shape id="_x0000_s2393" type="#_x0000_t32" style="position:absolute;left:5809;top:15760;width:1;height:248" o:connectortype="straight" o:regroupid="4">
+            <v:shape id="_x0000_s1369" type="#_x0000_t32" style="position:absolute;left:5809;top:15760;width:1;height:248" o:connectortype="straight">
               <v:stroke endarrow="block"/>
             </v:shape>
-            <v:shape id="_x0000_s2394" type="#_x0000_t33" style="position:absolute;left:6445;top:13415;width:1483;height:3026" o:connectortype="elbow" o:regroupid="4" adj="-73835,-43229,-73835">
+            <v:shape id="_x0000_s1370" type="#_x0000_t33" style="position:absolute;left:6445;top:13415;width:1483;height:3026" o:connectortype="elbow" adj="-73835,-43229,-73835">
               <v:stroke endarrow="block"/>
             </v:shape>
-            <v:shape id="_x0000_s2395" type="#_x0000_t4" style="position:absolute;left:5237;top:13169;width:1208;height:491;v-text-anchor:middle" o:regroupid="4">
-              <v:textbox style="mso-next-textbox:#_x0000_s2395" inset="2mm,0">
+            <v:shape id="_x0000_s1371" type="#_x0000_t4" style="position:absolute;left:5237;top:13169;width:1208;height:491;v-text-anchor:middle">
+              <v:textbox style="mso-next-textbox:#_x0000_s1371" inset="2mm,0">
                 <w:txbxContent>
                   <w:p>
                     <w:pPr>
@@ -6437,9 +6403,9 @@
                 </w:txbxContent>
               </v:textbox>
             </v:shape>
-            <v:shape id="_x0000_s2396" type="#_x0000_t33" style="position:absolute;left:4664;top:15514;width:218;height:2072;rotation:90" o:connectortype="elbow" o:regroupid="4" adj="-439245,-94659,-439245"/>
-            <v:shape id="_x0000_s2397" type="#_x0000_t202" style="position:absolute;left:5302;top:13660;width:619;height:334;v-text-anchor:middle" o:regroupid="4" filled="f" stroked="f">
-              <v:textbox style="mso-next-textbox:#_x0000_s2397">
+            <v:shape id="_x0000_s1372" type="#_x0000_t33" style="position:absolute;left:4664;top:15514;width:218;height:2072;rotation:90" o:connectortype="elbow" adj="-439245,-94659,-439245"/>
+            <v:shape id="_x0000_s1373" type="#_x0000_t202" style="position:absolute;left:5302;top:13660;width:619;height:334;v-text-anchor:middle" filled="f" stroked="f">
+              <v:textbox style="mso-next-textbox:#_x0000_s1373">
                 <w:txbxContent>
                   <w:p>
                     <w:pPr>
@@ -6462,8 +6428,8 @@
                 </w:txbxContent>
               </v:textbox>
             </v:shape>
-            <v:shape id="_x0000_s2398" type="#_x0000_t202" style="position:absolute;left:7311;top:13459;width:617;height:332;v-text-anchor:middle" o:regroupid="4" filled="f" stroked="f">
-              <v:textbox style="mso-next-textbox:#_x0000_s2398">
+            <v:shape id="_x0000_s1374" type="#_x0000_t202" style="position:absolute;left:7311;top:13459;width:617;height:332;v-text-anchor:middle" filled="f" stroked="f">
+              <v:textbox style="mso-next-textbox:#_x0000_s1374">
                 <w:txbxContent>
                   <w:p>
                     <w:pPr>
@@ -6486,8 +6452,8 @@
                 </w:txbxContent>
               </v:textbox>
             </v:shape>
-            <v:shape id="_x0000_s2399" type="#_x0000_t202" style="position:absolute;left:2527;top:13277;width:1911;height:632;v-text-anchor:middle" o:regroupid="4" filled="f" stroked="f">
-              <v:textbox style="mso-next-textbox:#_x0000_s2399">
+            <v:shape id="_x0000_s1375" type="#_x0000_t202" style="position:absolute;left:2527;top:13277;width:1911;height:632;v-text-anchor:middle" filled="f" stroked="f">
+              <v:textbox style="mso-next-textbox:#_x0000_s1375">
                 <w:txbxContent>
                   <w:p>
                     <w:pPr>
@@ -6520,13 +6486,13 @@
                 </w:txbxContent>
               </v:textbox>
             </v:shape>
-            <v:shape id="_x0000_s2400" type="#_x0000_t34" style="position:absolute;left:2879;top:13727;width:3790;height:2074;rotation:270" o:connectortype="elbow" o:regroupid="4" adj="21569,-98942,-12456">
+            <v:shape id="_x0000_s1376" type="#_x0000_t34" style="position:absolute;left:2879;top:13727;width:3790;height:2074;rotation:270" o:connectortype="elbow" adj="21569,-98942,-12456">
               <v:stroke endarrow="block"/>
             </v:shape>
-            <v:shape id="_x0000_s2401" type="#_x0000_t32" style="position:absolute;left:5825;top:13660;width:16;height:411;flip:x" o:connectortype="straight" o:regroupid="4">
+            <v:shape id="_x0000_s1377" type="#_x0000_t32" style="position:absolute;left:5825;top:13660;width:16;height:411;flip:x" o:connectortype="straight">
               <v:stroke endarrow="block"/>
             </v:shape>
-            <v:shape id="_x0000_s2402" type="#_x0000_t32" style="position:absolute;left:4438;top:13415;width:799;height:178;flip:x" o:connectortype="straight" o:regroupid="4">
+            <v:shape id="_x0000_s1378" type="#_x0000_t32" style="position:absolute;left:4438;top:13415;width:799;height:178;flip:x" o:connectortype="straight">
               <v:stroke dashstyle="dash"/>
             </v:shape>
             <w10:wrap type="none"/>
@@ -6595,14 +6561,12 @@
         <w:tab/>
         <w:t xml:space="preserve">This graph below </w:t>
       </w:r>
-      <w:proofErr w:type="spellStart"/>
-      <w:r>
-        <w:rPr>
-          <w:lang w:val="en-US"/>
-        </w:rPr>
-        <w:t>describles</w:t>
-      </w:r>
-      <w:proofErr w:type="spellEnd"/>
+      <w:r>
+        <w:rPr>
+          <w:lang w:val="en-US"/>
+        </w:rPr>
+        <w:t>describes</w:t>
+      </w:r>
       <w:r>
         <w:rPr>
           <w:lang w:val="en-US"/>
@@ -6650,14 +6614,14 @@
           <w:szCs w:val="24"/>
         </w:rPr>
         <w:pict w14:anchorId="687CB4CB">
-          <v:group id="_x0000_s2421" style="width:473.8pt;height:210.05pt;mso-position-horizontal-relative:char;mso-position-vertical-relative:line" coordorigin="2527,8484" coordsize="6418,2846" editas="canvas">
+          <v:group id="_x0000_s1397" style="width:473.8pt;height:210.05pt;mso-position-horizontal-relative:char;mso-position-vertical-relative:line" coordorigin="2527,8484" coordsize="6418,2846">
             <o:lock v:ext="edit" aspectratio="t"/>
-            <v:shape id="_x0000_s2422" type="#_x0000_t75" style="position:absolute;left:2527;top:8484;width:6418;height:2846" o:preferrelative="f">
+            <v:shape id="_x0000_s1398" type="#_x0000_t75" style="position:absolute;left:2527;top:8484;width:6418;height:2846" o:preferrelative="f">
               <v:fill o:detectmouseclick="t"/>
               <v:path o:extrusionok="t" o:connecttype="none"/>
               <o:lock v:ext="edit" text="t"/>
             </v:shape>
-            <v:rect id="_x0000_s2423" style="position:absolute;left:4043;top:9622;width:3421;height:478;v-text-anchor:middle" filled="f">
+            <v:rect id="_x0000_s1399" style="position:absolute;left:4043;top:9622;width:3421;height:478;v-text-anchor:middle" filled="f">
               <v:textbox>
                 <w:txbxContent>
                   <w:p>
@@ -6690,13 +6654,13 @@
                 </w:txbxContent>
               </v:textbox>
             </v:rect>
-            <v:shape id="_x0000_s2424" type="#_x0000_t32" style="position:absolute;left:5747;top:9125;width:7;height:497" o:connectortype="straight">
+            <v:shape id="_x0000_s1400" type="#_x0000_t32" style="position:absolute;left:5747;top:9125;width:7;height:497" o:connectortype="straight">
               <v:stroke endarrow="block"/>
             </v:shape>
-            <v:shape id="_x0000_s2425" type="#_x0000_t32" style="position:absolute;left:5747;top:10100;width:7;height:498;flip:x" o:connectortype="straight">
+            <v:shape id="_x0000_s1401" type="#_x0000_t32" style="position:absolute;left:5747;top:10100;width:7;height:498;flip:x" o:connectortype="straight">
               <v:stroke endarrow="block"/>
             </v:shape>
-            <v:shape id="_x0000_s2426" type="#_x0000_t202" style="position:absolute;left:4507;top:8626;width:2479;height:499;v-text-anchor:middle" filled="f" stroked="f">
+            <v:shape id="_x0000_s1402" type="#_x0000_t202" style="position:absolute;left:4507;top:8626;width:2479;height:499;v-text-anchor:middle" filled="f" stroked="f">
               <v:textbox>
                 <w:txbxContent>
                   <w:p>
@@ -6720,7 +6684,7 @@
                 </w:txbxContent>
               </v:textbox>
             </v:shape>
-            <v:shape id="_x0000_s2427" type="#_x0000_t202" style="position:absolute;left:4507;top:10598;width:2480;height:397;v-text-anchor:middle" filled="f" stroked="f">
+            <v:shape id="_x0000_s1403" type="#_x0000_t202" style="position:absolute;left:4507;top:10598;width:2480;height:397;v-text-anchor:middle" filled="f" stroked="f">
               <v:textbox>
                 <w:txbxContent>
                   <w:p>
@@ -6764,6 +6728,7 @@
         </w:rPr>
         <w:t xml:space="preserve">Details of </w:t>
       </w:r>
+      <w:proofErr w:type="gramStart"/>
       <w:r>
         <w:rPr>
           <w:b/>
@@ -6775,14 +6740,7 @@
         <w:rPr>
           <w:b/>
         </w:rPr>
-        <w:t>SortHelper</w:t>
-      </w:r>
-      <w:proofErr w:type="gramStart"/>
-      <w:r>
-        <w:rPr>
-          <w:b/>
-        </w:rPr>
-        <w:t>::</w:t>
+        <w:t>SortHelper::</w:t>
       </w:r>
       <w:proofErr w:type="gramEnd"/>
       <w:r>
@@ -6824,14 +6782,14 @@
           <w:szCs w:val="24"/>
         </w:rPr>
         <w:pict w14:anchorId="51D77843">
-          <v:group id="_x0000_s2428" style="width:481.3pt;height:576.65pt;mso-position-horizontal-relative:char;mso-position-vertical-relative:line" coordorigin="2527,8058" coordsize="6519,7812" editas="canvas">
+          <v:group id="_x0000_s1404" style="width:481.3pt;height:576.65pt;mso-position-horizontal-relative:char;mso-position-vertical-relative:line" coordorigin="2527,8058" coordsize="6519,7812">
             <o:lock v:ext="edit" aspectratio="t"/>
-            <v:shape id="_x0000_s2429" type="#_x0000_t75" style="position:absolute;left:2527;top:8058;width:6519;height:7812" o:preferrelative="f">
+            <v:shape id="_x0000_s1405" type="#_x0000_t75" style="position:absolute;left:2527;top:8058;width:6519;height:7812" o:preferrelative="f">
               <v:fill o:detectmouseclick="t"/>
               <v:path o:extrusionok="t" o:connecttype="none"/>
               <o:lock v:ext="edit" text="t"/>
             </v:shape>
-            <v:shape id="_x0000_s2430" type="#_x0000_t202" style="position:absolute;left:4622;top:8135;width:2478;height:400;v-text-anchor:middle" filled="f" stroked="f">
+            <v:shape id="_x0000_s1406" type="#_x0000_t202" style="position:absolute;left:4622;top:8135;width:2478;height:400;v-text-anchor:middle" filled="f" stroked="f">
               <v:textbox>
                 <w:txbxContent>
                   <w:p>
@@ -6855,7 +6813,7 @@
                 </w:txbxContent>
               </v:textbox>
             </v:shape>
-            <v:shape id="_x0000_s2431" type="#_x0000_t202" style="position:absolute;left:4620;top:15311;width:2479;height:405;v-text-anchor:middle" filled="f" stroked="f">
+            <v:shape id="_x0000_s1407" type="#_x0000_t202" style="position:absolute;left:4620;top:15311;width:2479;height:405;v-text-anchor:middle" filled="f" stroked="f">
               <v:textbox>
                 <w:txbxContent>
                   <w:p>
@@ -6879,11 +6837,11 @@
                 </w:txbxContent>
               </v:textbox>
             </v:shape>
-            <v:shape id="_x0000_s2432" type="#_x0000_t32" style="position:absolute;left:5840;top:8535;width:21;height:566;flip:x" o:connectortype="straight">
+            <v:shape id="_x0000_s1408" type="#_x0000_t32" style="position:absolute;left:5840;top:8535;width:21;height:566;flip:x" o:connectortype="straight">
               <v:stroke endarrow="block"/>
             </v:shape>
-            <v:group id="_x0000_s2433" style="position:absolute;left:4062;top:8752;width:3479;height:2871" coordorigin="4062,8752" coordsize="3503,2893">
-              <v:rect id="_x0000_s2434" style="position:absolute;left:4062;top:8752;width:3503;height:2893;v-text-anchor:middle" filled="f">
+            <v:group id="_x0000_s1409" style="position:absolute;left:4062;top:8752;width:3479;height:2871" coordorigin="4062,8752" coordsize="3503,2893">
+              <v:rect id="_x0000_s1410" style="position:absolute;left:4062;top:8752;width:3503;height:2893;v-text-anchor:middle" filled="f">
                 <v:textbox>
                   <w:txbxContent>
                     <w:p>
@@ -6899,10 +6857,10 @@
                 </v:textbox>
               </v:rect>
             </v:group>
-            <v:shape id="_x0000_s2436" type="#_x0000_t32" style="position:absolute;left:5835;top:9814;width:5;height:262;flip:x" o:connectortype="straight" o:regroupid="5">
+            <v:shape id="_x0000_s1412" type="#_x0000_t32" style="position:absolute;left:5835;top:9814;width:5;height:262;flip:x" o:connectortype="straight">
               <v:stroke endarrow="block"/>
             </v:shape>
-            <v:rect id="_x0000_s2437" style="position:absolute;left:4580;top:9101;width:2520;height:713;v-text-anchor:middle" o:regroupid="5" filled="f">
+            <v:rect id="_x0000_s1413" style="position:absolute;left:4580;top:9101;width:2520;height:713;v-text-anchor:middle" filled="f">
               <v:textbox>
                 <w:txbxContent>
                   <w:p>
@@ -6944,7 +6902,7 @@
                 </w:txbxContent>
               </v:textbox>
             </v:rect>
-            <v:rect id="_x0000_s2438" style="position:absolute;left:4570;top:10076;width:2530;height:419;v-text-anchor:middle" o:regroupid="5" filled="f">
+            <v:rect id="_x0000_s1414" style="position:absolute;left:4570;top:10076;width:2530;height:419;v-text-anchor:middle" filled="f">
               <v:textbox>
                 <w:txbxContent>
                   <w:p>
@@ -6985,7 +6943,7 @@
                 </w:txbxContent>
               </v:textbox>
             </v:rect>
-            <v:rect id="_x0000_s2439" style="position:absolute;left:4572;top:10739;width:2528;height:742;v-text-anchor:middle" o:regroupid="5" filled="f">
+            <v:rect id="_x0000_s1415" style="position:absolute;left:4572;top:10739;width:2528;height:742;v-text-anchor:middle" filled="f">
               <v:textbox>
                 <w:txbxContent>
                   <w:p>
@@ -7061,10 +7019,10 @@
                 </w:txbxContent>
               </v:textbox>
             </v:rect>
-            <v:shape id="_x0000_s2440" type="#_x0000_t32" style="position:absolute;left:5835;top:10495;width:2;height:244" o:connectortype="straight" o:regroupid="5">
+            <v:shape id="_x0000_s1416" type="#_x0000_t32" style="position:absolute;left:5835;top:10495;width:2;height:244" o:connectortype="straight">
               <v:stroke endarrow="block"/>
             </v:shape>
-            <v:shape id="_x0000_s2441" type="#_x0000_t202" style="position:absolute;left:5835;top:8683;width:1644;height:346;v-text-anchor:middle" o:regroupid="5" filled="f" stroked="f">
+            <v:shape id="_x0000_s1417" type="#_x0000_t202" style="position:absolute;left:5835;top:8683;width:1644;height:346;v-text-anchor:middle" filled="f" stroked="f">
               <v:textbox>
                 <w:txbxContent>
                   <w:p>
@@ -7097,14 +7055,14 @@
                 </w:txbxContent>
               </v:textbox>
             </v:shape>
-            <v:shape id="_x0000_s2442" type="#_x0000_t32" style="position:absolute;left:5837;top:11481;width:4;height:508" o:connectortype="straight">
+            <v:shape id="_x0000_s1418" type="#_x0000_t32" style="position:absolute;left:5837;top:11481;width:4;height:508" o:connectortype="straight">
               <v:stroke endarrow="block"/>
             </v:shape>
-            <v:shape id="_x0000_s2443" type="#_x0000_t32" style="position:absolute;left:5841;top:12510;width:19;height:398" o:connectortype="straight">
+            <v:shape id="_x0000_s1419" type="#_x0000_t32" style="position:absolute;left:5841;top:12510;width:19;height:398" o:connectortype="straight">
               <v:stroke endarrow="block"/>
             </v:shape>
-            <v:rect id="_x0000_s2444" style="position:absolute;left:4620;top:12908;width:2480;height:401;v-text-anchor:middle" filled="f">
-              <v:textbox style="mso-next-textbox:#_x0000_s2444">
+            <v:rect id="_x0000_s1420" style="position:absolute;left:4620;top:12908;width:2480;height:401;v-text-anchor:middle" filled="f">
+              <v:textbox style="mso-next-textbox:#_x0000_s1420">
                 <w:txbxContent>
                   <w:p>
                     <w:pPr>
@@ -7136,11 +7094,11 @@
                 </w:txbxContent>
               </v:textbox>
             </v:rect>
-            <v:shape id="_x0000_s2445" type="#_x0000_t32" style="position:absolute;left:5860;top:13309;width:3;height:247" o:connectortype="straight">
+            <v:shape id="_x0000_s1421" type="#_x0000_t32" style="position:absolute;left:5860;top:13309;width:3;height:247" o:connectortype="straight">
               <v:stroke endarrow="block"/>
             </v:shape>
-            <v:rect id="_x0000_s2446" style="position:absolute;left:4624;top:13556;width:2478;height:444;v-text-anchor:middle" filled="f">
-              <v:textbox style="mso-next-textbox:#_x0000_s2446">
+            <v:rect id="_x0000_s1422" style="position:absolute;left:4624;top:13556;width:2478;height:444;v-text-anchor:middle" filled="f">
+              <v:textbox style="mso-next-textbox:#_x0000_s1422">
                 <w:txbxContent>
                   <w:p>
                     <w:pPr>
@@ -7172,8 +7130,8 @@
                 </w:txbxContent>
               </v:textbox>
             </v:rect>
-            <v:rect id="_x0000_s2447" style="position:absolute;left:4624;top:14208;width:2478;height:401;v-text-anchor:middle" filled="f">
-              <v:textbox style="mso-next-textbox:#_x0000_s2447">
+            <v:rect id="_x0000_s1423" style="position:absolute;left:4624;top:14208;width:2478;height:401;v-text-anchor:middle" filled="f">
+              <v:textbox style="mso-next-textbox:#_x0000_s1423">
                 <w:txbxContent>
                   <w:p>
                     <w:pPr>
@@ -7205,14 +7163,14 @@
                 </w:txbxContent>
               </v:textbox>
             </v:rect>
-            <v:shape id="_x0000_s2448" type="#_x0000_t32" style="position:absolute;left:5863;top:14000;width:1;height:208" o:connectortype="straight">
+            <v:shape id="_x0000_s1424" type="#_x0000_t32" style="position:absolute;left:5863;top:14000;width:1;height:208" o:connectortype="straight">
               <v:stroke endarrow="block"/>
             </v:shape>
-            <v:shape id="_x0000_s2449" type="#_x0000_t34" style="position:absolute;left:5991;top:12250;width:454;height:2700;flip:x" o:connectortype="elbow" adj="-64285,-38736,241340">
+            <v:shape id="_x0000_s1425" type="#_x0000_t34" style="position:absolute;left:5991;top:12250;width:454;height:2700;flip:x" o:connectortype="elbow" adj="-64285,-38736,241340">
               <v:stroke endarrow="block"/>
             </v:shape>
-            <v:shape id="_x0000_s2450" type="#_x0000_t4" style="position:absolute;left:5237;top:11989;width:1208;height:521;v-text-anchor:middle">
-              <v:textbox style="mso-next-textbox:#_x0000_s2450" inset="2mm,0">
+            <v:shape id="_x0000_s1426" type="#_x0000_t4" style="position:absolute;left:5237;top:11989;width:1208;height:521;v-text-anchor:middle">
+              <v:textbox style="mso-next-textbox:#_x0000_s1426" inset="2mm,0">
                 <w:txbxContent>
                   <w:p>
                     <w:pPr>
@@ -7235,8 +7193,8 @@
                 </w:txbxContent>
               </v:textbox>
             </v:shape>
-            <v:shape id="_x0000_s2451" type="#_x0000_t202" style="position:absolute;left:5718;top:12431;width:619;height:335;v-text-anchor:middle" filled="f" stroked="f">
-              <v:textbox style="mso-next-textbox:#_x0000_s2451">
+            <v:shape id="_x0000_s1427" type="#_x0000_t202" style="position:absolute;left:5718;top:12431;width:619;height:335;v-text-anchor:middle" filled="f" stroked="f">
+              <v:textbox style="mso-next-textbox:#_x0000_s1427">
                 <w:txbxContent>
                   <w:p>
                     <w:pPr>
@@ -7259,8 +7217,8 @@
                 </w:txbxContent>
               </v:textbox>
             </v:shape>
-            <v:shape id="_x0000_s2452" type="#_x0000_t202" style="position:absolute;left:7311;top:12309;width:617;height:332;v-text-anchor:middle" filled="f" stroked="f">
-              <v:textbox style="mso-next-textbox:#_x0000_s2452">
+            <v:shape id="_x0000_s1428" type="#_x0000_t202" style="position:absolute;left:7311;top:12309;width:617;height:332;v-text-anchor:middle" filled="f" stroked="f">
+              <v:textbox style="mso-next-textbox:#_x0000_s1428">
                 <w:txbxContent>
                   <w:p>
                     <w:pPr>
@@ -7283,8 +7241,8 @@
                 </w:txbxContent>
               </v:textbox>
             </v:shape>
-            <v:shape id="_x0000_s2453" type="#_x0000_t202" style="position:absolute;left:2527;top:11989;width:1911;height:640;v-text-anchor:middle" filled="f" stroked="f">
-              <v:textbox style="mso-next-textbox:#_x0000_s2453">
+            <v:shape id="_x0000_s1429" type="#_x0000_t202" style="position:absolute;left:2527;top:11989;width:1911;height:640;v-text-anchor:middle" filled="f" stroked="f">
+              <v:textbox style="mso-next-textbox:#_x0000_s1429">
                 <w:txbxContent>
                   <w:p>
                     <w:pPr>
@@ -7317,16 +7275,17 @@
                 </w:txbxContent>
               </v:textbox>
             </v:shape>
-            <v:shape id="_x0000_s2454" type="#_x0000_t32" style="position:absolute;left:4438;top:12250;width:799;height:59;flip:x" o:connectortype="straight">
+            <v:shape id="_x0000_s1430" type="#_x0000_t32" style="position:absolute;left:4438;top:12250;width:799;height:59;flip:x" o:connectortype="straight">
               <v:stroke dashstyle="dash"/>
             </v:shape>
-            <v:shape id="_x0000_s2455" type="#_x0000_t120" style="position:absolute;left:5751;top:14858;width:240;height:184"/>
-            <v:shape id="_x0000_s2456" type="#_x0000_t32" style="position:absolute;left:5863;top:14609;width:8;height:249" o:connectortype="straight">
+            <v:shape id="_x0000_s1431" type="#_x0000_t120" style="position:absolute;left:5751;top:14858;width:240;height:184"/>
+            <v:shape id="_x0000_s1432" type="#_x0000_t32" style="position:absolute;left:5863;top:14609;width:8;height:249" o:connectortype="straight">
               <v:stroke endarrow="block"/>
             </v:shape>
-            <v:shape id="_x0000_s2457" type="#_x0000_t32" style="position:absolute;left:5860;top:15042;width:11;height:269;flip:x" o:connectortype="straight">
+            <v:shape id="_x0000_s1433" type="#_x0000_t32" style="position:absolute;left:5860;top:15042;width:11;height:269;flip:x" o:connectortype="straight">
               <v:stroke endarrow="block"/>
             </v:shape>
+            <w10:wrap type="none"/>
             <w10:anchorlock/>
           </v:group>
         </w:pict>
@@ -7373,14 +7332,12 @@
         <w:tab/>
         <w:t xml:space="preserve">This graph below </w:t>
       </w:r>
-      <w:proofErr w:type="spellStart"/>
-      <w:r>
-        <w:rPr>
-          <w:lang w:val="en-US"/>
-        </w:rPr>
-        <w:t>describles</w:t>
-      </w:r>
-      <w:proofErr w:type="spellEnd"/>
+      <w:r>
+        <w:rPr>
+          <w:lang w:val="en-US"/>
+        </w:rPr>
+        <w:t>describes</w:t>
+      </w:r>
       <w:r>
         <w:rPr>
           <w:lang w:val="en-US"/>
@@ -7437,14 +7394,14 @@
           <w:szCs w:val="24"/>
         </w:rPr>
         <w:pict w14:anchorId="346994C0">
-          <v:group id="_x0000_s2458" style="width:496.5pt;height:275.25pt;mso-position-horizontal-relative:char;mso-position-vertical-relative:line" coordorigin="2527,8484" coordsize="6725,3730" editas="canvas">
+          <v:group id="_x0000_s1434" style="width:496.5pt;height:275.25pt;mso-position-horizontal-relative:char;mso-position-vertical-relative:line" coordorigin="2527,8484" coordsize="6725,3730">
             <o:lock v:ext="edit" aspectratio="t"/>
-            <v:shape id="_x0000_s2459" type="#_x0000_t75" style="position:absolute;left:2527;top:8484;width:6725;height:3730" o:preferrelative="f">
+            <v:shape id="_x0000_s1435" type="#_x0000_t75" style="position:absolute;left:2527;top:8484;width:6725;height:3730" o:preferrelative="f">
               <v:fill o:detectmouseclick="t"/>
               <v:path o:extrusionok="t" o:connecttype="none"/>
               <o:lock v:ext="edit" text="t"/>
             </v:shape>
-            <v:rect id="_x0000_s2460" style="position:absolute;left:3482;top:9622;width:4399;height:346;v-text-anchor:middle" filled="f">
+            <v:rect id="_x0000_s1436" style="position:absolute;left:3482;top:9622;width:4399;height:346;v-text-anchor:middle" filled="f">
               <v:textbox>
                 <w:txbxContent>
                   <w:p>
@@ -7477,13 +7434,13 @@
                 </w:txbxContent>
               </v:textbox>
             </v:rect>
-            <v:shape id="_x0000_s2461" type="#_x0000_t32" style="position:absolute;left:5682;top:9073;width:14;height:549;flip:x" o:connectortype="straight">
+            <v:shape id="_x0000_s1437" type="#_x0000_t32" style="position:absolute;left:5682;top:9073;width:14;height:549;flip:x" o:connectortype="straight">
               <v:stroke endarrow="block"/>
             </v:shape>
-            <v:shape id="_x0000_s2462" type="#_x0000_t32" style="position:absolute;left:5682;top:9968;width:1;height:515" o:connectortype="straight">
+            <v:shape id="_x0000_s1438" type="#_x0000_t32" style="position:absolute;left:5682;top:9968;width:1;height:515" o:connectortype="straight">
               <v:stroke endarrow="block"/>
             </v:shape>
-            <v:shape id="_x0000_s2463" type="#_x0000_t202" style="position:absolute;left:4457;top:8626;width:2479;height:447;v-text-anchor:middle" filled="f" stroked="f">
+            <v:shape id="_x0000_s1439" type="#_x0000_t202" style="position:absolute;left:4457;top:8626;width:2479;height:447;v-text-anchor:middle" filled="f" stroked="f">
               <v:textbox>
                 <w:txbxContent>
                   <w:p>
@@ -7507,7 +7464,7 @@
                 </w:txbxContent>
               </v:textbox>
             </v:shape>
-            <v:rect id="_x0000_s2464" style="position:absolute;left:3482;top:10483;width:4399;height:348;v-text-anchor:middle" filled="f">
+            <v:rect id="_x0000_s1440" style="position:absolute;left:3482;top:10483;width:4399;height:348;v-text-anchor:middle" filled="f">
               <v:textbox>
                 <w:txbxContent>
                   <w:p>
@@ -7540,10 +7497,10 @@
                 </w:txbxContent>
               </v:textbox>
             </v:rect>
-            <v:shape id="_x0000_s2465" type="#_x0000_t34" style="position:absolute;left:5683;top:10243;width:2198;height:414;flip:x y" o:connectortype="elbow" adj="-2390,162863,62204">
+            <v:shape id="_x0000_s1441" type="#_x0000_t34" style="position:absolute;left:5683;top:10243;width:2198;height:414;flip:x y" o:connectortype="elbow" adj="-2390,162863,62204">
               <v:stroke endarrow="block"/>
             </v:shape>
-            <v:shape id="_x0000_s2466" type="#_x0000_t202" style="position:absolute;left:8252;top:9206;width:1000;height:1277;v-text-anchor:middle" filled="f" stroked="f">
+            <v:shape id="_x0000_s1442" type="#_x0000_t202" style="position:absolute;left:8252;top:9206;width:1000;height:1277;v-text-anchor:middle" filled="f" stroked="f">
               <v:textbox>
                 <w:txbxContent>
                   <w:p>
@@ -7622,13 +7579,13 @@
                 </w:txbxContent>
               </v:textbox>
             </v:shape>
-            <v:shape id="_x0000_s2467" type="#_x0000_t32" style="position:absolute;left:7876;top:9845;width:376;height:406;flip:x" o:connectortype="straight">
+            <v:shape id="_x0000_s1443" type="#_x0000_t32" style="position:absolute;left:7876;top:9845;width:376;height:406;flip:x" o:connectortype="straight">
               <v:stroke dashstyle="dash"/>
             </v:shape>
-            <v:shape id="_x0000_s2468" type="#_x0000_t32" style="position:absolute;left:5666;top:10831;width:16;height:591;flip:x" o:connectortype="straight">
+            <v:shape id="_x0000_s1444" type="#_x0000_t32" style="position:absolute;left:5666;top:10831;width:16;height:591;flip:x" o:connectortype="straight">
               <v:stroke endarrow="block"/>
             </v:shape>
-            <v:shape id="_x0000_s2469" type="#_x0000_t202" style="position:absolute;left:4457;top:11422;width:2417;height:446;v-text-anchor:middle" filled="f" stroked="f">
+            <v:shape id="_x0000_s1445" type="#_x0000_t202" style="position:absolute;left:4457;top:11422;width:2417;height:446;v-text-anchor:middle" filled="f" stroked="f">
               <v:textbox>
                 <w:txbxContent>
                   <w:p>
@@ -7652,7 +7609,7 @@
                 </w:txbxContent>
               </v:textbox>
             </v:shape>
-            <v:shape id="_x0000_s2470" type="#_x0000_t202" style="position:absolute;left:3989;top:9968;width:1707;height:380;v-text-anchor:middle" filled="f" stroked="f">
+            <v:shape id="_x0000_s1446" type="#_x0000_t202" style="position:absolute;left:3989;top:9968;width:1707;height:380;v-text-anchor:middle" filled="f" stroked="f">
               <v:textbox>
                 <w:txbxContent>
                   <w:p>
@@ -7676,6 +7633,7 @@
                 </w:txbxContent>
               </v:textbox>
             </v:shape>
+            <w10:wrap type="none"/>
             <w10:anchorlock/>
           </v:group>
         </w:pict>
@@ -7695,6 +7653,7 @@
         </w:rPr>
         <w:t xml:space="preserve">Details of </w:t>
       </w:r>
+      <w:proofErr w:type="gramStart"/>
       <w:r>
         <w:rPr>
           <w:b/>
@@ -7706,14 +7665,7 @@
         <w:rPr>
           <w:b/>
         </w:rPr>
-        <w:t>SortHelper</w:t>
-      </w:r>
-      <w:proofErr w:type="gramStart"/>
-      <w:r>
-        <w:rPr>
-          <w:b/>
-        </w:rPr>
-        <w:t>::</w:t>
+        <w:t>SortHelper::</w:t>
       </w:r>
       <w:proofErr w:type="gramEnd"/>
       <w:r>
@@ -7770,17 +7722,17 @@
           <w:szCs w:val="24"/>
         </w:rPr>
         <w:pict w14:anchorId="27AA1BB5">
-          <v:group id="_x0000_s2471" style="width:487.5pt;height:630.3pt;mso-position-horizontal-relative:char;mso-position-vertical-relative:line" coordorigin="2527,7810" coordsize="6603,8539" editas="canvas">
+          <v:group id="_x0000_s1447" style="width:487.5pt;height:630.3pt;mso-position-horizontal-relative:char;mso-position-vertical-relative:line" coordorigin="2527,7810" coordsize="6603,8539">
             <o:lock v:ext="edit" aspectratio="t"/>
-            <v:shape id="_x0000_s2472" type="#_x0000_t75" style="position:absolute;left:2527;top:7810;width:6603;height:8539" o:preferrelative="f">
+            <v:shape id="_x0000_s1448" type="#_x0000_t75" style="position:absolute;left:2527;top:7810;width:6603;height:8539" o:preferrelative="f">
               <v:fill o:detectmouseclick="t"/>
               <v:path o:extrusionok="t" o:connecttype="none"/>
               <o:lock v:ext="edit" text="t"/>
             </v:shape>
-            <v:shape id="_x0000_s2473" type="#_x0000_t32" style="position:absolute;left:5812;top:8216;width:7;height:254" o:connectortype="straight">
+            <v:shape id="_x0000_s1449" type="#_x0000_t32" style="position:absolute;left:5812;top:8216;width:7;height:254" o:connectortype="straight">
               <v:stroke endarrow="block"/>
             </v:shape>
-            <v:shape id="_x0000_s2474" type="#_x0000_t202" style="position:absolute;left:4572;top:7810;width:2478;height:406;v-text-anchor:middle" filled="f" stroked="f">
+            <v:shape id="_x0000_s1450" type="#_x0000_t202" style="position:absolute;left:4572;top:7810;width:2478;height:406;v-text-anchor:middle" filled="f" stroked="f">
               <v:textbox>
                 <w:txbxContent>
                   <w:p>
@@ -7804,7 +7756,7 @@
                 </w:txbxContent>
               </v:textbox>
             </v:shape>
-            <v:shape id="_x0000_s2475" type="#_x0000_t202" style="position:absolute;left:4624;top:15786;width:2480;height:380;v-text-anchor:middle" filled="f" stroked="f">
+            <v:shape id="_x0000_s1451" type="#_x0000_t202" style="position:absolute;left:4624;top:15786;width:2480;height:380;v-text-anchor:middle" filled="f" stroked="f">
               <v:textbox>
                 <w:txbxContent>
                   <w:p>
@@ -7828,7 +7780,7 @@
                 </w:txbxContent>
               </v:textbox>
             </v:shape>
-            <v:rect id="_x0000_s2476" style="position:absolute;left:4194;top:8470;width:3250;height:976;v-text-anchor:middle" filled="f">
+            <v:rect id="_x0000_s1452" style="position:absolute;left:4194;top:8470;width:3250;height:976;v-text-anchor:middle" filled="f">
               <v:textbox>
                 <w:txbxContent>
                   <w:p>
@@ -7896,10 +7848,10 @@
                 </w:txbxContent>
               </v:textbox>
             </v:rect>
-            <v:shape id="_x0000_s2477" type="#_x0000_t32" style="position:absolute;left:5819;top:9446;width:22;height:748" o:connectortype="straight">
+            <v:shape id="_x0000_s1453" type="#_x0000_t32" style="position:absolute;left:5819;top:9446;width:22;height:748" o:connectortype="straight">
               <v:stroke endarrow="block"/>
             </v:shape>
-            <v:rect id="_x0000_s2478" style="position:absolute;left:4062;top:9845;width:3573;height:2810;v-text-anchor:middle" filled="f">
+            <v:rect id="_x0000_s1454" style="position:absolute;left:4062;top:9845;width:3573;height:2810;v-text-anchor:middle" filled="f">
               <v:textbox>
                 <w:txbxContent>
                   <w:p>
@@ -7914,10 +7866,10 @@
                 </w:txbxContent>
               </v:textbox>
             </v:rect>
-            <v:shape id="_x0000_s2479" type="#_x0000_t32" style="position:absolute;left:5833;top:10919;width:8;height:223;flip:x" o:connectortype="straight">
+            <v:shape id="_x0000_s1455" type="#_x0000_t32" style="position:absolute;left:5833;top:10919;width:8;height:223;flip:x" o:connectortype="straight">
               <v:stroke endarrow="block"/>
             </v:shape>
-            <v:rect id="_x0000_s2480" style="position:absolute;left:4583;top:10194;width:2517;height:725;v-text-anchor:middle" filled="f">
+            <v:rect id="_x0000_s1456" style="position:absolute;left:4583;top:10194;width:2517;height:725;v-text-anchor:middle" filled="f">
               <v:textbox>
                 <w:txbxContent>
                   <w:p>
@@ -7959,7 +7911,7 @@
                 </w:txbxContent>
               </v:textbox>
             </v:rect>
-            <v:rect id="_x0000_s2481" style="position:absolute;left:4572;top:11142;width:2520;height:468;v-text-anchor:middle" filled="f">
+            <v:rect id="_x0000_s1457" style="position:absolute;left:4572;top:11142;width:2520;height:468;v-text-anchor:middle" filled="f">
               <v:textbox>
                 <w:txbxContent>
                   <w:p>
@@ -8000,7 +7952,7 @@
                 </w:txbxContent>
               </v:textbox>
             </v:rect>
-            <v:rect id="_x0000_s2482" style="position:absolute;left:4572;top:11832;width:2528;height:723;v-text-anchor:middle" filled="f">
+            <v:rect id="_x0000_s1458" style="position:absolute;left:4572;top:11832;width:2528;height:723;v-text-anchor:middle" filled="f">
               <v:textbox>
                 <w:txbxContent>
                   <w:p>
@@ -8076,10 +8028,10 @@
                 </w:txbxContent>
               </v:textbox>
             </v:rect>
-            <v:shape id="_x0000_s2483" type="#_x0000_t32" style="position:absolute;left:5833;top:11610;width:3;height:222" o:connectortype="straight">
+            <v:shape id="_x0000_s1459" type="#_x0000_t32" style="position:absolute;left:5833;top:11610;width:3;height:222" o:connectortype="straight">
               <v:stroke endarrow="block"/>
             </v:shape>
-            <v:shape id="_x0000_s2484" type="#_x0000_t202" style="position:absolute;left:5991;top:9845;width:1644;height:346;v-text-anchor:middle" filled="f" stroked="f">
+            <v:shape id="_x0000_s1460" type="#_x0000_t202" style="position:absolute;left:5991;top:9845;width:1644;height:346;v-text-anchor:middle" filled="f" stroked="f">
               <v:textbox>
                 <w:txbxContent>
                   <w:p>
@@ -8112,14 +8064,14 @@
                 </w:txbxContent>
               </v:textbox>
             </v:shape>
-            <v:shape id="_x0000_s2485" type="#_x0000_t32" style="position:absolute;left:5836;top:12555;width:5;height:285" o:connectortype="straight">
+            <v:shape id="_x0000_s1461" type="#_x0000_t32" style="position:absolute;left:5836;top:12555;width:5;height:285" o:connectortype="straight">
               <v:stroke endarrow="block"/>
             </v:shape>
-            <v:shape id="_x0000_s2486" type="#_x0000_t32" style="position:absolute;left:5841;top:13292;width:23;height:335" o:connectortype="straight">
+            <v:shape id="_x0000_s1462" type="#_x0000_t32" style="position:absolute;left:5841;top:13292;width:23;height:335" o:connectortype="straight">
               <v:stroke endarrow="block"/>
             </v:shape>
-            <v:rect id="_x0000_s2487" style="position:absolute;left:4624;top:13627;width:2479;height:346;v-text-anchor:middle" filled="f">
-              <v:textbox style="mso-next-textbox:#_x0000_s2487">
+            <v:rect id="_x0000_s1463" style="position:absolute;left:4624;top:13627;width:2479;height:346;v-text-anchor:middle" filled="f">
+              <v:textbox style="mso-next-textbox:#_x0000_s1463">
                 <w:txbxContent>
                   <w:p>
                     <w:pPr>
@@ -8151,11 +8103,11 @@
                 </w:txbxContent>
               </v:textbox>
             </v:rect>
-            <v:shape id="_x0000_s2488" type="#_x0000_t32" style="position:absolute;left:5860;top:13973;width:4;height:252;flip:x" o:connectortype="straight">
+            <v:shape id="_x0000_s1464" type="#_x0000_t32" style="position:absolute;left:5860;top:13973;width:4;height:252;flip:x" o:connectortype="straight">
               <v:stroke endarrow="block"/>
             </v:shape>
-            <v:rect id="_x0000_s2489" style="position:absolute;left:4620;top:14225;width:2478;height:349;v-text-anchor:middle" filled="f">
-              <v:textbox style="mso-next-textbox:#_x0000_s2489">
+            <v:rect id="_x0000_s1465" style="position:absolute;left:4620;top:14225;width:2478;height:349;v-text-anchor:middle" filled="f">
+              <v:textbox style="mso-next-textbox:#_x0000_s1465">
                 <w:txbxContent>
                   <w:p>
                     <w:pPr>
@@ -8187,8 +8139,8 @@
                 </w:txbxContent>
               </v:textbox>
             </v:rect>
-            <v:rect id="_x0000_s2490" style="position:absolute;left:4624;top:14855;width:2478;height:346;v-text-anchor:middle" filled="f">
-              <v:textbox style="mso-next-textbox:#_x0000_s2490">
+            <v:rect id="_x0000_s1466" style="position:absolute;left:4624;top:14855;width:2478;height:346;v-text-anchor:middle" filled="f">
+              <v:textbox style="mso-next-textbox:#_x0000_s1466">
                 <w:txbxContent>
                   <w:p>
                     <w:pPr>
@@ -8220,14 +8172,14 @@
                 </w:txbxContent>
               </v:textbox>
             </v:rect>
-            <v:shape id="_x0000_s2491" type="#_x0000_t32" style="position:absolute;left:5860;top:14574;width:3;height:281" o:connectortype="straight">
+            <v:shape id="_x0000_s1467" type="#_x0000_t32" style="position:absolute;left:5860;top:14574;width:3;height:281" o:connectortype="straight">
               <v:stroke endarrow="block"/>
             </v:shape>
-            <v:shape id="_x0000_s2492" type="#_x0000_t34" style="position:absolute;left:5991;top:13066;width:454;height:2434;flip:x" o:connectortype="elbow" adj="-56064,-52422,241340">
+            <v:shape id="_x0000_s1468" type="#_x0000_t34" style="position:absolute;left:5991;top:13066;width:454;height:2434;flip:x" o:connectortype="elbow" adj="-56064,-52422,241340">
               <v:stroke endarrow="block"/>
             </v:shape>
-            <v:shape id="_x0000_s2493" type="#_x0000_t4" style="position:absolute;left:5237;top:12840;width:1208;height:452;v-text-anchor:middle">
-              <v:textbox style="mso-next-textbox:#_x0000_s2493" inset="2mm,0">
+            <v:shape id="_x0000_s1469" type="#_x0000_t4" style="position:absolute;left:5237;top:12840;width:1208;height:452;v-text-anchor:middle">
+              <v:textbox style="mso-next-textbox:#_x0000_s1469" inset="2mm,0">
                 <w:txbxContent>
                   <w:p>
                     <w:pPr>
@@ -8250,8 +8202,8 @@
                 </w:txbxContent>
               </v:textbox>
             </v:shape>
-            <v:shape id="_x0000_s2494" type="#_x0000_t202" style="position:absolute;left:5718;top:13225;width:619;height:335;v-text-anchor:middle" filled="f" stroked="f">
-              <v:textbox style="mso-next-textbox:#_x0000_s2494">
+            <v:shape id="_x0000_s1470" type="#_x0000_t202" style="position:absolute;left:5718;top:13225;width:619;height:335;v-text-anchor:middle" filled="f" stroked="f">
+              <v:textbox style="mso-next-textbox:#_x0000_s1470">
                 <w:txbxContent>
                   <w:p>
                     <w:pPr>
@@ -8274,8 +8226,8 @@
                 </w:txbxContent>
               </v:textbox>
             </v:shape>
-            <v:shape id="_x0000_s2495" type="#_x0000_t202" style="position:absolute;left:7050;top:13158;width:617;height:332;v-text-anchor:middle" filled="f" stroked="f">
-              <v:textbox style="mso-next-textbox:#_x0000_s2495">
+            <v:shape id="_x0000_s1471" type="#_x0000_t202" style="position:absolute;left:7050;top:13158;width:617;height:332;v-text-anchor:middle" filled="f" stroked="f">
+              <v:textbox style="mso-next-textbox:#_x0000_s1471">
                 <w:txbxContent>
                   <w:p>
                     <w:pPr>
@@ -8298,8 +8250,8 @@
                 </w:txbxContent>
               </v:textbox>
             </v:shape>
-            <v:shape id="_x0000_s2496" type="#_x0000_t202" style="position:absolute;left:2527;top:12768;width:1911;height:722;v-text-anchor:middle" filled="f" stroked="f">
-              <v:textbox style="mso-next-textbox:#_x0000_s2496">
+            <v:shape id="_x0000_s1472" type="#_x0000_t202" style="position:absolute;left:2527;top:12768;width:1911;height:722;v-text-anchor:middle" filled="f" stroked="f">
+              <v:textbox style="mso-next-textbox:#_x0000_s1472">
                 <w:txbxContent>
                   <w:p>
                     <w:pPr>
@@ -8332,16 +8284,17 @@
                 </w:txbxContent>
               </v:textbox>
             </v:shape>
-            <v:shape id="_x0000_s2497" type="#_x0000_t32" style="position:absolute;left:4438;top:13066;width:799;height:63;flip:x" o:connectortype="straight">
+            <v:shape id="_x0000_s1473" type="#_x0000_t32" style="position:absolute;left:4438;top:13066;width:799;height:63;flip:x" o:connectortype="straight">
               <v:stroke dashstyle="dash"/>
             </v:shape>
-            <v:shape id="_x0000_s2498" type="#_x0000_t120" style="position:absolute;left:5751;top:15408;width:240;height:184"/>
-            <v:shape id="_x0000_s2499" type="#_x0000_t32" style="position:absolute;left:5863;top:15201;width:8;height:207" o:connectortype="straight">
+            <v:shape id="_x0000_s1474" type="#_x0000_t120" style="position:absolute;left:5751;top:15408;width:240;height:184"/>
+            <v:shape id="_x0000_s1475" type="#_x0000_t32" style="position:absolute;left:5863;top:15201;width:8;height:207" o:connectortype="straight">
               <v:stroke endarrow="block"/>
             </v:shape>
-            <v:shape id="_x0000_s2500" type="#_x0000_t32" style="position:absolute;left:5864;top:15592;width:7;height:194;flip:x" o:connectortype="straight">
+            <v:shape id="_x0000_s1476" type="#_x0000_t32" style="position:absolute;left:5864;top:15592;width:7;height:194;flip:x" o:connectortype="straight">
               <v:stroke endarrow="block"/>
             </v:shape>
+            <w10:wrap type="none"/>
             <w10:anchorlock/>
           </v:group>
         </w:pict>
@@ -8353,14 +8306,15 @@
       </w:pPr>
       <w:bookmarkStart w:id="24" w:name="_Toc441603822"/>
       <w:r>
+        <w:lastRenderedPageBreak/>
         <w:t xml:space="preserve">5. About </w:t>
       </w:r>
       <w:proofErr w:type="spellStart"/>
+      <w:proofErr w:type="gramStart"/>
       <w:r>
         <w:t>ParUtils</w:t>
       </w:r>
       <w:proofErr w:type="spellEnd"/>
-      <w:proofErr w:type="gramStart"/>
       <w:r>
         <w:t>::</w:t>
       </w:r>
@@ -8699,7 +8653,7 @@
 </file>
 
 <file path=word/endnotes.xml><?xml version="1.0" encoding="utf-8"?>
-<w:endnotes xmlns:wpc="http://schemas.microsoft.com/office/word/2010/wordprocessingCanvas" xmlns:mo="http://schemas.microsoft.com/office/mac/office/2008/main" xmlns:mc="http://schemas.openxmlformats.org/markup-compatibility/2006" xmlns:mv="urn:schemas-microsoft-com:mac:vml" xmlns:o="urn:schemas-microsoft-com:office:office" xmlns:r="http://schemas.openxmlformats.org/officeDocument/2006/relationships" xmlns:m="http://schemas.openxmlformats.org/officeDocument/2006/math" xmlns:v="urn:schemas-microsoft-com:vml" xmlns:wp14="http://schemas.microsoft.com/office/word/2010/wordprocessingDrawing" xmlns:wp="http://schemas.openxmlformats.org/drawingml/2006/wordprocessingDrawing" xmlns:w10="urn:schemas-microsoft-com:office:word" xmlns:w="http://schemas.openxmlformats.org/wordprocessingml/2006/main" xmlns:w14="http://schemas.microsoft.com/office/word/2010/wordml" xmlns:wpg="http://schemas.microsoft.com/office/word/2010/wordprocessingGroup" xmlns:wpi="http://schemas.microsoft.com/office/word/2010/wordprocessingInk" xmlns:wne="http://schemas.microsoft.com/office/word/2006/wordml" xmlns:wps="http://schemas.microsoft.com/office/word/2010/wordprocessingShape" mc:Ignorable="w14 wp14 mv">
+<w:endnotes xmlns:wpc="http://schemas.microsoft.com/office/word/2010/wordprocessingCanvas" xmlns:mo="http://schemas.microsoft.com/office/mac/office/2008/main" xmlns:mc="http://schemas.openxmlformats.org/markup-compatibility/2006" xmlns:mv="urn:schemas-microsoft-com:mac:vml" xmlns:o="urn:schemas-microsoft-com:office:office" xmlns:r="http://schemas.openxmlformats.org/officeDocument/2006/relationships" xmlns:m="http://schemas.openxmlformats.org/officeDocument/2006/math" xmlns:v="urn:schemas-microsoft-com:vml" xmlns:wp14="http://schemas.microsoft.com/office/word/2010/wordprocessingDrawing" xmlns:wp="http://schemas.openxmlformats.org/drawingml/2006/wordprocessingDrawing" xmlns:w10="urn:schemas-microsoft-com:office:word" xmlns:w="http://schemas.openxmlformats.org/wordprocessingml/2006/main" xmlns:w14="http://schemas.microsoft.com/office/word/2010/wordml" xmlns:w15="http://schemas.microsoft.com/office/word/2012/wordml" xmlns:wpg="http://schemas.microsoft.com/office/word/2010/wordprocessingGroup" xmlns:wpi="http://schemas.microsoft.com/office/word/2010/wordprocessingInk" xmlns:wne="http://schemas.microsoft.com/office/word/2006/wordml" xmlns:wps="http://schemas.microsoft.com/office/word/2010/wordprocessingShape" mc:Ignorable="w14 w15 wp14 mv">
   <w:endnote w:type="separator" w:id="-1">
     <w:p>
       <w:pPr>
@@ -8724,7 +8678,7 @@
 </file>
 
 <file path=word/footer1.xml><?xml version="1.0" encoding="utf-8"?>
-<w:ftr xmlns:wpc="http://schemas.microsoft.com/office/word/2010/wordprocessingCanvas" xmlns:mo="http://schemas.microsoft.com/office/mac/office/2008/main" xmlns:mc="http://schemas.openxmlformats.org/markup-compatibility/2006" xmlns:mv="urn:schemas-microsoft-com:mac:vml" xmlns:o="urn:schemas-microsoft-com:office:office" xmlns:r="http://schemas.openxmlformats.org/officeDocument/2006/relationships" xmlns:m="http://schemas.openxmlformats.org/officeDocument/2006/math" xmlns:v="urn:schemas-microsoft-com:vml" xmlns:wp14="http://schemas.microsoft.com/office/word/2010/wordprocessingDrawing" xmlns:wp="http://schemas.openxmlformats.org/drawingml/2006/wordprocessingDrawing" xmlns:w10="urn:schemas-microsoft-com:office:word" xmlns:w="http://schemas.openxmlformats.org/wordprocessingml/2006/main" xmlns:w14="http://schemas.microsoft.com/office/word/2010/wordml" xmlns:wpg="http://schemas.microsoft.com/office/word/2010/wordprocessingGroup" xmlns:wpi="http://schemas.microsoft.com/office/word/2010/wordprocessingInk" xmlns:wne="http://schemas.microsoft.com/office/word/2006/wordml" xmlns:wps="http://schemas.microsoft.com/office/word/2010/wordprocessingShape" mc:Ignorable="w14 wp14 mv">
+<w:ftr xmlns:wpc="http://schemas.microsoft.com/office/word/2010/wordprocessingCanvas" xmlns:mo="http://schemas.microsoft.com/office/mac/office/2008/main" xmlns:mc="http://schemas.openxmlformats.org/markup-compatibility/2006" xmlns:mv="urn:schemas-microsoft-com:mac:vml" xmlns:o="urn:schemas-microsoft-com:office:office" xmlns:r="http://schemas.openxmlformats.org/officeDocument/2006/relationships" xmlns:m="http://schemas.openxmlformats.org/officeDocument/2006/math" xmlns:v="urn:schemas-microsoft-com:vml" xmlns:wp14="http://schemas.microsoft.com/office/word/2010/wordprocessingDrawing" xmlns:wp="http://schemas.openxmlformats.org/drawingml/2006/wordprocessingDrawing" xmlns:w10="urn:schemas-microsoft-com:office:word" xmlns:w="http://schemas.openxmlformats.org/wordprocessingml/2006/main" xmlns:w14="http://schemas.microsoft.com/office/word/2010/wordml" xmlns:w15="http://schemas.microsoft.com/office/word/2012/wordml" xmlns:wpg="http://schemas.microsoft.com/office/word/2010/wordprocessingGroup" xmlns:wpi="http://schemas.microsoft.com/office/word/2010/wordprocessingInk" xmlns:wne="http://schemas.microsoft.com/office/word/2006/wordml" xmlns:wps="http://schemas.microsoft.com/office/word/2010/wordprocessingShape" mc:Ignorable="w14 w15 wp14 mv">
   <w:p>
     <w:pPr>
       <w:pStyle w:val="af2"/>
@@ -8735,9 +8689,9 @@
           <v:stroke joinstyle="miter"/>
           <v:path gradientshapeok="t" o:connecttype="rect"/>
         </v:shapetype>
-        <v:shape id="_x0000_s1025" type="#_x0000_t202" style="position:absolute;left:0;text-align:left;margin-left:-5.4pt;margin-top:.05pt;width:490.25pt;height:42.35pt;z-index:251657728;mso-wrap-distance-left:0;mso-wrap-distance-right:9.35pt" stroked="f">
+        <v:shape id="_x0000_s2049" type="#_x0000_t202" style="position:absolute;left:0;text-align:left;margin-left:-5.4pt;margin-top:.05pt;width:490.25pt;height:42.35pt;z-index:251657728;mso-wrap-distance-left:0;mso-wrap-distance-right:9.35pt" stroked="f">
           <v:fill opacity="0" color2="black"/>
-          <v:textbox style="mso-next-textbox:#_x0000_s1025" inset="0,0,0,0">
+          <v:textbox style="mso-next-textbox:#_x0000_s2049" inset="0,0,0,0">
             <w:txbxContent>
               <w:tbl>
                 <w:tblPr>
@@ -8801,7 +8755,7 @@
                         <w:rPr>
                           <w:noProof/>
                         </w:rPr>
-                        <w:t>11</w:t>
+                        <w:t>1</w:t>
                       </w:r>
                       <w:r>
                         <w:rPr>
@@ -8892,7 +8846,7 @@
 </file>
 
 <file path=word/footnotes.xml><?xml version="1.0" encoding="utf-8"?>
-<w:footnotes xmlns:wpc="http://schemas.microsoft.com/office/word/2010/wordprocessingCanvas" xmlns:mo="http://schemas.microsoft.com/office/mac/office/2008/main" xmlns:mc="http://schemas.openxmlformats.org/markup-compatibility/2006" xmlns:mv="urn:schemas-microsoft-com:mac:vml" xmlns:o="urn:schemas-microsoft-com:office:office" xmlns:r="http://schemas.openxmlformats.org/officeDocument/2006/relationships" xmlns:m="http://schemas.openxmlformats.org/officeDocument/2006/math" xmlns:v="urn:schemas-microsoft-com:vml" xmlns:wp14="http://schemas.microsoft.com/office/word/2010/wordprocessingDrawing" xmlns:wp="http://schemas.openxmlformats.org/drawingml/2006/wordprocessingDrawing" xmlns:w10="urn:schemas-microsoft-com:office:word" xmlns:w="http://schemas.openxmlformats.org/wordprocessingml/2006/main" xmlns:w14="http://schemas.microsoft.com/office/word/2010/wordml" xmlns:wpg="http://schemas.microsoft.com/office/word/2010/wordprocessingGroup" xmlns:wpi="http://schemas.microsoft.com/office/word/2010/wordprocessingInk" xmlns:wne="http://schemas.microsoft.com/office/word/2006/wordml" xmlns:wps="http://schemas.microsoft.com/office/word/2010/wordprocessingShape" mc:Ignorable="w14 wp14 mv">
+<w:footnotes xmlns:wpc="http://schemas.microsoft.com/office/word/2010/wordprocessingCanvas" xmlns:mo="http://schemas.microsoft.com/office/mac/office/2008/main" xmlns:mc="http://schemas.openxmlformats.org/markup-compatibility/2006" xmlns:mv="urn:schemas-microsoft-com:mac:vml" xmlns:o="urn:schemas-microsoft-com:office:office" xmlns:r="http://schemas.openxmlformats.org/officeDocument/2006/relationships" xmlns:m="http://schemas.openxmlformats.org/officeDocument/2006/math" xmlns:v="urn:schemas-microsoft-com:vml" xmlns:wp14="http://schemas.microsoft.com/office/word/2010/wordprocessingDrawing" xmlns:wp="http://schemas.openxmlformats.org/drawingml/2006/wordprocessingDrawing" xmlns:w10="urn:schemas-microsoft-com:office:word" xmlns:w="http://schemas.openxmlformats.org/wordprocessingml/2006/main" xmlns:w14="http://schemas.microsoft.com/office/word/2010/wordml" xmlns:w15="http://schemas.microsoft.com/office/word/2012/wordml" xmlns:wpg="http://schemas.microsoft.com/office/word/2010/wordprocessingGroup" xmlns:wpi="http://schemas.microsoft.com/office/word/2010/wordprocessingInk" xmlns:wne="http://schemas.microsoft.com/office/word/2006/wordml" xmlns:wps="http://schemas.microsoft.com/office/word/2010/wordprocessingShape" mc:Ignorable="w14 w15 wp14 mv">
   <w:footnote w:type="separator" w:id="-1">
     <w:p>
       <w:pPr>
@@ -8917,7 +8871,7 @@
 </file>
 
 <file path=word/numbering.xml><?xml version="1.0" encoding="utf-8"?>
-<w:numbering xmlns:wpc="http://schemas.microsoft.com/office/word/2010/wordprocessingCanvas" xmlns:mo="http://schemas.microsoft.com/office/mac/office/2008/main" xmlns:mc="http://schemas.openxmlformats.org/markup-compatibility/2006" xmlns:mv="urn:schemas-microsoft-com:mac:vml" xmlns:o="urn:schemas-microsoft-com:office:office" xmlns:r="http://schemas.openxmlformats.org/officeDocument/2006/relationships" xmlns:m="http://schemas.openxmlformats.org/officeDocument/2006/math" xmlns:v="urn:schemas-microsoft-com:vml" xmlns:wp14="http://schemas.microsoft.com/office/word/2010/wordprocessingDrawing" xmlns:wp="http://schemas.openxmlformats.org/drawingml/2006/wordprocessingDrawing" xmlns:w10="urn:schemas-microsoft-com:office:word" xmlns:w="http://schemas.openxmlformats.org/wordprocessingml/2006/main" xmlns:w14="http://schemas.microsoft.com/office/word/2010/wordml" xmlns:wpg="http://schemas.microsoft.com/office/word/2010/wordprocessingGroup" xmlns:wpi="http://schemas.microsoft.com/office/word/2010/wordprocessingInk" xmlns:wne="http://schemas.microsoft.com/office/word/2006/wordml" xmlns:wps="http://schemas.microsoft.com/office/word/2010/wordprocessingShape" mc:Ignorable="w14 wp14 mv">
+<w:numbering xmlns:wpc="http://schemas.microsoft.com/office/word/2010/wordprocessingCanvas" xmlns:mo="http://schemas.microsoft.com/office/mac/office/2008/main" xmlns:mc="http://schemas.openxmlformats.org/markup-compatibility/2006" xmlns:mv="urn:schemas-microsoft-com:mac:vml" xmlns:o="urn:schemas-microsoft-com:office:office" xmlns:r="http://schemas.openxmlformats.org/officeDocument/2006/relationships" xmlns:m="http://schemas.openxmlformats.org/officeDocument/2006/math" xmlns:v="urn:schemas-microsoft-com:vml" xmlns:wp14="http://schemas.microsoft.com/office/word/2010/wordprocessingDrawing" xmlns:wp="http://schemas.openxmlformats.org/drawingml/2006/wordprocessingDrawing" xmlns:w10="urn:schemas-microsoft-com:office:word" xmlns:w="http://schemas.openxmlformats.org/wordprocessingml/2006/main" xmlns:w14="http://schemas.microsoft.com/office/word/2010/wordml" xmlns:w15="http://schemas.microsoft.com/office/word/2012/wordml" xmlns:wpg="http://schemas.microsoft.com/office/word/2010/wordprocessingGroup" xmlns:wpi="http://schemas.microsoft.com/office/word/2010/wordprocessingInk" xmlns:wne="http://schemas.microsoft.com/office/word/2006/wordml" xmlns:wps="http://schemas.microsoft.com/office/word/2010/wordprocessingShape" mc:Ignorable="w14 w15 wp14 mv">
   <w:abstractNum w:abstractNumId="0">
     <w:nsid w:val="00000001"/>
     <w:multiLevelType w:val="multilevel"/>
@@ -10241,7 +10195,7 @@
 </file>
 
 <file path=word/styles.xml><?xml version="1.0" encoding="utf-8"?>
-<w:styles xmlns:mc="http://schemas.openxmlformats.org/markup-compatibility/2006" xmlns:r="http://schemas.openxmlformats.org/officeDocument/2006/relationships" xmlns:w="http://schemas.openxmlformats.org/wordprocessingml/2006/main" xmlns:w14="http://schemas.microsoft.com/office/word/2010/wordml" mc:Ignorable="w14">
+<w:styles xmlns:mc="http://schemas.openxmlformats.org/markup-compatibility/2006" xmlns:r="http://schemas.openxmlformats.org/officeDocument/2006/relationships" xmlns:w="http://schemas.openxmlformats.org/wordprocessingml/2006/main" xmlns:w14="http://schemas.microsoft.com/office/word/2010/wordml" xmlns:w15="http://schemas.microsoft.com/office/word/2012/wordml" mc:Ignorable="w14 w15">
   <w:docDefaults>
     <w:rPrDefault>
       <w:rPr>
@@ -10251,154 +10205,389 @@
     </w:rPrDefault>
     <w:pPrDefault/>
   </w:docDefaults>
-  <w:latentStyles w:defLockedState="0" w:defUIPriority="99" w:defSemiHidden="1" w:defUnhideWhenUsed="1" w:defQFormat="0" w:count="276">
-    <w:lsdException w:name="Normal" w:semiHidden="0" w:uiPriority="0" w:unhideWhenUsed="0" w:qFormat="1"/>
-    <w:lsdException w:name="heading 1" w:semiHidden="0" w:uiPriority="0" w:unhideWhenUsed="0" w:qFormat="1"/>
-    <w:lsdException w:name="heading 2" w:semiHidden="0" w:uiPriority="0" w:unhideWhenUsed="0" w:qFormat="1"/>
-    <w:lsdException w:name="heading 3" w:semiHidden="0" w:uiPriority="0" w:unhideWhenUsed="0" w:qFormat="1"/>
-    <w:lsdException w:name="heading 4" w:semiHidden="0" w:uiPriority="0" w:unhideWhenUsed="0" w:qFormat="1"/>
-    <w:lsdException w:name="heading 5" w:semiHidden="0" w:uiPriority="0" w:unhideWhenUsed="0" w:qFormat="1"/>
-    <w:lsdException w:name="heading 6" w:uiPriority="9" w:qFormat="1"/>
-    <w:lsdException w:name="heading 7" w:uiPriority="9" w:qFormat="1"/>
-    <w:lsdException w:name="heading 8" w:uiPriority="9" w:qFormat="1"/>
-    <w:lsdException w:name="heading 9" w:uiPriority="9" w:qFormat="1"/>
-    <w:lsdException w:name="toc 1" w:uiPriority="39" w:qFormat="1"/>
-    <w:lsdException w:name="toc 2" w:uiPriority="39" w:qFormat="1"/>
-    <w:lsdException w:name="toc 3" w:uiPriority="39" w:qFormat="1"/>
-    <w:lsdException w:name="toc 4" w:uiPriority="39"/>
-    <w:lsdException w:name="toc 5" w:uiPriority="39"/>
-    <w:lsdException w:name="toc 6" w:uiPriority="0"/>
-    <w:lsdException w:name="toc 7" w:uiPriority="0"/>
-    <w:lsdException w:name="toc 8" w:uiPriority="0"/>
-    <w:lsdException w:name="toc 9" w:uiPriority="0"/>
-    <w:lsdException w:name="header" w:uiPriority="0"/>
-    <w:lsdException w:name="footer" w:uiPriority="0"/>
-    <w:lsdException w:name="caption" w:semiHidden="0" w:uiPriority="0" w:unhideWhenUsed="0" w:qFormat="1"/>
-    <w:lsdException w:name="table of figures" w:uiPriority="0"/>
-    <w:lsdException w:name="List" w:uiPriority="0"/>
-    <w:lsdException w:name="Title" w:semiHidden="0" w:uiPriority="10" w:unhideWhenUsed="0" w:qFormat="1"/>
-    <w:lsdException w:name="Default Paragraph Font" w:uiPriority="1"/>
-    <w:lsdException w:name="Body Text" w:uiPriority="0"/>
-    <w:lsdException w:name="Subtitle" w:semiHidden="0" w:uiPriority="11" w:unhideWhenUsed="0" w:qFormat="1"/>
-    <w:lsdException w:name="FollowedHyperlink" w:uiPriority="0"/>
-    <w:lsdException w:name="Strong" w:semiHidden="0" w:uiPriority="0" w:unhideWhenUsed="0" w:qFormat="1"/>
-    <w:lsdException w:name="Emphasis" w:semiHidden="0" w:uiPriority="20" w:unhideWhenUsed="0" w:qFormat="1"/>
-    <w:lsdException w:name="Normal (Web)" w:uiPriority="0"/>
-    <w:lsdException w:name="HTML Code" w:uiPriority="0"/>
-    <w:lsdException w:name="HTML Preformatted" w:uiPriority="0"/>
-    <w:lsdException w:name="Balloon Text" w:uiPriority="0"/>
-    <w:lsdException w:name="Table Grid" w:semiHidden="0" w:uiPriority="59" w:unhideWhenUsed="0"/>
-    <w:lsdException w:name="Placeholder Text" w:uiPriority="0" w:unhideWhenUsed="0"/>
-    <w:lsdException w:name="No Spacing" w:semiHidden="0" w:uiPriority="0" w:unhideWhenUsed="0" w:qFormat="1"/>
-    <w:lsdException w:name="Light Shading" w:semiHidden="0" w:uiPriority="60" w:unhideWhenUsed="0"/>
-    <w:lsdException w:name="Light List" w:semiHidden="0" w:uiPriority="61" w:unhideWhenUsed="0"/>
-    <w:lsdException w:name="Light Grid" w:semiHidden="0" w:uiPriority="62" w:unhideWhenUsed="0"/>
-    <w:lsdException w:name="Medium Shading 1" w:semiHidden="0" w:uiPriority="63" w:unhideWhenUsed="0"/>
-    <w:lsdException w:name="Medium Shading 2" w:semiHidden="0" w:uiPriority="64" w:unhideWhenUsed="0"/>
-    <w:lsdException w:name="Medium List 1" w:semiHidden="0" w:uiPriority="65" w:unhideWhenUsed="0"/>
-    <w:lsdException w:name="Medium List 2" w:semiHidden="0" w:uiPriority="66" w:unhideWhenUsed="0"/>
-    <w:lsdException w:name="Medium Grid 1" w:semiHidden="0" w:uiPriority="67" w:unhideWhenUsed="0"/>
-    <w:lsdException w:name="Medium Grid 2" w:semiHidden="0" w:uiPriority="68" w:unhideWhenUsed="0"/>
-    <w:lsdException w:name="Medium Grid 3" w:semiHidden="0" w:uiPriority="69" w:unhideWhenUsed="0"/>
-    <w:lsdException w:name="Dark List" w:semiHidden="0" w:uiPriority="70" w:unhideWhenUsed="0"/>
-    <w:lsdException w:name="Colorful Shading" w:semiHidden="0" w:uiPriority="71" w:unhideWhenUsed="0"/>
-    <w:lsdException w:name="Colorful List" w:semiHidden="0" w:uiPriority="72" w:unhideWhenUsed="0"/>
-    <w:lsdException w:name="Colorful Grid" w:semiHidden="0" w:uiPriority="73" w:unhideWhenUsed="0"/>
-    <w:lsdException w:name="Light Shading Accent 1" w:semiHidden="0" w:uiPriority="60" w:unhideWhenUsed="0"/>
-    <w:lsdException w:name="Light List Accent 1" w:semiHidden="0" w:uiPriority="61" w:unhideWhenUsed="0"/>
-    <w:lsdException w:name="Light Grid Accent 1" w:semiHidden="0" w:uiPriority="62" w:unhideWhenUsed="0"/>
-    <w:lsdException w:name="Medium Shading 1 Accent 1" w:semiHidden="0" w:uiPriority="63" w:unhideWhenUsed="0"/>
-    <w:lsdException w:name="Medium Shading 2 Accent 1" w:semiHidden="0" w:uiPriority="64" w:unhideWhenUsed="0"/>
-    <w:lsdException w:name="Medium List 1 Accent 1" w:semiHidden="0" w:uiPriority="65" w:unhideWhenUsed="0"/>
-    <w:lsdException w:name="Revision" w:unhideWhenUsed="0"/>
-    <w:lsdException w:name="List Paragraph" w:semiHidden="0" w:uiPriority="0" w:unhideWhenUsed="0" w:qFormat="1"/>
-    <w:lsdException w:name="Quote" w:semiHidden="0" w:uiPriority="29" w:unhideWhenUsed="0" w:qFormat="1"/>
-    <w:lsdException w:name="Intense Quote" w:semiHidden="0" w:uiPriority="30" w:unhideWhenUsed="0" w:qFormat="1"/>
-    <w:lsdException w:name="Medium List 2 Accent 1" w:semiHidden="0" w:uiPriority="66" w:unhideWhenUsed="0"/>
-    <w:lsdException w:name="Medium Grid 1 Accent 1" w:semiHidden="0" w:uiPriority="67" w:unhideWhenUsed="0"/>
-    <w:lsdException w:name="Medium Grid 2 Accent 1" w:semiHidden="0" w:uiPriority="68" w:unhideWhenUsed="0"/>
-    <w:lsdException w:name="Medium Grid 3 Accent 1" w:semiHidden="0" w:uiPriority="69" w:unhideWhenUsed="0"/>
-    <w:lsdException w:name="Dark List Accent 1" w:semiHidden="0" w:uiPriority="70" w:unhideWhenUsed="0"/>
-    <w:lsdException w:name="Colorful Shading Accent 1" w:semiHidden="0" w:uiPriority="71" w:unhideWhenUsed="0"/>
-    <w:lsdException w:name="Colorful List Accent 1" w:semiHidden="0" w:uiPriority="72" w:unhideWhenUsed="0"/>
-    <w:lsdException w:name="Colorful Grid Accent 1" w:semiHidden="0" w:uiPriority="73" w:unhideWhenUsed="0"/>
-    <w:lsdException w:name="Light Shading Accent 2" w:semiHidden="0" w:uiPriority="60" w:unhideWhenUsed="0"/>
-    <w:lsdException w:name="Light List Accent 2" w:semiHidden="0" w:uiPriority="61" w:unhideWhenUsed="0"/>
-    <w:lsdException w:name="Light Grid Accent 2" w:semiHidden="0" w:uiPriority="62" w:unhideWhenUsed="0"/>
-    <w:lsdException w:name="Medium Shading 1 Accent 2" w:semiHidden="0" w:uiPriority="63" w:unhideWhenUsed="0"/>
-    <w:lsdException w:name="Medium Shading 2 Accent 2" w:semiHidden="0" w:uiPriority="64" w:unhideWhenUsed="0"/>
-    <w:lsdException w:name="Medium List 1 Accent 2" w:semiHidden="0" w:uiPriority="65" w:unhideWhenUsed="0"/>
-    <w:lsdException w:name="Medium List 2 Accent 2" w:semiHidden="0" w:uiPriority="66" w:unhideWhenUsed="0"/>
-    <w:lsdException w:name="Medium Grid 1 Accent 2" w:semiHidden="0" w:uiPriority="67" w:unhideWhenUsed="0"/>
-    <w:lsdException w:name="Medium Grid 2 Accent 2" w:semiHidden="0" w:uiPriority="68" w:unhideWhenUsed="0"/>
-    <w:lsdException w:name="Medium Grid 3 Accent 2" w:semiHidden="0" w:uiPriority="69" w:unhideWhenUsed="0"/>
-    <w:lsdException w:name="Dark List Accent 2" w:semiHidden="0" w:uiPriority="70" w:unhideWhenUsed="0"/>
-    <w:lsdException w:name="Colorful Shading Accent 2" w:semiHidden="0" w:uiPriority="71" w:unhideWhenUsed="0"/>
-    <w:lsdException w:name="Colorful List Accent 2" w:semiHidden="0" w:uiPriority="72" w:unhideWhenUsed="0"/>
-    <w:lsdException w:name="Colorful Grid Accent 2" w:semiHidden="0" w:uiPriority="73" w:unhideWhenUsed="0"/>
-    <w:lsdException w:name="Light Shading Accent 3" w:semiHidden="0" w:uiPriority="60" w:unhideWhenUsed="0"/>
-    <w:lsdException w:name="Light List Accent 3" w:semiHidden="0" w:uiPriority="61" w:unhideWhenUsed="0"/>
-    <w:lsdException w:name="Light Grid Accent 3" w:semiHidden="0" w:uiPriority="62" w:unhideWhenUsed="0"/>
-    <w:lsdException w:name="Medium Shading 1 Accent 3" w:semiHidden="0" w:uiPriority="63" w:unhideWhenUsed="0"/>
-    <w:lsdException w:name="Medium Shading 2 Accent 3" w:semiHidden="0" w:uiPriority="64" w:unhideWhenUsed="0"/>
-    <w:lsdException w:name="Medium List 1 Accent 3" w:semiHidden="0" w:uiPriority="65" w:unhideWhenUsed="0"/>
-    <w:lsdException w:name="Medium List 2 Accent 3" w:semiHidden="0" w:uiPriority="66" w:unhideWhenUsed="0"/>
-    <w:lsdException w:name="Medium Grid 1 Accent 3" w:semiHidden="0" w:uiPriority="67" w:unhideWhenUsed="0"/>
-    <w:lsdException w:name="Medium Grid 2 Accent 3" w:semiHidden="0" w:uiPriority="68" w:unhideWhenUsed="0"/>
-    <w:lsdException w:name="Medium Grid 3 Accent 3" w:semiHidden="0" w:uiPriority="69" w:unhideWhenUsed="0"/>
-    <w:lsdException w:name="Dark List Accent 3" w:semiHidden="0" w:uiPriority="70" w:unhideWhenUsed="0"/>
-    <w:lsdException w:name="Colorful Shading Accent 3" w:semiHidden="0" w:uiPriority="71" w:unhideWhenUsed="0"/>
-    <w:lsdException w:name="Colorful List Accent 3" w:semiHidden="0" w:uiPriority="72" w:unhideWhenUsed="0"/>
-    <w:lsdException w:name="Colorful Grid Accent 3" w:semiHidden="0" w:uiPriority="73" w:unhideWhenUsed="0"/>
-    <w:lsdException w:name="Light Shading Accent 4" w:semiHidden="0" w:uiPriority="60" w:unhideWhenUsed="0"/>
-    <w:lsdException w:name="Light List Accent 4" w:semiHidden="0" w:uiPriority="61" w:unhideWhenUsed="0"/>
-    <w:lsdException w:name="Light Grid Accent 4" w:semiHidden="0" w:uiPriority="62" w:unhideWhenUsed="0"/>
-    <w:lsdException w:name="Medium Shading 1 Accent 4" w:semiHidden="0" w:uiPriority="63" w:unhideWhenUsed="0"/>
-    <w:lsdException w:name="Medium Shading 2 Accent 4" w:semiHidden="0" w:uiPriority="64" w:unhideWhenUsed="0"/>
-    <w:lsdException w:name="Medium List 1 Accent 4" w:semiHidden="0" w:uiPriority="65" w:unhideWhenUsed="0"/>
-    <w:lsdException w:name="Medium List 2 Accent 4" w:semiHidden="0" w:uiPriority="66" w:unhideWhenUsed="0"/>
-    <w:lsdException w:name="Medium Grid 1 Accent 4" w:semiHidden="0" w:uiPriority="67" w:unhideWhenUsed="0"/>
-    <w:lsdException w:name="Medium Grid 2 Accent 4" w:semiHidden="0" w:uiPriority="68" w:unhideWhenUsed="0"/>
-    <w:lsdException w:name="Medium Grid 3 Accent 4" w:semiHidden="0" w:uiPriority="69" w:unhideWhenUsed="0"/>
-    <w:lsdException w:name="Dark List Accent 4" w:semiHidden="0" w:uiPriority="70" w:unhideWhenUsed="0"/>
-    <w:lsdException w:name="Colorful Shading Accent 4" w:semiHidden="0" w:uiPriority="71" w:unhideWhenUsed="0"/>
-    <w:lsdException w:name="Colorful List Accent 4" w:semiHidden="0" w:uiPriority="72" w:unhideWhenUsed="0"/>
-    <w:lsdException w:name="Colorful Grid Accent 4" w:semiHidden="0" w:uiPriority="73" w:unhideWhenUsed="0"/>
-    <w:lsdException w:name="Light Shading Accent 5" w:semiHidden="0" w:uiPriority="60" w:unhideWhenUsed="0"/>
-    <w:lsdException w:name="Light List Accent 5" w:semiHidden="0" w:uiPriority="61" w:unhideWhenUsed="0"/>
-    <w:lsdException w:name="Light Grid Accent 5" w:semiHidden="0" w:uiPriority="62" w:unhideWhenUsed="0"/>
-    <w:lsdException w:name="Medium Shading 1 Accent 5" w:semiHidden="0" w:uiPriority="63" w:unhideWhenUsed="0"/>
-    <w:lsdException w:name="Medium Shading 2 Accent 5" w:semiHidden="0" w:uiPriority="64" w:unhideWhenUsed="0"/>
-    <w:lsdException w:name="Medium List 1 Accent 5" w:semiHidden="0" w:uiPriority="65" w:unhideWhenUsed="0"/>
-    <w:lsdException w:name="Medium List 2 Accent 5" w:semiHidden="0" w:uiPriority="66" w:unhideWhenUsed="0"/>
-    <w:lsdException w:name="Medium Grid 1 Accent 5" w:semiHidden="0" w:uiPriority="67" w:unhideWhenUsed="0"/>
-    <w:lsdException w:name="Medium Grid 2 Accent 5" w:semiHidden="0" w:uiPriority="68" w:unhideWhenUsed="0"/>
-    <w:lsdException w:name="Medium Grid 3 Accent 5" w:semiHidden="0" w:uiPriority="69" w:unhideWhenUsed="0"/>
-    <w:lsdException w:name="Dark List Accent 5" w:semiHidden="0" w:uiPriority="70" w:unhideWhenUsed="0"/>
-    <w:lsdException w:name="Colorful Shading Accent 5" w:semiHidden="0" w:uiPriority="71" w:unhideWhenUsed="0"/>
-    <w:lsdException w:name="Colorful List Accent 5" w:semiHidden="0" w:uiPriority="72" w:unhideWhenUsed="0"/>
-    <w:lsdException w:name="Colorful Grid Accent 5" w:semiHidden="0" w:uiPriority="73" w:unhideWhenUsed="0"/>
-    <w:lsdException w:name="Light Shading Accent 6" w:semiHidden="0" w:uiPriority="60" w:unhideWhenUsed="0"/>
-    <w:lsdException w:name="Light List Accent 6" w:semiHidden="0" w:uiPriority="61" w:unhideWhenUsed="0"/>
-    <w:lsdException w:name="Light Grid Accent 6" w:semiHidden="0" w:uiPriority="62" w:unhideWhenUsed="0"/>
-    <w:lsdException w:name="Medium Shading 1 Accent 6" w:semiHidden="0" w:uiPriority="63" w:unhideWhenUsed="0"/>
-    <w:lsdException w:name="Medium Shading 2 Accent 6" w:semiHidden="0" w:uiPriority="64" w:unhideWhenUsed="0"/>
-    <w:lsdException w:name="Medium List 1 Accent 6" w:semiHidden="0" w:uiPriority="65" w:unhideWhenUsed="0"/>
-    <w:lsdException w:name="Medium List 2 Accent 6" w:semiHidden="0" w:uiPriority="66" w:unhideWhenUsed="0"/>
-    <w:lsdException w:name="Medium Grid 1 Accent 6" w:semiHidden="0" w:uiPriority="67" w:unhideWhenUsed="0"/>
-    <w:lsdException w:name="Medium Grid 2 Accent 6" w:semiHidden="0" w:uiPriority="68" w:unhideWhenUsed="0"/>
-    <w:lsdException w:name="Medium Grid 3 Accent 6" w:semiHidden="0" w:uiPriority="69" w:unhideWhenUsed="0"/>
-    <w:lsdException w:name="Dark List Accent 6" w:semiHidden="0" w:uiPriority="70" w:unhideWhenUsed="0"/>
-    <w:lsdException w:name="Colorful Shading Accent 6" w:semiHidden="0" w:uiPriority="71" w:unhideWhenUsed="0"/>
-    <w:lsdException w:name="Colorful List Accent 6" w:semiHidden="0" w:uiPriority="72" w:unhideWhenUsed="0"/>
-    <w:lsdException w:name="Colorful Grid Accent 6" w:semiHidden="0" w:uiPriority="73" w:unhideWhenUsed="0"/>
-    <w:lsdException w:name="Subtle Emphasis" w:semiHidden="0" w:uiPriority="19" w:unhideWhenUsed="0" w:qFormat="1"/>
-    <w:lsdException w:name="Intense Emphasis" w:semiHidden="0" w:uiPriority="21" w:unhideWhenUsed="0" w:qFormat="1"/>
-    <w:lsdException w:name="Subtle Reference" w:semiHidden="0" w:uiPriority="31" w:unhideWhenUsed="0" w:qFormat="1"/>
-    <w:lsdException w:name="Intense Reference" w:semiHidden="0" w:uiPriority="32" w:unhideWhenUsed="0" w:qFormat="1"/>
-    <w:lsdException w:name="Book Title" w:semiHidden="0" w:uiPriority="33" w:unhideWhenUsed="0" w:qFormat="1"/>
-    <w:lsdException w:name="Bibliography" w:uiPriority="37"/>
-    <w:lsdException w:name="TOC Heading" w:semiHidden="0" w:uiPriority="39" w:unhideWhenUsed="0" w:qFormat="1"/>
+  <w:latentStyles w:defLockedState="0" w:defUIPriority="99" w:defSemiHidden="0" w:defUnhideWhenUsed="0" w:defQFormat="0" w:count="382">
+    <w:lsdException w:name="Normal" w:uiPriority="0" w:qFormat="1"/>
+    <w:lsdException w:name="heading 1" w:uiPriority="0" w:qFormat="1"/>
+    <w:lsdException w:name="heading 2" w:uiPriority="0" w:qFormat="1"/>
+    <w:lsdException w:name="heading 3" w:uiPriority="0" w:qFormat="1"/>
+    <w:lsdException w:name="heading 4" w:uiPriority="0" w:qFormat="1"/>
+    <w:lsdException w:name="heading 5" w:uiPriority="0" w:qFormat="1"/>
+    <w:lsdException w:name="heading 6" w:semiHidden="1" w:uiPriority="9" w:unhideWhenUsed="1" w:qFormat="1"/>
+    <w:lsdException w:name="heading 7" w:semiHidden="1" w:uiPriority="9" w:unhideWhenUsed="1" w:qFormat="1"/>
+    <w:lsdException w:name="heading 8" w:semiHidden="1" w:uiPriority="9" w:unhideWhenUsed="1" w:qFormat="1"/>
+    <w:lsdException w:name="heading 9" w:semiHidden="1" w:uiPriority="9" w:unhideWhenUsed="1" w:qFormat="1"/>
+    <w:lsdException w:name="index 1" w:semiHidden="1" w:unhideWhenUsed="1"/>
+    <w:lsdException w:name="index 2" w:semiHidden="1" w:unhideWhenUsed="1"/>
+    <w:lsdException w:name="index 3" w:semiHidden="1" w:unhideWhenUsed="1"/>
+    <w:lsdException w:name="index 4" w:semiHidden="1" w:unhideWhenUsed="1"/>
+    <w:lsdException w:name="index 5" w:semiHidden="1" w:unhideWhenUsed="1"/>
+    <w:lsdException w:name="index 6" w:semiHidden="1" w:unhideWhenUsed="1"/>
+    <w:lsdException w:name="index 7" w:semiHidden="1" w:unhideWhenUsed="1"/>
+    <w:lsdException w:name="index 8" w:semiHidden="1" w:unhideWhenUsed="1"/>
+    <w:lsdException w:name="index 9" w:semiHidden="1" w:unhideWhenUsed="1"/>
+    <w:lsdException w:name="toc 1" w:semiHidden="1" w:uiPriority="39" w:unhideWhenUsed="1" w:qFormat="1"/>
+    <w:lsdException w:name="toc 2" w:semiHidden="1" w:uiPriority="39" w:unhideWhenUsed="1" w:qFormat="1"/>
+    <w:lsdException w:name="toc 3" w:semiHidden="1" w:uiPriority="39" w:unhideWhenUsed="1" w:qFormat="1"/>
+    <w:lsdException w:name="toc 4" w:semiHidden="1" w:uiPriority="39" w:unhideWhenUsed="1"/>
+    <w:lsdException w:name="toc 5" w:semiHidden="1" w:uiPriority="39" w:unhideWhenUsed="1"/>
+    <w:lsdException w:name="toc 6" w:semiHidden="1" w:uiPriority="0" w:unhideWhenUsed="1"/>
+    <w:lsdException w:name="toc 7" w:semiHidden="1" w:uiPriority="0" w:unhideWhenUsed="1"/>
+    <w:lsdException w:name="toc 8" w:semiHidden="1" w:uiPriority="0" w:unhideWhenUsed="1"/>
+    <w:lsdException w:name="toc 9" w:semiHidden="1" w:uiPriority="0" w:unhideWhenUsed="1"/>
+    <w:lsdException w:name="Normal Indent" w:semiHidden="1" w:unhideWhenUsed="1"/>
+    <w:lsdException w:name="footnote text" w:semiHidden="1" w:unhideWhenUsed="1"/>
+    <w:lsdException w:name="annotation text" w:semiHidden="1" w:unhideWhenUsed="1"/>
+    <w:lsdException w:name="header" w:semiHidden="1" w:uiPriority="0" w:unhideWhenUsed="1"/>
+    <w:lsdException w:name="footer" w:semiHidden="1" w:uiPriority="0" w:unhideWhenUsed="1"/>
+    <w:lsdException w:name="index heading" w:semiHidden="1" w:unhideWhenUsed="1"/>
+    <w:lsdException w:name="caption" w:uiPriority="0" w:qFormat="1"/>
+    <w:lsdException w:name="table of figures" w:semiHidden="1" w:uiPriority="0" w:unhideWhenUsed="1"/>
+    <w:lsdException w:name="envelope address" w:semiHidden="1" w:unhideWhenUsed="1"/>
+    <w:lsdException w:name="envelope return" w:semiHidden="1" w:unhideWhenUsed="1"/>
+    <w:lsdException w:name="footnote reference" w:semiHidden="1" w:unhideWhenUsed="1"/>
+    <w:lsdException w:name="annotation reference" w:semiHidden="1" w:unhideWhenUsed="1"/>
+    <w:lsdException w:name="line number" w:semiHidden="1" w:unhideWhenUsed="1"/>
+    <w:lsdException w:name="page number" w:semiHidden="1" w:unhideWhenUsed="1"/>
+    <w:lsdException w:name="endnote reference" w:semiHidden="1" w:unhideWhenUsed="1"/>
+    <w:lsdException w:name="endnote text" w:semiHidden="1" w:unhideWhenUsed="1"/>
+    <w:lsdException w:name="table of authorities" w:semiHidden="1" w:unhideWhenUsed="1"/>
+    <w:lsdException w:name="macro" w:semiHidden="1" w:unhideWhenUsed="1"/>
+    <w:lsdException w:name="toa heading" w:semiHidden="1" w:unhideWhenUsed="1"/>
+    <w:lsdException w:name="List" w:semiHidden="1" w:uiPriority="0" w:unhideWhenUsed="1"/>
+    <w:lsdException w:name="List Bullet" w:semiHidden="1" w:unhideWhenUsed="1"/>
+    <w:lsdException w:name="List Number" w:semiHidden="1" w:unhideWhenUsed="1"/>
+    <w:lsdException w:name="List 2" w:semiHidden="1" w:unhideWhenUsed="1"/>
+    <w:lsdException w:name="List 3" w:semiHidden="1" w:unhideWhenUsed="1"/>
+    <w:lsdException w:name="List 4" w:semiHidden="1" w:unhideWhenUsed="1"/>
+    <w:lsdException w:name="List 5" w:semiHidden="1" w:unhideWhenUsed="1"/>
+    <w:lsdException w:name="List Bullet 2" w:semiHidden="1" w:unhideWhenUsed="1"/>
+    <w:lsdException w:name="List Bullet 3" w:semiHidden="1" w:unhideWhenUsed="1"/>
+    <w:lsdException w:name="List Bullet 4" w:semiHidden="1" w:unhideWhenUsed="1"/>
+    <w:lsdException w:name="List Bullet 5" w:semiHidden="1" w:unhideWhenUsed="1"/>
+    <w:lsdException w:name="List Number 2" w:semiHidden="1" w:unhideWhenUsed="1"/>
+    <w:lsdException w:name="List Number 3" w:semiHidden="1" w:unhideWhenUsed="1"/>
+    <w:lsdException w:name="List Number 4" w:semiHidden="1" w:unhideWhenUsed="1"/>
+    <w:lsdException w:name="List Number 5" w:semiHidden="1" w:unhideWhenUsed="1"/>
+    <w:lsdException w:name="Title" w:uiPriority="10" w:qFormat="1"/>
+    <w:lsdException w:name="Closing" w:semiHidden="1" w:unhideWhenUsed="1"/>
+    <w:lsdException w:name="Signature" w:semiHidden="1" w:unhideWhenUsed="1"/>
+    <w:lsdException w:name="Default Paragraph Font" w:semiHidden="1" w:uiPriority="1" w:unhideWhenUsed="1"/>
+    <w:lsdException w:name="Body Text" w:semiHidden="1" w:uiPriority="0" w:unhideWhenUsed="1"/>
+    <w:lsdException w:name="Body Text Indent" w:semiHidden="1" w:unhideWhenUsed="1"/>
+    <w:lsdException w:name="List Continue" w:semiHidden="1" w:unhideWhenUsed="1"/>
+    <w:lsdException w:name="List Continue 2" w:semiHidden="1" w:unhideWhenUsed="1"/>
+    <w:lsdException w:name="List Continue 3" w:semiHidden="1" w:unhideWhenUsed="1"/>
+    <w:lsdException w:name="List Continue 4" w:semiHidden="1" w:unhideWhenUsed="1"/>
+    <w:lsdException w:name="List Continue 5" w:semiHidden="1" w:unhideWhenUsed="1"/>
+    <w:lsdException w:name="Message Header" w:semiHidden="1" w:unhideWhenUsed="1"/>
+    <w:lsdException w:name="Subtitle" w:uiPriority="11" w:qFormat="1"/>
+    <w:lsdException w:name="Salutation" w:semiHidden="1" w:unhideWhenUsed="1"/>
+    <w:lsdException w:name="Date" w:semiHidden="1" w:unhideWhenUsed="1"/>
+    <w:lsdException w:name="Body Text First Indent" w:semiHidden="1" w:unhideWhenUsed="1"/>
+    <w:lsdException w:name="Body Text First Indent 2" w:semiHidden="1" w:unhideWhenUsed="1"/>
+    <w:lsdException w:name="Note Heading" w:semiHidden="1" w:unhideWhenUsed="1"/>
+    <w:lsdException w:name="Body Text 2" w:semiHidden="1" w:unhideWhenUsed="1"/>
+    <w:lsdException w:name="Body Text 3" w:semiHidden="1" w:unhideWhenUsed="1"/>
+    <w:lsdException w:name="Body Text Indent 2" w:semiHidden="1" w:unhideWhenUsed="1"/>
+    <w:lsdException w:name="Body Text Indent 3" w:semiHidden="1" w:unhideWhenUsed="1"/>
+    <w:lsdException w:name="Block Text" w:semiHidden="1" w:unhideWhenUsed="1"/>
+    <w:lsdException w:name="Hyperlink" w:semiHidden="1" w:unhideWhenUsed="1"/>
+    <w:lsdException w:name="FollowedHyperlink" w:semiHidden="1" w:uiPriority="0" w:unhideWhenUsed="1"/>
+    <w:lsdException w:name="Strong" w:uiPriority="0" w:qFormat="1"/>
+    <w:lsdException w:name="Emphasis" w:uiPriority="20" w:qFormat="1"/>
+    <w:lsdException w:name="Document Map" w:semiHidden="1" w:unhideWhenUsed="1"/>
+    <w:lsdException w:name="Plain Text" w:semiHidden="1" w:unhideWhenUsed="1"/>
+    <w:lsdException w:name="E-mail Signature" w:semiHidden="1" w:unhideWhenUsed="1"/>
+    <w:lsdException w:name="HTML Top of Form" w:semiHidden="1" w:unhideWhenUsed="1"/>
+    <w:lsdException w:name="HTML Bottom of Form" w:semiHidden="1" w:unhideWhenUsed="1"/>
+    <w:lsdException w:name="Normal (Web)" w:semiHidden="1" w:uiPriority="0" w:unhideWhenUsed="1"/>
+    <w:lsdException w:name="HTML Acronym" w:semiHidden="1" w:unhideWhenUsed="1"/>
+    <w:lsdException w:name="HTML Address" w:semiHidden="1" w:unhideWhenUsed="1"/>
+    <w:lsdException w:name="HTML Cite" w:semiHidden="1" w:unhideWhenUsed="1"/>
+    <w:lsdException w:name="HTML Code" w:semiHidden="1" w:uiPriority="0" w:unhideWhenUsed="1"/>
+    <w:lsdException w:name="HTML Definition" w:semiHidden="1" w:unhideWhenUsed="1"/>
+    <w:lsdException w:name="HTML Keyboard" w:semiHidden="1" w:unhideWhenUsed="1"/>
+    <w:lsdException w:name="HTML Preformatted" w:semiHidden="1" w:uiPriority="0" w:unhideWhenUsed="1"/>
+    <w:lsdException w:name="HTML Sample" w:semiHidden="1" w:unhideWhenUsed="1"/>
+    <w:lsdException w:name="HTML Typewriter" w:semiHidden="1" w:unhideWhenUsed="1"/>
+    <w:lsdException w:name="HTML Variable" w:semiHidden="1" w:unhideWhenUsed="1"/>
+    <w:lsdException w:name="Normal Table" w:semiHidden="1" w:unhideWhenUsed="1"/>
+    <w:lsdException w:name="annotation subject" w:semiHidden="1" w:unhideWhenUsed="1"/>
+    <w:lsdException w:name="No List" w:semiHidden="1" w:unhideWhenUsed="1"/>
+    <w:lsdException w:name="Outline List 1" w:semiHidden="1" w:unhideWhenUsed="1"/>
+    <w:lsdException w:name="Outline List 2" w:semiHidden="1" w:unhideWhenUsed="1"/>
+    <w:lsdException w:name="Outline List 3" w:semiHidden="1" w:unhideWhenUsed="1"/>
+    <w:lsdException w:name="Table Simple 1" w:semiHidden="1" w:unhideWhenUsed="1"/>
+    <w:lsdException w:name="Table Simple 2" w:semiHidden="1" w:unhideWhenUsed="1"/>
+    <w:lsdException w:name="Table Simple 3" w:semiHidden="1" w:unhideWhenUsed="1"/>
+    <w:lsdException w:name="Table Classic 1" w:semiHidden="1" w:unhideWhenUsed="1"/>
+    <w:lsdException w:name="Table Classic 2" w:semiHidden="1" w:unhideWhenUsed="1"/>
+    <w:lsdException w:name="Table Classic 3" w:semiHidden="1" w:unhideWhenUsed="1"/>
+    <w:lsdException w:name="Table Classic 4" w:semiHidden="1" w:unhideWhenUsed="1"/>
+    <w:lsdException w:name="Table Colorful 1" w:semiHidden="1" w:unhideWhenUsed="1"/>
+    <w:lsdException w:name="Table Colorful 2" w:semiHidden="1" w:unhideWhenUsed="1"/>
+    <w:lsdException w:name="Table Colorful 3" w:semiHidden="1" w:unhideWhenUsed="1"/>
+    <w:lsdException w:name="Table Columns 1" w:semiHidden="1" w:unhideWhenUsed="1"/>
+    <w:lsdException w:name="Table Columns 2" w:semiHidden="1" w:unhideWhenUsed="1"/>
+    <w:lsdException w:name="Table Columns 3" w:semiHidden="1" w:unhideWhenUsed="1"/>
+    <w:lsdException w:name="Table Columns 4" w:semiHidden="1" w:unhideWhenUsed="1"/>
+    <w:lsdException w:name="Table Columns 5" w:semiHidden="1" w:unhideWhenUsed="1"/>
+    <w:lsdException w:name="Table Grid 1" w:semiHidden="1" w:unhideWhenUsed="1"/>
+    <w:lsdException w:name="Table Grid 2" w:semiHidden="1" w:unhideWhenUsed="1"/>
+    <w:lsdException w:name="Table Grid 3" w:semiHidden="1" w:unhideWhenUsed="1"/>
+    <w:lsdException w:name="Table Grid 4" w:semiHidden="1" w:unhideWhenUsed="1"/>
+    <w:lsdException w:name="Table Grid 5" w:semiHidden="1" w:unhideWhenUsed="1"/>
+    <w:lsdException w:name="Table Grid 6" w:semiHidden="1" w:unhideWhenUsed="1"/>
+    <w:lsdException w:name="Table Grid 7" w:semiHidden="1" w:unhideWhenUsed="1"/>
+    <w:lsdException w:name="Table Grid 8" w:semiHidden="1" w:unhideWhenUsed="1"/>
+    <w:lsdException w:name="Table List 1" w:semiHidden="1" w:unhideWhenUsed="1"/>
+    <w:lsdException w:name="Table List 2" w:semiHidden="1" w:unhideWhenUsed="1"/>
+    <w:lsdException w:name="Table List 3" w:semiHidden="1" w:unhideWhenUsed="1"/>
+    <w:lsdException w:name="Table List 4" w:semiHidden="1" w:unhideWhenUsed="1"/>
+    <w:lsdException w:name="Table List 5" w:semiHidden="1" w:unhideWhenUsed="1"/>
+    <w:lsdException w:name="Table List 6" w:semiHidden="1" w:unhideWhenUsed="1"/>
+    <w:lsdException w:name="Table List 7" w:semiHidden="1" w:unhideWhenUsed="1"/>
+    <w:lsdException w:name="Table List 8" w:semiHidden="1" w:unhideWhenUsed="1"/>
+    <w:lsdException w:name="Table 3D effects 1" w:semiHidden="1" w:unhideWhenUsed="1"/>
+    <w:lsdException w:name="Table 3D effects 2" w:semiHidden="1" w:unhideWhenUsed="1"/>
+    <w:lsdException w:name="Table 3D effects 3" w:semiHidden="1" w:unhideWhenUsed="1"/>
+    <w:lsdException w:name="Table Contemporary" w:semiHidden="1" w:unhideWhenUsed="1"/>
+    <w:lsdException w:name="Table Elegant" w:semiHidden="1" w:unhideWhenUsed="1"/>
+    <w:lsdException w:name="Table Professional" w:semiHidden="1" w:unhideWhenUsed="1"/>
+    <w:lsdException w:name="Table Subtle 1" w:semiHidden="1" w:unhideWhenUsed="1"/>
+    <w:lsdException w:name="Table Subtle 2" w:semiHidden="1" w:unhideWhenUsed="1"/>
+    <w:lsdException w:name="Table Web 1" w:semiHidden="1" w:unhideWhenUsed="1"/>
+    <w:lsdException w:name="Table Web 2" w:semiHidden="1" w:unhideWhenUsed="1"/>
+    <w:lsdException w:name="Table Web 3" w:semiHidden="1" w:unhideWhenUsed="1"/>
+    <w:lsdException w:name="Balloon Text" w:semiHidden="1" w:uiPriority="0" w:unhideWhenUsed="1"/>
+    <w:lsdException w:name="Table Grid" w:uiPriority="59"/>
+    <w:lsdException w:name="Table Theme" w:semiHidden="1" w:unhideWhenUsed="1"/>
+    <w:lsdException w:name="Note Level 1" w:semiHidden="1" w:unhideWhenUsed="1"/>
+    <w:lsdException w:name="Note Level 2" w:semiHidden="1" w:unhideWhenUsed="1"/>
+    <w:lsdException w:name="Note Level 3" w:semiHidden="1" w:unhideWhenUsed="1"/>
+    <w:lsdException w:name="Note Level 4" w:semiHidden="1" w:unhideWhenUsed="1"/>
+    <w:lsdException w:name="Note Level 5" w:semiHidden="1" w:unhideWhenUsed="1"/>
+    <w:lsdException w:name="Note Level 6" w:semiHidden="1" w:unhideWhenUsed="1"/>
+    <w:lsdException w:name="Note Level 7" w:semiHidden="1" w:unhideWhenUsed="1"/>
+    <w:lsdException w:name="Note Level 8" w:semiHidden="1" w:unhideWhenUsed="1"/>
+    <w:lsdException w:name="Note Level 9" w:semiHidden="1" w:unhideWhenUsed="1"/>
+    <w:lsdException w:name="Placeholder Text" w:semiHidden="1" w:uiPriority="0"/>
+    <w:lsdException w:name="No Spacing" w:uiPriority="0" w:qFormat="1"/>
+    <w:lsdException w:name="Light Shading" w:uiPriority="60"/>
+    <w:lsdException w:name="Light List" w:uiPriority="61"/>
+    <w:lsdException w:name="Light Grid" w:uiPriority="62"/>
+    <w:lsdException w:name="Medium Shading 1" w:uiPriority="63"/>
+    <w:lsdException w:name="Medium Shading 2" w:uiPriority="64"/>
+    <w:lsdException w:name="Medium List 1" w:uiPriority="65"/>
+    <w:lsdException w:name="Medium List 2" w:uiPriority="66"/>
+    <w:lsdException w:name="Medium Grid 1" w:uiPriority="67"/>
+    <w:lsdException w:name="Medium Grid 2" w:uiPriority="68"/>
+    <w:lsdException w:name="Medium Grid 3" w:uiPriority="69"/>
+    <w:lsdException w:name="Dark List" w:uiPriority="70"/>
+    <w:lsdException w:name="Colorful Shading" w:uiPriority="71"/>
+    <w:lsdException w:name="Colorful List" w:uiPriority="72"/>
+    <w:lsdException w:name="Colorful Grid" w:uiPriority="73"/>
+    <w:lsdException w:name="Light Shading Accent 1" w:uiPriority="60"/>
+    <w:lsdException w:name="Light List Accent 1" w:uiPriority="61"/>
+    <w:lsdException w:name="Light Grid Accent 1" w:uiPriority="62"/>
+    <w:lsdException w:name="Medium Shading 1 Accent 1" w:uiPriority="63"/>
+    <w:lsdException w:name="Medium Shading 2 Accent 1" w:uiPriority="64"/>
+    <w:lsdException w:name="Medium List 1 Accent 1" w:uiPriority="65"/>
+    <w:lsdException w:name="Revision" w:semiHidden="1"/>
+    <w:lsdException w:name="List Paragraph" w:uiPriority="0" w:qFormat="1"/>
+    <w:lsdException w:name="Quote" w:uiPriority="29" w:qFormat="1"/>
+    <w:lsdException w:name="Intense Quote" w:uiPriority="30" w:qFormat="1"/>
+    <w:lsdException w:name="Medium List 2 Accent 1" w:uiPriority="66"/>
+    <w:lsdException w:name="Medium Grid 1 Accent 1" w:uiPriority="67"/>
+    <w:lsdException w:name="Medium Grid 2 Accent 1" w:uiPriority="68"/>
+    <w:lsdException w:name="Medium Grid 3 Accent 1" w:uiPriority="69"/>
+    <w:lsdException w:name="Dark List Accent 1" w:uiPriority="70"/>
+    <w:lsdException w:name="Colorful Shading Accent 1" w:uiPriority="71"/>
+    <w:lsdException w:name="Colorful List Accent 1" w:uiPriority="72"/>
+    <w:lsdException w:name="Colorful Grid Accent 1" w:uiPriority="73"/>
+    <w:lsdException w:name="Light Shading Accent 2" w:uiPriority="60"/>
+    <w:lsdException w:name="Light List Accent 2" w:uiPriority="61"/>
+    <w:lsdException w:name="Light Grid Accent 2" w:uiPriority="62"/>
+    <w:lsdException w:name="Medium Shading 1 Accent 2" w:uiPriority="63"/>
+    <w:lsdException w:name="Medium Shading 2 Accent 2" w:uiPriority="64"/>
+    <w:lsdException w:name="Medium List 1 Accent 2" w:uiPriority="65"/>
+    <w:lsdException w:name="Medium List 2 Accent 2" w:uiPriority="66"/>
+    <w:lsdException w:name="Medium Grid 1 Accent 2" w:uiPriority="67"/>
+    <w:lsdException w:name="Medium Grid 2 Accent 2" w:uiPriority="68"/>
+    <w:lsdException w:name="Medium Grid 3 Accent 2" w:uiPriority="69"/>
+    <w:lsdException w:name="Dark List Accent 2" w:uiPriority="70"/>
+    <w:lsdException w:name="Colorful Shading Accent 2" w:uiPriority="71"/>
+    <w:lsdException w:name="Colorful List Accent 2" w:uiPriority="72"/>
+    <w:lsdException w:name="Colorful Grid Accent 2" w:uiPriority="73"/>
+    <w:lsdException w:name="Light Shading Accent 3" w:uiPriority="60"/>
+    <w:lsdException w:name="Light List Accent 3" w:uiPriority="61"/>
+    <w:lsdException w:name="Light Grid Accent 3" w:uiPriority="62"/>
+    <w:lsdException w:name="Medium Shading 1 Accent 3" w:uiPriority="63"/>
+    <w:lsdException w:name="Medium Shading 2 Accent 3" w:uiPriority="64"/>
+    <w:lsdException w:name="Medium List 1 Accent 3" w:uiPriority="65"/>
+    <w:lsdException w:name="Medium List 2 Accent 3" w:uiPriority="66"/>
+    <w:lsdException w:name="Medium Grid 1 Accent 3" w:uiPriority="67"/>
+    <w:lsdException w:name="Medium Grid 2 Accent 3" w:uiPriority="68"/>
+    <w:lsdException w:name="Medium Grid 3 Accent 3" w:uiPriority="69"/>
+    <w:lsdException w:name="Dark List Accent 3" w:uiPriority="70"/>
+    <w:lsdException w:name="Colorful Shading Accent 3" w:uiPriority="71"/>
+    <w:lsdException w:name="Colorful List Accent 3" w:uiPriority="72"/>
+    <w:lsdException w:name="Colorful Grid Accent 3" w:uiPriority="73"/>
+    <w:lsdException w:name="Light Shading Accent 4" w:uiPriority="60"/>
+    <w:lsdException w:name="Light List Accent 4" w:uiPriority="61"/>
+    <w:lsdException w:name="Light Grid Accent 4" w:uiPriority="62"/>
+    <w:lsdException w:name="Medium Shading 1 Accent 4" w:uiPriority="63"/>
+    <w:lsdException w:name="Medium Shading 2 Accent 4" w:uiPriority="64"/>
+    <w:lsdException w:name="Medium List 1 Accent 4" w:uiPriority="65"/>
+    <w:lsdException w:name="Medium List 2 Accent 4" w:uiPriority="66"/>
+    <w:lsdException w:name="Medium Grid 1 Accent 4" w:uiPriority="67"/>
+    <w:lsdException w:name="Medium Grid 2 Accent 4" w:uiPriority="68"/>
+    <w:lsdException w:name="Medium Grid 3 Accent 4" w:uiPriority="69"/>
+    <w:lsdException w:name="Dark List Accent 4" w:uiPriority="70"/>
+    <w:lsdException w:name="Colorful Shading Accent 4" w:uiPriority="71"/>
+    <w:lsdException w:name="Colorful List Accent 4" w:uiPriority="72"/>
+    <w:lsdException w:name="Colorful Grid Accent 4" w:uiPriority="73"/>
+    <w:lsdException w:name="Light Shading Accent 5" w:uiPriority="60"/>
+    <w:lsdException w:name="Light List Accent 5" w:uiPriority="61"/>
+    <w:lsdException w:name="Light Grid Accent 5" w:uiPriority="62"/>
+    <w:lsdException w:name="Medium Shading 1 Accent 5" w:uiPriority="63"/>
+    <w:lsdException w:name="Medium Shading 2 Accent 5" w:uiPriority="64"/>
+    <w:lsdException w:name="Medium List 1 Accent 5" w:uiPriority="65"/>
+    <w:lsdException w:name="Medium List 2 Accent 5" w:uiPriority="66"/>
+    <w:lsdException w:name="Medium Grid 1 Accent 5" w:uiPriority="67"/>
+    <w:lsdException w:name="Medium Grid 2 Accent 5" w:uiPriority="68"/>
+    <w:lsdException w:name="Medium Grid 3 Accent 5" w:uiPriority="69"/>
+    <w:lsdException w:name="Dark List Accent 5" w:uiPriority="70"/>
+    <w:lsdException w:name="Colorful Shading Accent 5" w:uiPriority="71"/>
+    <w:lsdException w:name="Colorful List Accent 5" w:uiPriority="72"/>
+    <w:lsdException w:name="Colorful Grid Accent 5" w:uiPriority="73"/>
+    <w:lsdException w:name="Light Shading Accent 6" w:uiPriority="60"/>
+    <w:lsdException w:name="Light List Accent 6" w:uiPriority="61"/>
+    <w:lsdException w:name="Light Grid Accent 6" w:uiPriority="62"/>
+    <w:lsdException w:name="Medium Shading 1 Accent 6" w:uiPriority="63"/>
+    <w:lsdException w:name="Medium Shading 2 Accent 6" w:uiPriority="64"/>
+    <w:lsdException w:name="Medium List 1 Accent 6" w:uiPriority="65"/>
+    <w:lsdException w:name="Medium List 2 Accent 6" w:uiPriority="66"/>
+    <w:lsdException w:name="Medium Grid 1 Accent 6" w:uiPriority="67"/>
+    <w:lsdException w:name="Medium Grid 2 Accent 6" w:uiPriority="68"/>
+    <w:lsdException w:name="Medium Grid 3 Accent 6" w:uiPriority="69"/>
+    <w:lsdException w:name="Dark List Accent 6" w:uiPriority="70"/>
+    <w:lsdException w:name="Colorful Shading Accent 6" w:uiPriority="71"/>
+    <w:lsdException w:name="Colorful List Accent 6" w:uiPriority="72"/>
+    <w:lsdException w:name="Colorful Grid Accent 6" w:uiPriority="73"/>
+    <w:lsdException w:name="Subtle Emphasis" w:uiPriority="19" w:qFormat="1"/>
+    <w:lsdException w:name="Intense Emphasis" w:uiPriority="21" w:qFormat="1"/>
+    <w:lsdException w:name="Subtle Reference" w:uiPriority="31" w:qFormat="1"/>
+    <w:lsdException w:name="Intense Reference" w:uiPriority="32" w:qFormat="1"/>
+    <w:lsdException w:name="Book Title" w:uiPriority="33" w:qFormat="1"/>
+    <w:lsdException w:name="Bibliography" w:semiHidden="1" w:uiPriority="37" w:unhideWhenUsed="1"/>
+    <w:lsdException w:name="TOC Heading" w:uiPriority="39" w:qFormat="1"/>
+    <w:lsdException w:name="Plain Table 1" w:uiPriority="41"/>
+    <w:lsdException w:name="Plain Table 2" w:uiPriority="42"/>
+    <w:lsdException w:name="Plain Table 3" w:uiPriority="43"/>
+    <w:lsdException w:name="Plain Table 4" w:uiPriority="44"/>
+    <w:lsdException w:name="Plain Table 5" w:uiPriority="45"/>
+    <w:lsdException w:name="Grid Table Light" w:uiPriority="40"/>
+    <w:lsdException w:name="Grid Table 1 Light" w:uiPriority="46"/>
+    <w:lsdException w:name="Grid Table 2" w:uiPriority="47"/>
+    <w:lsdException w:name="Grid Table 3" w:uiPriority="48"/>
+    <w:lsdException w:name="Grid Table 4" w:uiPriority="49"/>
+    <w:lsdException w:name="Grid Table 5 Dark" w:uiPriority="50"/>
+    <w:lsdException w:name="Grid Table 6 Colorful" w:uiPriority="51"/>
+    <w:lsdException w:name="Grid Table 7 Colorful" w:uiPriority="52"/>
+    <w:lsdException w:name="Grid Table 1 Light Accent 1" w:uiPriority="46"/>
+    <w:lsdException w:name="Grid Table 2 Accent 1" w:uiPriority="47"/>
+    <w:lsdException w:name="Grid Table 3 Accent 1" w:uiPriority="48"/>
+    <w:lsdException w:name="Grid Table 4 Accent 1" w:uiPriority="49"/>
+    <w:lsdException w:name="Grid Table 5 Dark Accent 1" w:uiPriority="50"/>
+    <w:lsdException w:name="Grid Table 6 Colorful Accent 1" w:uiPriority="51"/>
+    <w:lsdException w:name="Grid Table 7 Colorful Accent 1" w:uiPriority="52"/>
+    <w:lsdException w:name="Grid Table 1 Light Accent 2" w:uiPriority="46"/>
+    <w:lsdException w:name="Grid Table 2 Accent 2" w:uiPriority="47"/>
+    <w:lsdException w:name="Grid Table 3 Accent 2" w:uiPriority="48"/>
+    <w:lsdException w:name="Grid Table 4 Accent 2" w:uiPriority="49"/>
+    <w:lsdException w:name="Grid Table 5 Dark Accent 2" w:uiPriority="50"/>
+    <w:lsdException w:name="Grid Table 6 Colorful Accent 2" w:uiPriority="51"/>
+    <w:lsdException w:name="Grid Table 7 Colorful Accent 2" w:uiPriority="52"/>
+    <w:lsdException w:name="Grid Table 1 Light Accent 3" w:uiPriority="46"/>
+    <w:lsdException w:name="Grid Table 2 Accent 3" w:uiPriority="47"/>
+    <w:lsdException w:name="Grid Table 3 Accent 3" w:uiPriority="48"/>
+    <w:lsdException w:name="Grid Table 4 Accent 3" w:uiPriority="49"/>
+    <w:lsdException w:name="Grid Table 5 Dark Accent 3" w:uiPriority="50"/>
+    <w:lsdException w:name="Grid Table 6 Colorful Accent 3" w:uiPriority="51"/>
+    <w:lsdException w:name="Grid Table 7 Colorful Accent 3" w:uiPriority="52"/>
+    <w:lsdException w:name="Grid Table 1 Light Accent 4" w:uiPriority="46"/>
+    <w:lsdException w:name="Grid Table 2 Accent 4" w:uiPriority="47"/>
+    <w:lsdException w:name="Grid Table 3 Accent 4" w:uiPriority="48"/>
+    <w:lsdException w:name="Grid Table 4 Accent 4" w:uiPriority="49"/>
+    <w:lsdException w:name="Grid Table 5 Dark Accent 4" w:uiPriority="50"/>
+    <w:lsdException w:name="Grid Table 6 Colorful Accent 4" w:uiPriority="51"/>
+    <w:lsdException w:name="Grid Table 7 Colorful Accent 4" w:uiPriority="52"/>
+    <w:lsdException w:name="Grid Table 1 Light Accent 5" w:uiPriority="46"/>
+    <w:lsdException w:name="Grid Table 2 Accent 5" w:uiPriority="47"/>
+    <w:lsdException w:name="Grid Table 3 Accent 5" w:uiPriority="48"/>
+    <w:lsdException w:name="Grid Table 4 Accent 5" w:uiPriority="49"/>
+    <w:lsdException w:name="Grid Table 5 Dark Accent 5" w:uiPriority="50"/>
+    <w:lsdException w:name="Grid Table 6 Colorful Accent 5" w:uiPriority="51"/>
+    <w:lsdException w:name="Grid Table 7 Colorful Accent 5" w:uiPriority="52"/>
+    <w:lsdException w:name="Grid Table 1 Light Accent 6" w:uiPriority="46"/>
+    <w:lsdException w:name="Grid Table 2 Accent 6" w:uiPriority="47"/>
+    <w:lsdException w:name="Grid Table 3 Accent 6" w:uiPriority="48"/>
+    <w:lsdException w:name="Grid Table 4 Accent 6" w:uiPriority="49"/>
+    <w:lsdException w:name="Grid Table 5 Dark Accent 6" w:uiPriority="50"/>
+    <w:lsdException w:name="Grid Table 6 Colorful Accent 6" w:uiPriority="51"/>
+    <w:lsdException w:name="Grid Table 7 Colorful Accent 6" w:uiPriority="52"/>
+    <w:lsdException w:name="List Table 1 Light" w:uiPriority="46"/>
+    <w:lsdException w:name="List Table 2" w:uiPriority="47"/>
+    <w:lsdException w:name="List Table 3" w:uiPriority="48"/>
+    <w:lsdException w:name="List Table 4" w:uiPriority="49"/>
+    <w:lsdException w:name="List Table 5 Dark" w:uiPriority="50"/>
+    <w:lsdException w:name="List Table 6 Colorful" w:uiPriority="51"/>
+    <w:lsdException w:name="List Table 7 Colorful" w:uiPriority="52"/>
+    <w:lsdException w:name="List Table 1 Light Accent 1" w:uiPriority="46"/>
+    <w:lsdException w:name="List Table 2 Accent 1" w:uiPriority="47"/>
+    <w:lsdException w:name="List Table 3 Accent 1" w:uiPriority="48"/>
+    <w:lsdException w:name="List Table 4 Accent 1" w:uiPriority="49"/>
+    <w:lsdException w:name="List Table 5 Dark Accent 1" w:uiPriority="50"/>
+    <w:lsdException w:name="List Table 6 Colorful Accent 1" w:uiPriority="51"/>
+    <w:lsdException w:name="List Table 7 Colorful Accent 1" w:uiPriority="52"/>
+    <w:lsdException w:name="List Table 1 Light Accent 2" w:uiPriority="46"/>
+    <w:lsdException w:name="List Table 2 Accent 2" w:uiPriority="47"/>
+    <w:lsdException w:name="List Table 3 Accent 2" w:uiPriority="48"/>
+    <w:lsdException w:name="List Table 4 Accent 2" w:uiPriority="49"/>
+    <w:lsdException w:name="List Table 5 Dark Accent 2" w:uiPriority="50"/>
+    <w:lsdException w:name="List Table 6 Colorful Accent 2" w:uiPriority="51"/>
+    <w:lsdException w:name="List Table 7 Colorful Accent 2" w:uiPriority="52"/>
+    <w:lsdException w:name="List Table 1 Light Accent 3" w:uiPriority="46"/>
+    <w:lsdException w:name="List Table 2 Accent 3" w:uiPriority="47"/>
+    <w:lsdException w:name="List Table 3 Accent 3" w:uiPriority="48"/>
+    <w:lsdException w:name="List Table 4 Accent 3" w:uiPriority="49"/>
+    <w:lsdException w:name="List Table 5 Dark Accent 3" w:uiPriority="50"/>
+    <w:lsdException w:name="List Table 6 Colorful Accent 3" w:uiPriority="51"/>
+    <w:lsdException w:name="List Table 7 Colorful Accent 3" w:uiPriority="52"/>
+    <w:lsdException w:name="List Table 1 Light Accent 4" w:uiPriority="46"/>
+    <w:lsdException w:name="List Table 2 Accent 4" w:uiPriority="47"/>
+    <w:lsdException w:name="List Table 3 Accent 4" w:uiPriority="48"/>
+    <w:lsdException w:name="List Table 4 Accent 4" w:uiPriority="49"/>
+    <w:lsdException w:name="List Table 5 Dark Accent 4" w:uiPriority="50"/>
+    <w:lsdException w:name="List Table 6 Colorful Accent 4" w:uiPriority="51"/>
+    <w:lsdException w:name="List Table 7 Colorful Accent 4" w:uiPriority="52"/>
+    <w:lsdException w:name="List Table 1 Light Accent 5" w:uiPriority="46"/>
+    <w:lsdException w:name="List Table 2 Accent 5" w:uiPriority="47"/>
+    <w:lsdException w:name="List Table 3 Accent 5" w:uiPriority="48"/>
+    <w:lsdException w:name="List Table 4 Accent 5" w:uiPriority="49"/>
+    <w:lsdException w:name="List Table 5 Dark Accent 5" w:uiPriority="50"/>
+    <w:lsdException w:name="List Table 6 Colorful Accent 5" w:uiPriority="51"/>
+    <w:lsdException w:name="List Table 7 Colorful Accent 5" w:uiPriority="52"/>
+    <w:lsdException w:name="List Table 1 Light Accent 6" w:uiPriority="46"/>
+    <w:lsdException w:name="List Table 2 Accent 6" w:uiPriority="47"/>
+    <w:lsdException w:name="List Table 3 Accent 6" w:uiPriority="48"/>
+    <w:lsdException w:name="List Table 4 Accent 6" w:uiPriority="49"/>
+    <w:lsdException w:name="List Table 5 Dark Accent 6" w:uiPriority="50"/>
+    <w:lsdException w:name="List Table 6 Colorful Accent 6" w:uiPriority="51"/>
+    <w:lsdException w:name="List Table 7 Colorful Accent 6" w:uiPriority="52"/>
+    <w:lsdException w:name="Mention" w:semiHidden="1" w:unhideWhenUsed="1"/>
+    <w:lsdException w:name="Smart Hyperlink" w:semiHidden="1" w:unhideWhenUsed="1"/>
   </w:latentStyles>
   <w:style w:type="paragraph" w:default="1" w:styleId="a">
     <w:name w:val="Normal"/>
@@ -12253,196 +12442,33 @@
       <w:lang w:eastAsia="zh-CN"/>
     </w:rPr>
   </w:style>
-</w:styles>
-</file>
-
-<file path=word/stylesWithEffects.xml><?xml version="1.0" encoding="utf-8"?>
-<w:styles xmlns:wpc="http://schemas.microsoft.com/office/word/2010/wordprocessingCanvas" xmlns:mo="http://schemas.microsoft.com/office/mac/office/2008/main" xmlns:mc="http://schemas.openxmlformats.org/markup-compatibility/2006" xmlns:mv="urn:schemas-microsoft-com:mac:vml" xmlns:o="urn:schemas-microsoft-com:office:office" xmlns:r="http://schemas.openxmlformats.org/officeDocument/2006/relationships" xmlns:m="http://schemas.openxmlformats.org/officeDocument/2006/math" xmlns:v="urn:schemas-microsoft-com:vml" xmlns:wp14="http://schemas.microsoft.com/office/word/2010/wordprocessingDrawing" xmlns:wp="http://schemas.openxmlformats.org/drawingml/2006/wordprocessingDrawing" xmlns:w10="urn:schemas-microsoft-com:office:word" xmlns:w="http://schemas.openxmlformats.org/wordprocessingml/2006/main" xmlns:w14="http://schemas.microsoft.com/office/word/2010/wordml" xmlns:wpg="http://schemas.microsoft.com/office/word/2010/wordprocessingGroup" xmlns:wpi="http://schemas.microsoft.com/office/word/2010/wordprocessingInk" xmlns:wne="http://schemas.microsoft.com/office/word/2006/wordml" xmlns:wps="http://schemas.microsoft.com/office/word/2010/wordprocessingShape" mc:Ignorable="w14 wp14 mv">
-  <w:docDefaults>
-    <w:rPrDefault>
-      <w:rPr>
-        <w:rFonts w:asciiTheme="minorHAnsi" w:eastAsiaTheme="minorEastAsia" w:hAnsiTheme="minorHAnsi" w:cstheme="minorBidi"/>
-        <w:kern w:val="2"/>
-        <w:sz w:val="24"/>
-        <w:szCs w:val="24"/>
-        <w:lang w:val="en-US" w:eastAsia="ja-JP" w:bidi="ar-SA"/>
-      </w:rPr>
-    </w:rPrDefault>
-    <w:pPrDefault/>
-  </w:docDefaults>
-  <w:latentStyles w:defLockedState="0" w:defUIPriority="99" w:defSemiHidden="1" w:defUnhideWhenUsed="1" w:defQFormat="0" w:count="276">
-    <w:lsdException w:name="Normal" w:semiHidden="0" w:uiPriority="0" w:unhideWhenUsed="0" w:qFormat="1"/>
-    <w:lsdException w:name="heading 1" w:semiHidden="0" w:uiPriority="9" w:unhideWhenUsed="0" w:qFormat="1"/>
-    <w:lsdException w:name="heading 2" w:uiPriority="9" w:qFormat="1"/>
-    <w:lsdException w:name="heading 3" w:uiPriority="9" w:qFormat="1"/>
-    <w:lsdException w:name="heading 4" w:uiPriority="9" w:qFormat="1"/>
-    <w:lsdException w:name="heading 5" w:uiPriority="9" w:qFormat="1"/>
-    <w:lsdException w:name="heading 6" w:uiPriority="9" w:qFormat="1"/>
-    <w:lsdException w:name="heading 7" w:uiPriority="9" w:qFormat="1"/>
-    <w:lsdException w:name="heading 8" w:uiPriority="9" w:qFormat="1"/>
-    <w:lsdException w:name="heading 9" w:uiPriority="9" w:qFormat="1"/>
-    <w:lsdException w:name="toc 1" w:uiPriority="39"/>
-    <w:lsdException w:name="toc 2" w:uiPriority="39"/>
-    <w:lsdException w:name="toc 3" w:uiPriority="39"/>
-    <w:lsdException w:name="toc 4" w:uiPriority="39"/>
-    <w:lsdException w:name="toc 5" w:uiPriority="39"/>
-    <w:lsdException w:name="toc 6" w:uiPriority="39"/>
-    <w:lsdException w:name="toc 7" w:uiPriority="39"/>
-    <w:lsdException w:name="toc 8" w:uiPriority="39"/>
-    <w:lsdException w:name="toc 9" w:uiPriority="39"/>
-    <w:lsdException w:name="caption" w:uiPriority="35" w:qFormat="1"/>
-    <w:lsdException w:name="Title" w:semiHidden="0" w:uiPriority="10" w:unhideWhenUsed="0" w:qFormat="1"/>
-    <w:lsdException w:name="Default Paragraph Font" w:uiPriority="1"/>
-    <w:lsdException w:name="Subtitle" w:semiHidden="0" w:uiPriority="11" w:unhideWhenUsed="0" w:qFormat="1"/>
-    <w:lsdException w:name="Strong" w:semiHidden="0" w:uiPriority="22" w:unhideWhenUsed="0" w:qFormat="1"/>
-    <w:lsdException w:name="Emphasis" w:semiHidden="0" w:uiPriority="20" w:unhideWhenUsed="0" w:qFormat="1"/>
-    <w:lsdException w:name="Table Grid" w:semiHidden="0" w:uiPriority="59" w:unhideWhenUsed="0"/>
-    <w:lsdException w:name="Placeholder Text" w:unhideWhenUsed="0"/>
-    <w:lsdException w:name="No Spacing" w:semiHidden="0" w:uiPriority="1" w:unhideWhenUsed="0" w:qFormat="1"/>
-    <w:lsdException w:name="Light Shading" w:semiHidden="0" w:uiPriority="60" w:unhideWhenUsed="0"/>
-    <w:lsdException w:name="Light List" w:semiHidden="0" w:uiPriority="61" w:unhideWhenUsed="0"/>
-    <w:lsdException w:name="Light Grid" w:semiHidden="0" w:uiPriority="62" w:unhideWhenUsed="0"/>
-    <w:lsdException w:name="Medium Shading 1" w:semiHidden="0" w:uiPriority="63" w:unhideWhenUsed="0"/>
-    <w:lsdException w:name="Medium Shading 2" w:semiHidden="0" w:uiPriority="64" w:unhideWhenUsed="0"/>
-    <w:lsdException w:name="Medium List 1" w:semiHidden="0" w:uiPriority="65" w:unhideWhenUsed="0"/>
-    <w:lsdException w:name="Medium List 2" w:semiHidden="0" w:uiPriority="66" w:unhideWhenUsed="0"/>
-    <w:lsdException w:name="Medium Grid 1" w:semiHidden="0" w:uiPriority="67" w:unhideWhenUsed="0"/>
-    <w:lsdException w:name="Medium Grid 2" w:semiHidden="0" w:uiPriority="68" w:unhideWhenUsed="0"/>
-    <w:lsdException w:name="Medium Grid 3" w:semiHidden="0" w:uiPriority="69" w:unhideWhenUsed="0"/>
-    <w:lsdException w:name="Dark List" w:semiHidden="0" w:uiPriority="70" w:unhideWhenUsed="0"/>
-    <w:lsdException w:name="Colorful Shading" w:semiHidden="0" w:uiPriority="71" w:unhideWhenUsed="0"/>
-    <w:lsdException w:name="Colorful List" w:semiHidden="0" w:uiPriority="72" w:unhideWhenUsed="0"/>
-    <w:lsdException w:name="Colorful Grid" w:semiHidden="0" w:uiPriority="73" w:unhideWhenUsed="0"/>
-    <w:lsdException w:name="Light Shading Accent 1" w:semiHidden="0" w:uiPriority="60" w:unhideWhenUsed="0"/>
-    <w:lsdException w:name="Light List Accent 1" w:semiHidden="0" w:uiPriority="61" w:unhideWhenUsed="0"/>
-    <w:lsdException w:name="Light Grid Accent 1" w:semiHidden="0" w:uiPriority="62" w:unhideWhenUsed="0"/>
-    <w:lsdException w:name="Medium Shading 1 Accent 1" w:semiHidden="0" w:uiPriority="63" w:unhideWhenUsed="0"/>
-    <w:lsdException w:name="Medium Shading 2 Accent 1" w:semiHidden="0" w:uiPriority="64" w:unhideWhenUsed="0"/>
-    <w:lsdException w:name="Medium List 1 Accent 1" w:semiHidden="0" w:uiPriority="65" w:unhideWhenUsed="0"/>
-    <w:lsdException w:name="Revision" w:unhideWhenUsed="0"/>
-    <w:lsdException w:name="List Paragraph" w:semiHidden="0" w:uiPriority="34" w:unhideWhenUsed="0" w:qFormat="1"/>
-    <w:lsdException w:name="Quote" w:semiHidden="0" w:uiPriority="29" w:unhideWhenUsed="0" w:qFormat="1"/>
-    <w:lsdException w:name="Intense Quote" w:semiHidden="0" w:uiPriority="30" w:unhideWhenUsed="0" w:qFormat="1"/>
-    <w:lsdException w:name="Medium List 2 Accent 1" w:semiHidden="0" w:uiPriority="66" w:unhideWhenUsed="0"/>
-    <w:lsdException w:name="Medium Grid 1 Accent 1" w:semiHidden="0" w:uiPriority="67" w:unhideWhenUsed="0"/>
-    <w:lsdException w:name="Medium Grid 2 Accent 1" w:semiHidden="0" w:uiPriority="68" w:unhideWhenUsed="0"/>
-    <w:lsdException w:name="Medium Grid 3 Accent 1" w:semiHidden="0" w:uiPriority="69" w:unhideWhenUsed="0"/>
-    <w:lsdException w:name="Dark List Accent 1" w:semiHidden="0" w:uiPriority="70" w:unhideWhenUsed="0"/>
-    <w:lsdException w:name="Colorful Shading Accent 1" w:semiHidden="0" w:uiPriority="71" w:unhideWhenUsed="0"/>
-    <w:lsdException w:name="Colorful List Accent 1" w:semiHidden="0" w:uiPriority="72" w:unhideWhenUsed="0"/>
-    <w:lsdException w:name="Colorful Grid Accent 1" w:semiHidden="0" w:uiPriority="73" w:unhideWhenUsed="0"/>
-    <w:lsdException w:name="Light Shading Accent 2" w:semiHidden="0" w:uiPriority="60" w:unhideWhenUsed="0"/>
-    <w:lsdException w:name="Light List Accent 2" w:semiHidden="0" w:uiPriority="61" w:unhideWhenUsed="0"/>
-    <w:lsdException w:name="Light Grid Accent 2" w:semiHidden="0" w:uiPriority="62" w:unhideWhenUsed="0"/>
-    <w:lsdException w:name="Medium Shading 1 Accent 2" w:semiHidden="0" w:uiPriority="63" w:unhideWhenUsed="0"/>
-    <w:lsdException w:name="Medium Shading 2 Accent 2" w:semiHidden="0" w:uiPriority="64" w:unhideWhenUsed="0"/>
-    <w:lsdException w:name="Medium List 1 Accent 2" w:semiHidden="0" w:uiPriority="65" w:unhideWhenUsed="0"/>
-    <w:lsdException w:name="Medium List 2 Accent 2" w:semiHidden="0" w:uiPriority="66" w:unhideWhenUsed="0"/>
-    <w:lsdException w:name="Medium Grid 1 Accent 2" w:semiHidden="0" w:uiPriority="67" w:unhideWhenUsed="0"/>
-    <w:lsdException w:name="Medium Grid 2 Accent 2" w:semiHidden="0" w:uiPriority="68" w:unhideWhenUsed="0"/>
-    <w:lsdException w:name="Medium Grid 3 Accent 2" w:semiHidden="0" w:uiPriority="69" w:unhideWhenUsed="0"/>
-    <w:lsdException w:name="Dark List Accent 2" w:semiHidden="0" w:uiPriority="70" w:unhideWhenUsed="0"/>
-    <w:lsdException w:name="Colorful Shading Accent 2" w:semiHidden="0" w:uiPriority="71" w:unhideWhenUsed="0"/>
-    <w:lsdException w:name="Colorful List Accent 2" w:semiHidden="0" w:uiPriority="72" w:unhideWhenUsed="0"/>
-    <w:lsdException w:name="Colorful Grid Accent 2" w:semiHidden="0" w:uiPriority="73" w:unhideWhenUsed="0"/>
-    <w:lsdException w:name="Light Shading Accent 3" w:semiHidden="0" w:uiPriority="60" w:unhideWhenUsed="0"/>
-    <w:lsdException w:name="Light List Accent 3" w:semiHidden="0" w:uiPriority="61" w:unhideWhenUsed="0"/>
-    <w:lsdException w:name="Light Grid Accent 3" w:semiHidden="0" w:uiPriority="62" w:unhideWhenUsed="0"/>
-    <w:lsdException w:name="Medium Shading 1 Accent 3" w:semiHidden="0" w:uiPriority="63" w:unhideWhenUsed="0"/>
-    <w:lsdException w:name="Medium Shading 2 Accent 3" w:semiHidden="0" w:uiPriority="64" w:unhideWhenUsed="0"/>
-    <w:lsdException w:name="Medium List 1 Accent 3" w:semiHidden="0" w:uiPriority="65" w:unhideWhenUsed="0"/>
-    <w:lsdException w:name="Medium List 2 Accent 3" w:semiHidden="0" w:uiPriority="66" w:unhideWhenUsed="0"/>
-    <w:lsdException w:name="Medium Grid 1 Accent 3" w:semiHidden="0" w:uiPriority="67" w:unhideWhenUsed="0"/>
-    <w:lsdException w:name="Medium Grid 2 Accent 3" w:semiHidden="0" w:uiPriority="68" w:unhideWhenUsed="0"/>
-    <w:lsdException w:name="Medium Grid 3 Accent 3" w:semiHidden="0" w:uiPriority="69" w:unhideWhenUsed="0"/>
-    <w:lsdException w:name="Dark List Accent 3" w:semiHidden="0" w:uiPriority="70" w:unhideWhenUsed="0"/>
-    <w:lsdException w:name="Colorful Shading Accent 3" w:semiHidden="0" w:uiPriority="71" w:unhideWhenUsed="0"/>
-    <w:lsdException w:name="Colorful List Accent 3" w:semiHidden="0" w:uiPriority="72" w:unhideWhenUsed="0"/>
-    <w:lsdException w:name="Colorful Grid Accent 3" w:semiHidden="0" w:uiPriority="73" w:unhideWhenUsed="0"/>
-    <w:lsdException w:name="Light Shading Accent 4" w:semiHidden="0" w:uiPriority="60" w:unhideWhenUsed="0"/>
-    <w:lsdException w:name="Light List Accent 4" w:semiHidden="0" w:uiPriority="61" w:unhideWhenUsed="0"/>
-    <w:lsdException w:name="Light Grid Accent 4" w:semiHidden="0" w:uiPriority="62" w:unhideWhenUsed="0"/>
-    <w:lsdException w:name="Medium Shading 1 Accent 4" w:semiHidden="0" w:uiPriority="63" w:unhideWhenUsed="0"/>
-    <w:lsdException w:name="Medium Shading 2 Accent 4" w:semiHidden="0" w:uiPriority="64" w:unhideWhenUsed="0"/>
-    <w:lsdException w:name="Medium List 1 Accent 4" w:semiHidden="0" w:uiPriority="65" w:unhideWhenUsed="0"/>
-    <w:lsdException w:name="Medium List 2 Accent 4" w:semiHidden="0" w:uiPriority="66" w:unhideWhenUsed="0"/>
-    <w:lsdException w:name="Medium Grid 1 Accent 4" w:semiHidden="0" w:uiPriority="67" w:unhideWhenUsed="0"/>
-    <w:lsdException w:name="Medium Grid 2 Accent 4" w:semiHidden="0" w:uiPriority="68" w:unhideWhenUsed="0"/>
-    <w:lsdException w:name="Medium Grid 3 Accent 4" w:semiHidden="0" w:uiPriority="69" w:unhideWhenUsed="0"/>
-    <w:lsdException w:name="Dark List Accent 4" w:semiHidden="0" w:uiPriority="70" w:unhideWhenUsed="0"/>
-    <w:lsdException w:name="Colorful Shading Accent 4" w:semiHidden="0" w:uiPriority="71" w:unhideWhenUsed="0"/>
-    <w:lsdException w:name="Colorful List Accent 4" w:semiHidden="0" w:uiPriority="72" w:unhideWhenUsed="0"/>
-    <w:lsdException w:name="Colorful Grid Accent 4" w:semiHidden="0" w:uiPriority="73" w:unhideWhenUsed="0"/>
-    <w:lsdException w:name="Light Shading Accent 5" w:semiHidden="0" w:uiPriority="60" w:unhideWhenUsed="0"/>
-    <w:lsdException w:name="Light List Accent 5" w:semiHidden="0" w:uiPriority="61" w:unhideWhenUsed="0"/>
-    <w:lsdException w:name="Light Grid Accent 5" w:semiHidden="0" w:uiPriority="62" w:unhideWhenUsed="0"/>
-    <w:lsdException w:name="Medium Shading 1 Accent 5" w:semiHidden="0" w:uiPriority="63" w:unhideWhenUsed="0"/>
-    <w:lsdException w:name="Medium Shading 2 Accent 5" w:semiHidden="0" w:uiPriority="64" w:unhideWhenUsed="0"/>
-    <w:lsdException w:name="Medium List 1 Accent 5" w:semiHidden="0" w:uiPriority="65" w:unhideWhenUsed="0"/>
-    <w:lsdException w:name="Medium List 2 Accent 5" w:semiHidden="0" w:uiPriority="66" w:unhideWhenUsed="0"/>
-    <w:lsdException w:name="Medium Grid 1 Accent 5" w:semiHidden="0" w:uiPriority="67" w:unhideWhenUsed="0"/>
-    <w:lsdException w:name="Medium Grid 2 Accent 5" w:semiHidden="0" w:uiPriority="68" w:unhideWhenUsed="0"/>
-    <w:lsdException w:name="Medium Grid 3 Accent 5" w:semiHidden="0" w:uiPriority="69" w:unhideWhenUsed="0"/>
-    <w:lsdException w:name="Dark List Accent 5" w:semiHidden="0" w:uiPriority="70" w:unhideWhenUsed="0"/>
-    <w:lsdException w:name="Colorful Shading Accent 5" w:semiHidden="0" w:uiPriority="71" w:unhideWhenUsed="0"/>
-    <w:lsdException w:name="Colorful List Accent 5" w:semiHidden="0" w:uiPriority="72" w:unhideWhenUsed="0"/>
-    <w:lsdException w:name="Colorful Grid Accent 5" w:semiHidden="0" w:uiPriority="73" w:unhideWhenUsed="0"/>
-    <w:lsdException w:name="Light Shading Accent 6" w:semiHidden="0" w:uiPriority="60" w:unhideWhenUsed="0"/>
-    <w:lsdException w:name="Light List Accent 6" w:semiHidden="0" w:uiPriority="61" w:unhideWhenUsed="0"/>
-    <w:lsdException w:name="Light Grid Accent 6" w:semiHidden="0" w:uiPriority="62" w:unhideWhenUsed="0"/>
-    <w:lsdException w:name="Medium Shading 1 Accent 6" w:semiHidden="0" w:uiPriority="63" w:unhideWhenUsed="0"/>
-    <w:lsdException w:name="Medium Shading 2 Accent 6" w:semiHidden="0" w:uiPriority="64" w:unhideWhenUsed="0"/>
-    <w:lsdException w:name="Medium List 1 Accent 6" w:semiHidden="0" w:uiPriority="65" w:unhideWhenUsed="0"/>
-    <w:lsdException w:name="Medium List 2 Accent 6" w:semiHidden="0" w:uiPriority="66" w:unhideWhenUsed="0"/>
-    <w:lsdException w:name="Medium Grid 1 Accent 6" w:semiHidden="0" w:uiPriority="67" w:unhideWhenUsed="0"/>
-    <w:lsdException w:name="Medium Grid 2 Accent 6" w:semiHidden="0" w:uiPriority="68" w:unhideWhenUsed="0"/>
-    <w:lsdException w:name="Medium Grid 3 Accent 6" w:semiHidden="0" w:uiPriority="69" w:unhideWhenUsed="0"/>
-    <w:lsdException w:name="Dark List Accent 6" w:semiHidden="0" w:uiPriority="70" w:unhideWhenUsed="0"/>
-    <w:lsdException w:name="Colorful Shading Accent 6" w:semiHidden="0" w:uiPriority="71" w:unhideWhenUsed="0"/>
-    <w:lsdException w:name="Colorful List Accent 6" w:semiHidden="0" w:uiPriority="72" w:unhideWhenUsed="0"/>
-    <w:lsdException w:name="Colorful Grid Accent 6" w:semiHidden="0" w:uiPriority="73" w:unhideWhenUsed="0"/>
-    <w:lsdException w:name="Subtle Emphasis" w:semiHidden="0" w:uiPriority="19" w:unhideWhenUsed="0" w:qFormat="1"/>
-    <w:lsdException w:name="Intense Emphasis" w:semiHidden="0" w:uiPriority="21" w:unhideWhenUsed="0" w:qFormat="1"/>
-    <w:lsdException w:name="Subtle Reference" w:semiHidden="0" w:uiPriority="31" w:unhideWhenUsed="0" w:qFormat="1"/>
-    <w:lsdException w:name="Intense Reference" w:semiHidden="0" w:uiPriority="32" w:unhideWhenUsed="0" w:qFormat="1"/>
-    <w:lsdException w:name="Book Title" w:semiHidden="0" w:uiPriority="33" w:unhideWhenUsed="0" w:qFormat="1"/>
-    <w:lsdException w:name="Bibliography" w:uiPriority="37"/>
-    <w:lsdException w:name="TOC Heading" w:uiPriority="39" w:qFormat="1"/>
-  </w:latentStyles>
-  <w:style w:type="paragraph" w:default="1" w:styleId="a">
-    <w:name w:val="Normal"/>
-    <w:qFormat/>
-    <w:pPr>
-      <w:widowControl w:val="0"/>
-      <w:jc w:val="both"/>
-    </w:pPr>
-  </w:style>
-  <w:style w:type="character" w:default="1" w:styleId="a0">
-    <w:name w:val="Default Paragraph Font"/>
-    <w:uiPriority w:val="1"/>
-    <w:semiHidden/>
-    <w:unhideWhenUsed/>
-  </w:style>
-  <w:style w:type="table" w:default="1" w:styleId="a1">
-    <w:name w:val="Normal Table"/>
+  <w:style w:type="paragraph" w:styleId="af6">
+    <w:name w:val="Document Map"/>
+    <w:basedOn w:val="a"/>
+    <w:link w:val="af7"/>
     <w:uiPriority w:val="99"/>
     <w:semiHidden/>
     <w:unhideWhenUsed/>
-    <w:tblPr>
-      <w:tblInd w:w="0" w:type="dxa"/>
-      <w:tblCellMar>
-        <w:top w:w="0" w:type="dxa"/>
-        <w:left w:w="108" w:type="dxa"/>
-        <w:bottom w:w="0" w:type="dxa"/>
-        <w:right w:w="108" w:type="dxa"/>
-      </w:tblCellMar>
-    </w:tblPr>
-  </w:style>
-  <w:style w:type="numbering" w:default="1" w:styleId="a2">
-    <w:name w:val="No List"/>
+    <w:rsid w:val="00AE653F"/>
+    <w:rPr>
+      <w:rFonts w:ascii="ＭＳ 明朝" w:eastAsia="ＭＳ 明朝"/>
+      <w:sz w:val="24"/>
+      <w:szCs w:val="24"/>
+    </w:rPr>
+  </w:style>
+  <w:style w:type="character" w:customStyle="1" w:styleId="af7">
+    <w:name w:val="見出しマップ (文字)"/>
+    <w:basedOn w:val="a0"/>
+    <w:link w:val="af6"/>
     <w:uiPriority w:val="99"/>
     <w:semiHidden/>
-    <w:unhideWhenUsed/>
+    <w:rsid w:val="00AE653F"/>
+    <w:rPr>
+      <w:rFonts w:ascii="ＭＳ 明朝" w:eastAsia="ＭＳ 明朝"/>
+      <w:sz w:val="24"/>
+      <w:szCs w:val="24"/>
+      <w:lang w:val="vi-VN" w:eastAsia="zh-CN"/>
+    </w:rPr>
   </w:style>
 </w:styles>
 </file>
@@ -12735,7 +12761,7 @@
 </file>
 
 <file path=customXml/itemProps1.xml><?xml version="1.0" encoding="utf-8"?>
-<ds:datastoreItem xmlns:ds="http://schemas.openxmlformats.org/officeDocument/2006/customXml" ds:itemID="{13544E43-AD4D-6F48-85EB-B9CCDE2F5711}">
+<ds:datastoreItem xmlns:ds="http://schemas.openxmlformats.org/officeDocument/2006/customXml" ds:itemID="{796EBA6A-8DBB-8546-8DEA-4D384DD1C434}">
   <ds:schemaRefs>
     <ds:schemaRef ds:uri="http://schemas.openxmlformats.org/officeDocument/2006/bibliography"/>
   </ds:schemaRefs>

</xml_diff>